<commit_message>
data wrangling and exploration part 2
</commit_message>
<xml_diff>
--- a/URGS documentation.docx
+++ b/URGS documentation.docx
@@ -182,13 +182,18 @@
       </w:r>
       <w:r>
         <w:br/>
-        <w:t>Create a .</w:t>
+        <w:t xml:space="preserve">Create </w:t>
+      </w:r>
+      <w:proofErr w:type="gramStart"/>
+      <w:r>
+        <w:t>a .</w:t>
       </w:r>
       <w:proofErr w:type="spellStart"/>
       <w:r>
         <w:t>gitignore</w:t>
       </w:r>
       <w:proofErr w:type="spellEnd"/>
+      <w:proofErr w:type="gramEnd"/>
       <w:r>
         <w:t xml:space="preserve"> file to exclude files you don’t want to track (e.g., virtual environments, cache files). An example for a Python project might be:</w:t>
       </w:r>
@@ -347,7 +352,7 @@
     <w:p>
       <w:r>
         <w:pict w14:anchorId="4014375C">
-          <v:rect id="_x0000_i1031" style="width:0;height:1.5pt" o:hralign="center" o:hrstd="t" o:hr="t" fillcolor="#a0a0a0" stroked="f"/>
+          <v:rect id="_x0000_i1025" style="width:0;height:1.5pt" o:hralign="center" o:hrstd="t" o:hr="t" fillcolor="#a0a0a0" stroked="f"/>
         </w:pict>
       </w:r>
     </w:p>
@@ -551,7 +556,7 @@
     <w:p>
       <w:r>
         <w:pict w14:anchorId="7E873243">
-          <v:rect id="_x0000_i1039" style="width:0;height:1.5pt" o:hralign="center" o:hrstd="t" o:hr="t" fillcolor="#a0a0a0" stroked="f"/>
+          <v:rect id="_x0000_i1026" style="width:0;height:1.5pt" o:hralign="center" o:hrstd="t" o:hr="t" fillcolor="#a0a0a0" stroked="f"/>
         </w:pict>
       </w:r>
     </w:p>
@@ -650,20 +655,212 @@
     <w:p>
       <w:r>
         <w:pict w14:anchorId="757073B3">
-          <v:rect id="_x0000_i1047" style="width:0;height:1.5pt" o:hralign="center" o:hrstd="t" o:hr="t" fillcolor="#a0a0a0" stroked="f"/>
+          <v:rect id="_x0000_i1027" style="width:0;height:1.5pt" o:hralign="center" o:hrstd="t" o:hr="t" fillcolor="#a0a0a0" stroked="f"/>
         </w:pict>
       </w:r>
     </w:p>
+    <w:p/>
+    <w:p/>
+    <w:p>
+      <w:pPr>
+        <w:pStyle w:val="Heading1"/>
+      </w:pPr>
+      <w:r>
+        <w:t>March 14</w:t>
+      </w:r>
+    </w:p>
+    <w:p/>
+    <w:p>
+      <w:pPr>
+        <w:pStyle w:val="Heading2"/>
+      </w:pPr>
+      <w:r>
+        <w:t>Further development</w:t>
+      </w:r>
+    </w:p>
+    <w:p/>
+    <w:p>
+      <w:r>
+        <w:t>CD C:</w:t>
+      </w:r>
+      <w:r>
+        <w:t>\Users\andrew.dilley\development\URGS</w:t>
+      </w:r>
+    </w:p>
+    <w:p/>
+    <w:p>
+      <w:pPr>
+        <w:numPr>
+          <w:ilvl w:val="0"/>
+          <w:numId w:val="3"/>
+        </w:numPr>
+      </w:pPr>
+      <w:r>
+        <w:rPr>
+          <w:b/>
+          <w:bCs/>
+        </w:rPr>
+        <w:lastRenderedPageBreak/>
+        <w:t>Future Commits:</w:t>
+      </w:r>
+      <w:r>
+        <w:br/>
+        <w:t>For future changes, simply repeat the following:</w:t>
+      </w:r>
+    </w:p>
+    <w:p>
+      <w:r>
+        <w:t xml:space="preserve">git </w:t>
+      </w:r>
+      <w:proofErr w:type="gramStart"/>
+      <w:r>
+        <w:t>add .</w:t>
+      </w:r>
+      <w:proofErr w:type="gramEnd"/>
+    </w:p>
+    <w:p>
+      <w:r>
+        <w:t>git commit -m "</w:t>
+      </w:r>
+      <w:r>
+        <w:t>data wrangling and exploration</w:t>
+      </w:r>
+      <w:r>
+        <w:t>"</w:t>
+      </w:r>
+    </w:p>
+    <w:p>
+      <w:r>
+        <w:t xml:space="preserve">git </w:t>
+      </w:r>
+      <w:proofErr w:type="gramStart"/>
+      <w:r>
+        <w:t>remote -v</w:t>
+      </w:r>
+      <w:proofErr w:type="gramEnd"/>
+    </w:p>
+    <w:p>
+      <w:r>
+        <w:t>git push</w:t>
+      </w:r>
+    </w:p>
+    <w:p/>
+    <w:p/>
+    <w:p>
+      <w:r>
+        <w:rPr>
+          <w:noProof/>
+        </w:rPr>
+        <w:drawing>
+          <wp:inline distT="0" distB="0" distL="0" distR="0" wp14:anchorId="3BF2EC17" wp14:editId="0668CF27">
+            <wp:extent cx="5731510" cy="3326765"/>
+            <wp:effectExtent l="0" t="0" r="2540" b="6985"/>
+            <wp:docPr id="202707477" name="Picture 1" descr="A screenshot of a computer&#10;&#10;AI-generated content may be incorrect."/>
+            <wp:cNvGraphicFramePr>
+              <a:graphicFrameLocks xmlns:a="http://schemas.openxmlformats.org/drawingml/2006/main" noChangeAspect="1"/>
+            </wp:cNvGraphicFramePr>
+            <a:graphic xmlns:a="http://schemas.openxmlformats.org/drawingml/2006/main">
+              <a:graphicData uri="http://schemas.openxmlformats.org/drawingml/2006/picture">
+                <pic:pic xmlns:pic="http://schemas.openxmlformats.org/drawingml/2006/picture">
+                  <pic:nvPicPr>
+                    <pic:cNvPr id="202707477" name="Picture 1" descr="A screenshot of a computer&#10;&#10;AI-generated content may be incorrect."/>
+                    <pic:cNvPicPr/>
+                  </pic:nvPicPr>
+                  <pic:blipFill>
+                    <a:blip r:embed="rId9"/>
+                    <a:stretch>
+                      <a:fillRect/>
+                    </a:stretch>
+                  </pic:blipFill>
+                  <pic:spPr>
+                    <a:xfrm>
+                      <a:off x="0" y="0"/>
+                      <a:ext cx="5731510" cy="3326765"/>
+                    </a:xfrm>
+                    <a:prstGeom prst="rect">
+                      <a:avLst/>
+                    </a:prstGeom>
+                  </pic:spPr>
+                </pic:pic>
+              </a:graphicData>
+            </a:graphic>
+          </wp:inline>
+        </w:drawing>
+      </w:r>
+    </w:p>
+    <w:p/>
+    <w:p>
+      <w:pPr>
+        <w:pStyle w:val="ListBullet"/>
+        <w:numPr>
+          <w:ilvl w:val="0"/>
+          <w:numId w:val="0"/>
+        </w:numPr>
+        <w:ind w:left="360" w:hanging="360"/>
+      </w:pPr>
+      <w:r>
+        <w:t>Need to ask Peter Ball for:</w:t>
+      </w:r>
+    </w:p>
+    <w:p>
+      <w:pPr>
+        <w:pStyle w:val="ListBullet"/>
+        <w:numPr>
+          <w:ilvl w:val="0"/>
+          <w:numId w:val="0"/>
+        </w:numPr>
+        <w:ind w:left="360" w:hanging="360"/>
+      </w:pPr>
+    </w:p>
+    <w:p>
+      <w:pPr>
+        <w:pStyle w:val="ListBullet"/>
+        <w:numPr>
+          <w:ilvl w:val="0"/>
+          <w:numId w:val="5"/>
+        </w:numPr>
+      </w:pPr>
+      <w:r>
+        <w:t>The data above going back to include 2007</w:t>
+      </w:r>
+    </w:p>
+    <w:p>
+      <w:pPr>
+        <w:pStyle w:val="ListBullet"/>
+        <w:numPr>
+          <w:ilvl w:val="0"/>
+          <w:numId w:val="5"/>
+        </w:numPr>
+      </w:pPr>
+      <w:r>
+        <w:t xml:space="preserve">The aged debt data also </w:t>
+      </w:r>
+      <w:r>
+        <w:t>going back to include 2007</w:t>
+      </w:r>
+    </w:p>
+    <w:p>
+      <w:pPr>
+        <w:pStyle w:val="ListBullet"/>
+        <w:numPr>
+          <w:ilvl w:val="0"/>
+          <w:numId w:val="0"/>
+        </w:numPr>
+        <w:ind w:left="360" w:hanging="360"/>
+      </w:pPr>
+    </w:p>
+    <w:p/>
+    <w:p/>
     <w:p/>
     <w:p/>
     <w:p/>
     <w:sectPr>
-      <w:headerReference w:type="even" r:id="rId9"/>
-      <w:headerReference w:type="default" r:id="rId10"/>
-      <w:footerReference w:type="even" r:id="rId11"/>
-      <w:footerReference w:type="default" r:id="rId12"/>
-      <w:headerReference w:type="first" r:id="rId13"/>
-      <w:footerReference w:type="first" r:id="rId14"/>
+      <w:headerReference w:type="even" r:id="rId10"/>
+      <w:headerReference w:type="default" r:id="rId11"/>
+      <w:footerReference w:type="even" r:id="rId12"/>
+      <w:footerReference w:type="default" r:id="rId13"/>
+      <w:headerReference w:type="first" r:id="rId14"/>
+      <w:footerReference w:type="first" r:id="rId15"/>
       <w:pgSz w:w="11906" w:h="16838"/>
       <w:pgMar w:top="1440" w:right="1440" w:bottom="1440" w:left="1440" w:header="708" w:footer="708" w:gutter="0"/>
       <w:cols w:space="708"/>
@@ -786,6 +983,27 @@
 <file path=word/numbering.xml><?xml version="1.0" encoding="utf-8"?>
 <w:numbering xmlns:wpc="http://schemas.microsoft.com/office/word/2010/wordprocessingCanvas" xmlns:cx="http://schemas.microsoft.com/office/drawing/2014/chartex" xmlns:cx1="http://schemas.microsoft.com/office/drawing/2015/9/8/chartex" xmlns:cx2="http://schemas.microsoft.com/office/drawing/2015/10/21/chartex" xmlns:cx3="http://schemas.microsoft.com/office/drawing/2016/5/9/chartex" xmlns:cx4="http://schemas.microsoft.com/office/drawing/2016/5/10/chartex" xmlns:cx5="http://schemas.microsoft.com/office/drawing/2016/5/11/chartex" xmlns:cx6="http://schemas.microsoft.com/office/drawing/2016/5/12/chartex" xmlns:cx7="http://schemas.microsoft.com/office/drawing/2016/5/13/chartex" xmlns:cx8="http://schemas.microsoft.com/office/drawing/2016/5/14/chartex" xmlns:mc="http://schemas.openxmlformats.org/markup-compatibility/2006" xmlns:aink="http://schemas.microsoft.com/office/drawing/2016/ink" xmlns:am3d="http://schemas.microsoft.com/office/drawing/2017/model3d" xmlns:o="urn:schemas-microsoft-com:office:office" xmlns:oel="http://schemas.microsoft.com/office/2019/extlst" xmlns:r="http://schemas.openxmlformats.org/officeDocument/2006/relationships" xmlns:m="http://schemas.openxmlformats.org/officeDocument/2006/math" xmlns:v="urn:schemas-microsoft-com:vml" xmlns:wp14="http://schemas.microsoft.com/office/word/2010/wordprocessingDrawing" xmlns:wp="http://schemas.openxmlformats.org/drawingml/2006/wordprocessingDrawing" xmlns:w10="urn:schemas-microsoft-com:office:word" xmlns:w="http://schemas.openxmlformats.org/wordprocessingml/2006/main" xmlns:w14="http://schemas.microsoft.com/office/word/2010/wordml" xmlns:w15="http://schemas.microsoft.com/office/word/2012/wordml" xmlns:w16cex="http://schemas.microsoft.com/office/word/2018/wordml/cex" xmlns:w16cid="http://schemas.microsoft.com/office/word/2016/wordml/cid" xmlns:w16="http://schemas.microsoft.com/office/word/2018/wordml" xmlns:w16du="http://schemas.microsoft.com/office/word/2023/wordml/word16du" xmlns:w16sdtdh="http://schemas.microsoft.com/office/word/2020/wordml/sdtdatahash" xmlns:w16sdtfl="http://schemas.microsoft.com/office/word/2024/wordml/sdtformatlock" xmlns:w16se="http://schemas.microsoft.com/office/word/2015/wordml/symex" xmlns:wpg="http://schemas.microsoft.com/office/word/2010/wordprocessingGroup" xmlns:wpi="http://schemas.microsoft.com/office/word/2010/wordprocessingInk" xmlns:wne="http://schemas.microsoft.com/office/word/2006/wordml" xmlns:wps="http://schemas.microsoft.com/office/word/2010/wordprocessingShape" mc:Ignorable="w14 w15 w16se w16cid w16 w16cex w16sdtdh w16sdtfl w16du wp14">
   <w:abstractNum w:abstractNumId="0" w15:restartNumberingAfterBreak="0">
+    <w:nsid w:val="FFFFFF89"/>
+    <w:multiLevelType w:val="singleLevel"/>
+    <w:tmpl w:val="DB54BC76"/>
+    <w:lvl w:ilvl="0">
+      <w:start w:val="1"/>
+      <w:numFmt w:val="bullet"/>
+      <w:pStyle w:val="ListBullet"/>
+      <w:lvlText w:val=""/>
+      <w:lvlJc w:val="left"/>
+      <w:pPr>
+        <w:tabs>
+          <w:tab w:val="num" w:pos="360"/>
+        </w:tabs>
+        <w:ind w:left="360" w:hanging="360"/>
+      </w:pPr>
+      <w:rPr>
+        <w:rFonts w:ascii="Symbol" w:hAnsi="Symbol" w:hint="default"/>
+      </w:rPr>
+    </w:lvl>
+  </w:abstractNum>
+  <w:abstractNum w:abstractNumId="1" w15:restartNumberingAfterBreak="0">
     <w:nsid w:val="21392ED2"/>
     <w:multiLevelType w:val="multilevel"/>
     <w:tmpl w:val="E7C072E6"/>
@@ -902,7 +1120,7 @@
       </w:pPr>
     </w:lvl>
   </w:abstractNum>
-  <w:abstractNum w:abstractNumId="1" w15:restartNumberingAfterBreak="0">
+  <w:abstractNum w:abstractNumId="2" w15:restartNumberingAfterBreak="0">
     <w:nsid w:val="61E96015"/>
     <w:multiLevelType w:val="multilevel"/>
     <w:tmpl w:val="9684B83A"/>
@@ -1047,7 +1265,96 @@
       </w:rPr>
     </w:lvl>
   </w:abstractNum>
-  <w:abstractNum w:abstractNumId="2" w15:restartNumberingAfterBreak="0">
+  <w:abstractNum w:abstractNumId="3" w15:restartNumberingAfterBreak="0">
+    <w:nsid w:val="6B5E3A83"/>
+    <w:multiLevelType w:val="hybridMultilevel"/>
+    <w:tmpl w:val="61EC18DC"/>
+    <w:lvl w:ilvl="0" w:tplc="0C090011">
+      <w:start w:val="1"/>
+      <w:numFmt w:val="decimal"/>
+      <w:lvlText w:val="%1)"/>
+      <w:lvlJc w:val="left"/>
+      <w:pPr>
+        <w:ind w:left="720" w:hanging="360"/>
+      </w:pPr>
+      <w:rPr>
+        <w:rFonts w:hint="default"/>
+      </w:rPr>
+    </w:lvl>
+    <w:lvl w:ilvl="1" w:tplc="0C090019" w:tentative="1">
+      <w:start w:val="1"/>
+      <w:numFmt w:val="lowerLetter"/>
+      <w:lvlText w:val="%2."/>
+      <w:lvlJc w:val="left"/>
+      <w:pPr>
+        <w:ind w:left="1440" w:hanging="360"/>
+      </w:pPr>
+    </w:lvl>
+    <w:lvl w:ilvl="2" w:tplc="0C09001B" w:tentative="1">
+      <w:start w:val="1"/>
+      <w:numFmt w:val="lowerRoman"/>
+      <w:lvlText w:val="%3."/>
+      <w:lvlJc w:val="right"/>
+      <w:pPr>
+        <w:ind w:left="2160" w:hanging="180"/>
+      </w:pPr>
+    </w:lvl>
+    <w:lvl w:ilvl="3" w:tplc="0C09000F" w:tentative="1">
+      <w:start w:val="1"/>
+      <w:numFmt w:val="decimal"/>
+      <w:lvlText w:val="%4."/>
+      <w:lvlJc w:val="left"/>
+      <w:pPr>
+        <w:ind w:left="2880" w:hanging="360"/>
+      </w:pPr>
+    </w:lvl>
+    <w:lvl w:ilvl="4" w:tplc="0C090019" w:tentative="1">
+      <w:start w:val="1"/>
+      <w:numFmt w:val="lowerLetter"/>
+      <w:lvlText w:val="%5."/>
+      <w:lvlJc w:val="left"/>
+      <w:pPr>
+        <w:ind w:left="3600" w:hanging="360"/>
+      </w:pPr>
+    </w:lvl>
+    <w:lvl w:ilvl="5" w:tplc="0C09001B" w:tentative="1">
+      <w:start w:val="1"/>
+      <w:numFmt w:val="lowerRoman"/>
+      <w:lvlText w:val="%6."/>
+      <w:lvlJc w:val="right"/>
+      <w:pPr>
+        <w:ind w:left="4320" w:hanging="180"/>
+      </w:pPr>
+    </w:lvl>
+    <w:lvl w:ilvl="6" w:tplc="0C09000F" w:tentative="1">
+      <w:start w:val="1"/>
+      <w:numFmt w:val="decimal"/>
+      <w:lvlText w:val="%7."/>
+      <w:lvlJc w:val="left"/>
+      <w:pPr>
+        <w:ind w:left="5040" w:hanging="360"/>
+      </w:pPr>
+    </w:lvl>
+    <w:lvl w:ilvl="7" w:tplc="0C090019" w:tentative="1">
+      <w:start w:val="1"/>
+      <w:numFmt w:val="lowerLetter"/>
+      <w:lvlText w:val="%8."/>
+      <w:lvlJc w:val="left"/>
+      <w:pPr>
+        <w:ind w:left="5760" w:hanging="360"/>
+      </w:pPr>
+    </w:lvl>
+    <w:lvl w:ilvl="8" w:tplc="0C09001B" w:tentative="1">
+      <w:start w:val="1"/>
+      <w:numFmt w:val="lowerRoman"/>
+      <w:lvlText w:val="%9."/>
+      <w:lvlJc w:val="right"/>
+      <w:pPr>
+        <w:ind w:left="6480" w:hanging="180"/>
+      </w:pPr>
+    </w:lvl>
+  </w:abstractNum>
+  <w:abstractNum w:abstractNumId="4" w15:restartNumberingAfterBreak="0">
     <w:nsid w:val="72BD101D"/>
     <w:multiLevelType w:val="multilevel"/>
     <w:tmpl w:val="AF46BE8E"/>
@@ -1161,13 +1468,19 @@
     </w:lvl>
   </w:abstractNum>
   <w:num w:numId="1" w16cid:durableId="1991980132">
+    <w:abstractNumId w:val="4"/>
+  </w:num>
+  <w:num w:numId="2" w16cid:durableId="664629353">
+    <w:abstractNumId w:val="1"/>
+  </w:num>
+  <w:num w:numId="3" w16cid:durableId="283343413">
     <w:abstractNumId w:val="2"/>
   </w:num>
-  <w:num w:numId="2" w16cid:durableId="664629353">
+  <w:num w:numId="4" w16cid:durableId="878980708">
     <w:abstractNumId w:val="0"/>
   </w:num>
-  <w:num w:numId="3" w16cid:durableId="283343413">
-    <w:abstractNumId w:val="1"/>
+  <w:num w:numId="5" w16cid:durableId="1578127199">
+    <w:abstractNumId w:val="3"/>
   </w:num>
 </w:numbering>
 </file>
@@ -1774,6 +2087,7 @@
   <w:style w:type="character" w:default="1" w:styleId="DefaultParagraphFont">
     <w:name w:val="Default Paragraph Font"/>
     <w:uiPriority w:val="1"/>
+    <w:semiHidden/>
     <w:unhideWhenUsed/>
   </w:style>
   <w:style w:type="table" w:default="1" w:styleId="TableNormal">
@@ -2152,6 +2466,19 @@
     <w:link w:val="Footer"/>
     <w:uiPriority w:val="99"/>
     <w:rsid w:val="0073013E"/>
+  </w:style>
+  <w:style w:type="paragraph" w:styleId="ListBullet">
+    <w:name w:val="List Bullet"/>
+    <w:basedOn w:val="Normal"/>
+    <w:uiPriority w:val="99"/>
+    <w:unhideWhenUsed/>
+    <w:rsid w:val="00E05627"/>
+    <w:pPr>
+      <w:numPr>
+        <w:numId w:val="4"/>
+      </w:numPr>
+      <w:contextualSpacing/>
+    </w:pPr>
   </w:style>
 </w:styles>
 </file>
@@ -2455,7 +2782,7 @@
 </file>
 
 <file path=customXml/itemProps1.xml><?xml version="1.0" encoding="utf-8"?>
-<ds:datastoreItem xmlns:ds="http://schemas.openxmlformats.org/officeDocument/2006/customXml" ds:itemID="{55908972-EBA6-44A3-938B-76644A842CC8}">
+<ds:datastoreItem xmlns:ds="http://schemas.openxmlformats.org/officeDocument/2006/customXml" ds:itemID="{D4990B47-B4A4-4424-9147-5E1F6C7B923C}">
   <ds:schemaRefs>
     <ds:schemaRef ds:uri="http://www.w3.org/2001/XMLSchema"/>
   </ds:schemaRefs>

</xml_diff>

<commit_message>
data from extract from database
</commit_message>
<xml_diff>
--- a/URGS documentation.docx
+++ b/URGS documentation.docx
@@ -833,10 +833,7 @@
         </w:numPr>
       </w:pPr>
       <w:r>
-        <w:t xml:space="preserve">The aged debt data also </w:t>
-      </w:r>
-      <w:r>
-        <w:t>going back to include 2007</w:t>
+        <w:t>The aged debt data also going back to include 2007</w:t>
       </w:r>
     </w:p>
     <w:p>
@@ -850,6 +847,453 @@
       </w:pPr>
     </w:p>
     <w:p/>
+    <w:p/>
+    <w:p/>
+    <w:p/>
+    <w:p/>
+    <w:p>
+      <w:pPr>
+        <w:pStyle w:val="Heading1"/>
+      </w:pPr>
+      <w:r>
+        <w:lastRenderedPageBreak/>
+        <w:t>15 April</w:t>
+      </w:r>
+    </w:p>
+    <w:p/>
+    <w:p>
+      <w:pPr>
+        <w:pStyle w:val="Heading2"/>
+      </w:pPr>
+      <w:r>
+        <w:t xml:space="preserve">URGS </w:t>
+      </w:r>
+      <w:proofErr w:type="spellStart"/>
+      <w:r>
+        <w:t>Sql</w:t>
+      </w:r>
+      <w:proofErr w:type="spellEnd"/>
+      <w:r>
+        <w:t xml:space="preserve"> developed</w:t>
+      </w:r>
+    </w:p>
+    <w:p/>
+    <w:p>
+      <w:pPr>
+        <w:spacing w:after="0"/>
+        <w:rPr>
+          <w:rFonts w:ascii="Congenial" w:hAnsi="Congenial"/>
+        </w:rPr>
+      </w:pPr>
+      <w:r>
+        <w:rPr>
+          <w:rFonts w:ascii="Congenial" w:hAnsi="Congenial"/>
+        </w:rPr>
+        <w:t xml:space="preserve">select </w:t>
+      </w:r>
+    </w:p>
+    <w:p>
+      <w:pPr>
+        <w:spacing w:after="0"/>
+        <w:rPr>
+          <w:rFonts w:ascii="Congenial" w:hAnsi="Congenial"/>
+        </w:rPr>
+      </w:pPr>
+      <w:proofErr w:type="spellStart"/>
+      <w:proofErr w:type="gramStart"/>
+      <w:r>
+        <w:rPr>
+          <w:rFonts w:ascii="Congenial" w:hAnsi="Congenial"/>
+        </w:rPr>
+        <w:t>prop.property</w:t>
+      </w:r>
+      <w:proofErr w:type="gramEnd"/>
+      <w:r>
+        <w:rPr>
+          <w:rFonts w:ascii="Congenial" w:hAnsi="Congenial"/>
+        </w:rPr>
+        <w:t>_no</w:t>
+      </w:r>
+      <w:proofErr w:type="spellEnd"/>
+      <w:r>
+        <w:rPr>
+          <w:rFonts w:ascii="Congenial" w:hAnsi="Congenial"/>
+        </w:rPr>
+        <w:t>,</w:t>
+      </w:r>
+    </w:p>
+    <w:p>
+      <w:pPr>
+        <w:spacing w:after="0"/>
+        <w:rPr>
+          <w:rFonts w:ascii="Congenial" w:hAnsi="Congenial"/>
+        </w:rPr>
+      </w:pPr>
+      <w:proofErr w:type="spellStart"/>
+      <w:proofErr w:type="gramStart"/>
+      <w:r>
+        <w:rPr>
+          <w:rFonts w:ascii="Congenial" w:hAnsi="Congenial"/>
+        </w:rPr>
+        <w:t>sub.description</w:t>
+      </w:r>
+      <w:proofErr w:type="spellEnd"/>
+      <w:proofErr w:type="gramEnd"/>
+      <w:r>
+        <w:rPr>
+          <w:rFonts w:ascii="Congenial" w:hAnsi="Congenial"/>
+        </w:rPr>
+        <w:t>,</w:t>
+      </w:r>
+    </w:p>
+    <w:p>
+      <w:pPr>
+        <w:spacing w:after="0"/>
+        <w:rPr>
+          <w:rFonts w:ascii="Congenial" w:hAnsi="Congenial"/>
+        </w:rPr>
+      </w:pPr>
+      <w:proofErr w:type="spellStart"/>
+      <w:proofErr w:type="gramStart"/>
+      <w:r>
+        <w:rPr>
+          <w:rFonts w:ascii="Congenial" w:hAnsi="Congenial"/>
+        </w:rPr>
+        <w:t>e.amount</w:t>
+      </w:r>
+      <w:proofErr w:type="spellEnd"/>
+      <w:proofErr w:type="gramEnd"/>
+      <w:r>
+        <w:rPr>
+          <w:rFonts w:ascii="Congenial" w:hAnsi="Congenial"/>
+        </w:rPr>
+        <w:t>,</w:t>
+      </w:r>
+    </w:p>
+    <w:p>
+      <w:pPr>
+        <w:spacing w:after="0"/>
+        <w:rPr>
+          <w:rFonts w:ascii="Congenial" w:hAnsi="Congenial"/>
+        </w:rPr>
+      </w:pPr>
+      <w:proofErr w:type="spellStart"/>
+      <w:proofErr w:type="gramStart"/>
+      <w:r>
+        <w:rPr>
+          <w:rFonts w:ascii="Congenial" w:hAnsi="Congenial"/>
+        </w:rPr>
+        <w:t>e.description</w:t>
+      </w:r>
+      <w:proofErr w:type="spellEnd"/>
+      <w:proofErr w:type="gramEnd"/>
+      <w:r>
+        <w:rPr>
+          <w:rFonts w:ascii="Congenial" w:hAnsi="Congenial"/>
+        </w:rPr>
+        <w:t>,</w:t>
+      </w:r>
+    </w:p>
+    <w:p>
+      <w:pPr>
+        <w:spacing w:after="0"/>
+        <w:rPr>
+          <w:rFonts w:ascii="Congenial" w:hAnsi="Congenial"/>
+        </w:rPr>
+      </w:pPr>
+      <w:proofErr w:type="spellStart"/>
+      <w:r>
+        <w:rPr>
+          <w:rFonts w:ascii="Congenial" w:hAnsi="Congenial"/>
+        </w:rPr>
+        <w:t>e.evt_datetime</w:t>
+      </w:r>
+      <w:proofErr w:type="spellEnd"/>
+    </w:p>
+    <w:p>
+      <w:pPr>
+        <w:spacing w:after="0"/>
+        <w:rPr>
+          <w:rFonts w:ascii="Congenial" w:hAnsi="Congenial"/>
+        </w:rPr>
+      </w:pPr>
+      <w:r>
+        <w:rPr>
+          <w:rFonts w:ascii="Congenial" w:hAnsi="Congenial"/>
+        </w:rPr>
+        <w:t xml:space="preserve">from </w:t>
+      </w:r>
+    </w:p>
+    <w:p>
+      <w:pPr>
+        <w:spacing w:after="0"/>
+        <w:rPr>
+          <w:rFonts w:ascii="Congenial" w:hAnsi="Congenial"/>
+        </w:rPr>
+      </w:pPr>
+      <w:proofErr w:type="spellStart"/>
+      <w:r>
+        <w:rPr>
+          <w:rFonts w:ascii="Congenial" w:hAnsi="Congenial"/>
+        </w:rPr>
+        <w:t>evt</w:t>
+      </w:r>
+      <w:proofErr w:type="spellEnd"/>
+      <w:r>
+        <w:rPr>
+          <w:rFonts w:ascii="Congenial" w:hAnsi="Congenial"/>
+        </w:rPr>
+        <w:t xml:space="preserve"> e, </w:t>
+      </w:r>
+    </w:p>
+    <w:p>
+      <w:pPr>
+        <w:spacing w:after="0"/>
+        <w:rPr>
+          <w:rFonts w:ascii="Congenial" w:hAnsi="Congenial"/>
+        </w:rPr>
+      </w:pPr>
+      <w:r>
+        <w:rPr>
+          <w:rFonts w:ascii="Congenial" w:hAnsi="Congenial"/>
+        </w:rPr>
+        <w:t>account acc,</w:t>
+      </w:r>
+    </w:p>
+    <w:p>
+      <w:pPr>
+        <w:spacing w:after="0"/>
+        <w:rPr>
+          <w:rFonts w:ascii="Congenial" w:hAnsi="Congenial"/>
+        </w:rPr>
+      </w:pPr>
+      <w:r>
+        <w:rPr>
+          <w:rFonts w:ascii="Congenial" w:hAnsi="Congenial"/>
+        </w:rPr>
+        <w:t>property prop,</w:t>
+      </w:r>
+    </w:p>
+    <w:p>
+      <w:pPr>
+        <w:spacing w:after="0"/>
+        <w:rPr>
+          <w:rFonts w:ascii="Congenial" w:hAnsi="Congenial"/>
+        </w:rPr>
+      </w:pPr>
+      <w:r>
+        <w:rPr>
+          <w:rFonts w:ascii="Congenial" w:hAnsi="Congenial"/>
+        </w:rPr>
+        <w:t>suburb sub</w:t>
+      </w:r>
+    </w:p>
+    <w:p>
+      <w:pPr>
+        <w:spacing w:after="0"/>
+        <w:rPr>
+          <w:rFonts w:ascii="Congenial" w:hAnsi="Congenial"/>
+        </w:rPr>
+      </w:pPr>
+    </w:p>
+    <w:p>
+      <w:pPr>
+        <w:spacing w:after="0"/>
+        <w:rPr>
+          <w:rFonts w:ascii="Congenial" w:hAnsi="Congenial"/>
+        </w:rPr>
+      </w:pPr>
+      <w:proofErr w:type="gramStart"/>
+      <w:r>
+        <w:rPr>
+          <w:rFonts w:ascii="Congenial" w:hAnsi="Congenial"/>
+        </w:rPr>
+        <w:t>where</w:t>
+      </w:r>
+      <w:proofErr w:type="gramEnd"/>
+      <w:r>
+        <w:rPr>
+          <w:rFonts w:ascii="Congenial" w:hAnsi="Congenial"/>
+        </w:rPr>
+        <w:t xml:space="preserve"> </w:t>
+      </w:r>
+    </w:p>
+    <w:p>
+      <w:pPr>
+        <w:spacing w:after="0"/>
+        <w:rPr>
+          <w:rFonts w:ascii="Congenial" w:hAnsi="Congenial"/>
+        </w:rPr>
+      </w:pPr>
+      <w:r>
+        <w:rPr>
+          <w:rFonts w:ascii="Congenial" w:hAnsi="Congenial"/>
+        </w:rPr>
+        <w:t>e.id_number_1 = acc.pk</w:t>
+      </w:r>
+    </w:p>
+    <w:p>
+      <w:pPr>
+        <w:spacing w:after="0"/>
+        <w:rPr>
+          <w:rFonts w:ascii="Congenial" w:hAnsi="Congenial"/>
+        </w:rPr>
+      </w:pPr>
+      <w:r>
+        <w:rPr>
+          <w:rFonts w:ascii="Congenial" w:hAnsi="Congenial"/>
+        </w:rPr>
+        <w:t>and</w:t>
+      </w:r>
+    </w:p>
+    <w:p>
+      <w:pPr>
+        <w:spacing w:after="0"/>
+        <w:rPr>
+          <w:rFonts w:ascii="Congenial" w:hAnsi="Congenial"/>
+        </w:rPr>
+      </w:pPr>
+      <w:proofErr w:type="spellStart"/>
+      <w:r>
+        <w:rPr>
+          <w:rFonts w:ascii="Congenial" w:hAnsi="Congenial"/>
+        </w:rPr>
+        <w:t>acc.fk_property</w:t>
+      </w:r>
+      <w:proofErr w:type="spellEnd"/>
+      <w:r>
+        <w:rPr>
+          <w:rFonts w:ascii="Congenial" w:hAnsi="Congenial"/>
+        </w:rPr>
+        <w:t xml:space="preserve"> = prop.pk</w:t>
+      </w:r>
+    </w:p>
+    <w:p>
+      <w:pPr>
+        <w:spacing w:after="0"/>
+        <w:rPr>
+          <w:rFonts w:ascii="Congenial" w:hAnsi="Congenial"/>
+        </w:rPr>
+      </w:pPr>
+      <w:r>
+        <w:rPr>
+          <w:rFonts w:ascii="Congenial" w:hAnsi="Congenial"/>
+        </w:rPr>
+        <w:t>and</w:t>
+      </w:r>
+    </w:p>
+    <w:p>
+      <w:pPr>
+        <w:spacing w:after="0"/>
+        <w:rPr>
+          <w:rFonts w:ascii="Congenial" w:hAnsi="Congenial"/>
+        </w:rPr>
+      </w:pPr>
+      <w:proofErr w:type="spellStart"/>
+      <w:r>
+        <w:rPr>
+          <w:rFonts w:ascii="Congenial" w:hAnsi="Congenial"/>
+        </w:rPr>
+        <w:t>prop.fk_suburb</w:t>
+      </w:r>
+      <w:proofErr w:type="spellEnd"/>
+      <w:r>
+        <w:rPr>
+          <w:rFonts w:ascii="Congenial" w:hAnsi="Congenial"/>
+        </w:rPr>
+        <w:t xml:space="preserve"> = </w:t>
+      </w:r>
+      <w:proofErr w:type="spellStart"/>
+      <w:proofErr w:type="gramStart"/>
+      <w:r>
+        <w:rPr>
+          <w:rFonts w:ascii="Congenial" w:hAnsi="Congenial"/>
+        </w:rPr>
+        <w:t>sub.code</w:t>
+      </w:r>
+      <w:proofErr w:type="spellEnd"/>
+      <w:proofErr w:type="gramEnd"/>
+    </w:p>
+    <w:p>
+      <w:pPr>
+        <w:spacing w:after="0"/>
+        <w:rPr>
+          <w:rFonts w:ascii="Congenial" w:hAnsi="Congenial"/>
+        </w:rPr>
+      </w:pPr>
+    </w:p>
+    <w:p>
+      <w:pPr>
+        <w:spacing w:after="0"/>
+        <w:rPr>
+          <w:rFonts w:ascii="Congenial" w:hAnsi="Congenial"/>
+        </w:rPr>
+      </w:pPr>
+      <w:r>
+        <w:rPr>
+          <w:rFonts w:ascii="Congenial" w:hAnsi="Congenial"/>
+        </w:rPr>
+        <w:t xml:space="preserve">and </w:t>
+      </w:r>
+    </w:p>
+    <w:p>
+      <w:pPr>
+        <w:spacing w:after="0"/>
+        <w:rPr>
+          <w:rFonts w:ascii="Congenial" w:hAnsi="Congenial"/>
+        </w:rPr>
+      </w:pPr>
+      <w:r>
+        <w:rPr>
+          <w:rFonts w:ascii="Congenial" w:hAnsi="Congenial"/>
+        </w:rPr>
+        <w:t>e.[</w:t>
+      </w:r>
+      <w:proofErr w:type="spellStart"/>
+      <w:r>
+        <w:rPr>
+          <w:rFonts w:ascii="Congenial" w:hAnsi="Congenial"/>
+        </w:rPr>
+        <w:t>fk_evt_sub_type</w:t>
+      </w:r>
+      <w:proofErr w:type="spellEnd"/>
+      <w:r>
+        <w:rPr>
+          <w:rFonts w:ascii="Congenial" w:hAnsi="Congenial"/>
+        </w:rPr>
+        <w:t>] = 'URGSAPP'</w:t>
+      </w:r>
+    </w:p>
+    <w:p>
+      <w:pPr>
+        <w:spacing w:after="0"/>
+        <w:rPr>
+          <w:rFonts w:ascii="Congenial" w:hAnsi="Congenial"/>
+        </w:rPr>
+      </w:pPr>
+    </w:p>
+    <w:p>
+      <w:pPr>
+        <w:spacing w:after="0"/>
+        <w:rPr>
+          <w:rFonts w:ascii="Congenial" w:hAnsi="Congenial"/>
+        </w:rPr>
+      </w:pPr>
+      <w:r>
+        <w:rPr>
+          <w:rFonts w:ascii="Congenial" w:hAnsi="Congenial"/>
+        </w:rPr>
+        <w:t xml:space="preserve">order by </w:t>
+      </w:r>
+      <w:proofErr w:type="spellStart"/>
+      <w:r>
+        <w:rPr>
+          <w:rFonts w:ascii="Congenial" w:hAnsi="Congenial"/>
+        </w:rPr>
+        <w:t>e.evt_datetime</w:t>
+      </w:r>
+      <w:proofErr w:type="spellEnd"/>
+    </w:p>
     <w:p/>
     <w:p/>
     <w:p/>
@@ -2087,7 +2531,6 @@
   <w:style w:type="character" w:default="1" w:styleId="DefaultParagraphFont">
     <w:name w:val="Default Paragraph Font"/>
     <w:uiPriority w:val="1"/>
-    <w:semiHidden/>
     <w:unhideWhenUsed/>
   </w:style>
   <w:style w:type="table" w:default="1" w:styleId="TableNormal">
@@ -2782,7 +3225,7 @@
 </file>
 
 <file path=customXml/itemProps1.xml><?xml version="1.0" encoding="utf-8"?>
-<ds:datastoreItem xmlns:ds="http://schemas.openxmlformats.org/officeDocument/2006/customXml" ds:itemID="{D4990B47-B4A4-4424-9147-5E1F6C7B923C}">
+<ds:datastoreItem xmlns:ds="http://schemas.openxmlformats.org/officeDocument/2006/customXml" ds:itemID="{210A4DFD-4002-46A3-84CC-4F764A31DACC}">
   <ds:schemaRefs>
     <ds:schemaRef ds:uri="http://www.w3.org/2001/XMLSchema"/>
   </ds:schemaRefs>

</xml_diff>

<commit_message>
targeting specific account groups
</commit_message>
<xml_diff>
--- a/URGS documentation.docx
+++ b/URGS documentation.docx
@@ -39,13 +39,8 @@
         <w:pStyle w:val="Heading2"/>
       </w:pPr>
       <w:r>
-        <w:t xml:space="preserve">Set up </w:t>
-      </w:r>
-      <w:proofErr w:type="spellStart"/>
-      <w:r>
-        <w:t>github</w:t>
-      </w:r>
-      <w:proofErr w:type="spellEnd"/>
+        <w:t>Set up github</w:t>
+      </w:r>
     </w:p>
     <w:p>
       <w:pPr>
@@ -132,13 +127,8 @@
     </w:p>
     <w:p>
       <w:r>
-        <w:t xml:space="preserve">git </w:t>
-      </w:r>
-      <w:proofErr w:type="spellStart"/>
-      <w:r>
-        <w:t>init</w:t>
-      </w:r>
-      <w:proofErr w:type="spellEnd"/>
+        <w:t>git init</w:t>
+      </w:r>
     </w:p>
     <w:p/>
     <w:p>
@@ -153,43 +143,17 @@
           <w:b/>
           <w:bCs/>
         </w:rPr>
-        <w:t>Create a .</w:t>
-      </w:r>
-      <w:proofErr w:type="spellStart"/>
-      <w:r>
-        <w:rPr>
-          <w:b/>
-          <w:bCs/>
-        </w:rPr>
+        <w:t>Create a .gitignore File (Optional but Recommended):</w:t>
+      </w:r>
+      <w:r>
+        <w:br/>
+        <w:t>Create a .gitignore file to exclude files you don’t want to track (e.g., virtual environments, cache files). An example for a Python project might be:</w:t>
+      </w:r>
+    </w:p>
+    <w:p>
+      <w:r>
         <w:t>gitignore</w:t>
       </w:r>
-      <w:proofErr w:type="spellEnd"/>
-      <w:r>
-        <w:rPr>
-          <w:b/>
-          <w:bCs/>
-        </w:rPr>
-        <w:t xml:space="preserve"> File (Optional but Recommended):</w:t>
-      </w:r>
-      <w:r>
-        <w:br/>
-        <w:t>Create a .</w:t>
-      </w:r>
-      <w:proofErr w:type="spellStart"/>
-      <w:r>
-        <w:t>gitignore</w:t>
-      </w:r>
-      <w:proofErr w:type="spellEnd"/>
-      <w:r>
-        <w:t xml:space="preserve"> file to exclude files you don’t want to track (e.g., virtual environments, cache files). An example for a Python project might be:</w:t>
-      </w:r>
-    </w:p>
-    <w:p>
-      <w:proofErr w:type="spellStart"/>
-      <w:r>
-        <w:t>gitignore</w:t>
-      </w:r>
-      <w:proofErr w:type="spellEnd"/>
     </w:p>
     <w:p/>
     <w:p>
@@ -199,28 +163,12 @@
     </w:p>
     <w:p>
       <w:r>
-        <w:t>__</w:t>
-      </w:r>
-      <w:proofErr w:type="spellStart"/>
-      <w:r>
-        <w:t>pycache</w:t>
-      </w:r>
-      <w:proofErr w:type="spellEnd"/>
-      <w:r>
-        <w:t>__/</w:t>
-      </w:r>
-    </w:p>
-    <w:p>
-      <w:r>
-        <w:t>*.</w:t>
-      </w:r>
-      <w:proofErr w:type="spellStart"/>
-      <w:r>
-        <w:t>py</w:t>
-      </w:r>
-      <w:proofErr w:type="spellEnd"/>
-      <w:r>
-        <w:t>[cod]</w:t>
+        <w:t>__pycache__/</w:t>
+      </w:r>
+    </w:p>
+    <w:p>
+      <w:r>
+        <w:t>*.py[cod]</w:t>
       </w:r>
     </w:p>
     <w:p/>
@@ -230,14 +178,9 @@
       </w:r>
     </w:p>
     <w:p>
-      <w:proofErr w:type="spellStart"/>
       <w:r>
         <w:lastRenderedPageBreak/>
-        <w:t>venv</w:t>
-      </w:r>
-      <w:proofErr w:type="spellEnd"/>
-      <w:r>
-        <w:t>/</w:t>
+        <w:t>venv/</w:t>
       </w:r>
     </w:p>
     <w:p>
@@ -248,28 +191,12 @@
     <w:p/>
     <w:p>
       <w:r>
-        <w:t xml:space="preserve"># </w:t>
-      </w:r>
-      <w:proofErr w:type="spellStart"/>
-      <w:r>
-        <w:t>Jupyter</w:t>
-      </w:r>
-      <w:proofErr w:type="spellEnd"/>
-      <w:r>
-        <w:t xml:space="preserve"> Notebook checkpoints</w:t>
-      </w:r>
-    </w:p>
-    <w:p>
-      <w:r>
-        <w:t>.</w:t>
-      </w:r>
-      <w:proofErr w:type="spellStart"/>
-      <w:r>
-        <w:t>ipynb_checkpoints</w:t>
-      </w:r>
-      <w:proofErr w:type="spellEnd"/>
-      <w:r>
-        <w:t>/</w:t>
+        <w:t># Jupyter Notebook checkpoints</w:t>
+      </w:r>
+    </w:p>
+    <w:p>
+      <w:r>
+        <w:t>.ipynb_checkpoints/</w:t>
       </w:r>
     </w:p>
     <w:p>
@@ -463,23 +390,7 @@
       </w:r>
       <w:r>
         <w:br/>
-        <w:t>In your terminal, add a remote pointing to your new GitHub repository. Replace &lt;</w:t>
-      </w:r>
-      <w:proofErr w:type="spellStart"/>
-      <w:r>
-        <w:t>YourUsername</w:t>
-      </w:r>
-      <w:proofErr w:type="spellEnd"/>
-      <w:r>
-        <w:t>&gt; and &lt;</w:t>
-      </w:r>
-      <w:proofErr w:type="spellStart"/>
-      <w:r>
-        <w:t>RepoName</w:t>
-      </w:r>
-      <w:proofErr w:type="spellEnd"/>
-      <w:r>
-        <w:t>&gt; with your details:</w:t>
+        <w:t>In your terminal, add a remote pointing to your new GitHub repository. Replace &lt;YourUsername&gt; and &lt;RepoName&gt; with your details:</w:t>
       </w:r>
     </w:p>
     <w:p/>
@@ -827,15 +738,7 @@
         <w:pStyle w:val="Heading2"/>
       </w:pPr>
       <w:r>
-        <w:t xml:space="preserve">URGS </w:t>
-      </w:r>
-      <w:proofErr w:type="spellStart"/>
-      <w:r>
-        <w:t>Sql</w:t>
-      </w:r>
-      <w:proofErr w:type="spellEnd"/>
-      <w:r>
-        <w:t xml:space="preserve"> developed</w:t>
+        <w:t>URGS Sql developed</w:t>
       </w:r>
     </w:p>
     <w:p/>
@@ -860,102 +763,68 @@
           <w:rFonts w:ascii="Consolas" w:hAnsi="Consolas"/>
         </w:rPr>
       </w:pPr>
-      <w:proofErr w:type="spellStart"/>
-      <w:r>
-        <w:rPr>
-          <w:rFonts w:ascii="Consolas" w:hAnsi="Consolas"/>
-        </w:rPr>
-        <w:t>prop.property_no</w:t>
-      </w:r>
-      <w:proofErr w:type="spellEnd"/>
-      <w:r>
-        <w:rPr>
-          <w:rFonts w:ascii="Consolas" w:hAnsi="Consolas"/>
-        </w:rPr>
-        <w:t>,</w:t>
-      </w:r>
-    </w:p>
-    <w:p>
-      <w:pPr>
-        <w:spacing w:after="0"/>
-        <w:rPr>
-          <w:rFonts w:ascii="Consolas" w:hAnsi="Consolas"/>
-        </w:rPr>
-      </w:pPr>
-      <w:proofErr w:type="spellStart"/>
-      <w:r>
-        <w:rPr>
-          <w:rFonts w:ascii="Consolas" w:hAnsi="Consolas"/>
-        </w:rPr>
-        <w:t>sub.description</w:t>
-      </w:r>
-      <w:proofErr w:type="spellEnd"/>
-      <w:r>
-        <w:rPr>
-          <w:rFonts w:ascii="Consolas" w:hAnsi="Consolas"/>
-        </w:rPr>
-        <w:t>,</w:t>
-      </w:r>
-    </w:p>
-    <w:p>
-      <w:pPr>
-        <w:spacing w:after="0"/>
-        <w:rPr>
-          <w:rFonts w:ascii="Consolas" w:hAnsi="Consolas"/>
-        </w:rPr>
-      </w:pPr>
-      <w:proofErr w:type="spellStart"/>
-      <w:r>
-        <w:rPr>
-          <w:rFonts w:ascii="Consolas" w:hAnsi="Consolas"/>
-        </w:rPr>
-        <w:t>e.amount</w:t>
-      </w:r>
-      <w:proofErr w:type="spellEnd"/>
-      <w:r>
-        <w:rPr>
-          <w:rFonts w:ascii="Consolas" w:hAnsi="Consolas"/>
-        </w:rPr>
-        <w:t>,</w:t>
-      </w:r>
-    </w:p>
-    <w:p>
-      <w:pPr>
-        <w:spacing w:after="0"/>
-        <w:rPr>
-          <w:rFonts w:ascii="Consolas" w:hAnsi="Consolas"/>
-        </w:rPr>
-      </w:pPr>
-      <w:proofErr w:type="spellStart"/>
-      <w:r>
-        <w:rPr>
-          <w:rFonts w:ascii="Consolas" w:hAnsi="Consolas"/>
-        </w:rPr>
-        <w:t>e.description</w:t>
-      </w:r>
-      <w:proofErr w:type="spellEnd"/>
-      <w:r>
-        <w:rPr>
-          <w:rFonts w:ascii="Consolas" w:hAnsi="Consolas"/>
-        </w:rPr>
-        <w:t>,</w:t>
-      </w:r>
-    </w:p>
-    <w:p>
-      <w:pPr>
-        <w:spacing w:after="0"/>
-        <w:rPr>
-          <w:rFonts w:ascii="Consolas" w:hAnsi="Consolas"/>
-        </w:rPr>
-      </w:pPr>
-      <w:proofErr w:type="spellStart"/>
+      <w:r>
+        <w:rPr>
+          <w:rFonts w:ascii="Consolas" w:hAnsi="Consolas"/>
+        </w:rPr>
+        <w:t>prop.property_no,</w:t>
+      </w:r>
+    </w:p>
+    <w:p>
+      <w:pPr>
+        <w:spacing w:after="0"/>
+        <w:rPr>
+          <w:rFonts w:ascii="Consolas" w:hAnsi="Consolas"/>
+        </w:rPr>
+      </w:pPr>
+      <w:r>
+        <w:rPr>
+          <w:rFonts w:ascii="Consolas" w:hAnsi="Consolas"/>
+        </w:rPr>
+        <w:t>sub.description,</w:t>
+      </w:r>
+    </w:p>
+    <w:p>
+      <w:pPr>
+        <w:spacing w:after="0"/>
+        <w:rPr>
+          <w:rFonts w:ascii="Consolas" w:hAnsi="Consolas"/>
+        </w:rPr>
+      </w:pPr>
+      <w:r>
+        <w:rPr>
+          <w:rFonts w:ascii="Consolas" w:hAnsi="Consolas"/>
+        </w:rPr>
+        <w:t>e.amount,</w:t>
+      </w:r>
+    </w:p>
+    <w:p>
+      <w:pPr>
+        <w:spacing w:after="0"/>
+        <w:rPr>
+          <w:rFonts w:ascii="Consolas" w:hAnsi="Consolas"/>
+        </w:rPr>
+      </w:pPr>
+      <w:r>
+        <w:rPr>
+          <w:rFonts w:ascii="Consolas" w:hAnsi="Consolas"/>
+        </w:rPr>
+        <w:t>e.description,</w:t>
+      </w:r>
+    </w:p>
+    <w:p>
+      <w:pPr>
+        <w:spacing w:after="0"/>
+        <w:rPr>
+          <w:rFonts w:ascii="Consolas" w:hAnsi="Consolas"/>
+        </w:rPr>
+      </w:pPr>
       <w:r>
         <w:rPr>
           <w:rFonts w:ascii="Consolas" w:hAnsi="Consolas"/>
         </w:rPr>
         <w:t>e.evt_datetime</w:t>
       </w:r>
-      <w:proofErr w:type="spellEnd"/>
     </w:p>
     <w:p>
       <w:pPr>
@@ -986,19 +855,11 @@
           <w:rFonts w:ascii="Consolas" w:hAnsi="Consolas"/>
         </w:rPr>
       </w:pPr>
-      <w:proofErr w:type="spellStart"/>
-      <w:r>
-        <w:rPr>
-          <w:rFonts w:ascii="Consolas" w:hAnsi="Consolas"/>
-        </w:rPr>
-        <w:t>evt</w:t>
-      </w:r>
-      <w:proofErr w:type="spellEnd"/>
-      <w:r>
-        <w:rPr>
-          <w:rFonts w:ascii="Consolas" w:hAnsi="Consolas"/>
-        </w:rPr>
-        <w:t xml:space="preserve"> e, </w:t>
+      <w:r>
+        <w:rPr>
+          <w:rFonts w:ascii="Consolas" w:hAnsi="Consolas"/>
+        </w:rPr>
+        <w:t xml:space="preserve">evt e, </w:t>
       </w:r>
     </w:p>
     <w:p>
@@ -1100,19 +961,11 @@
           <w:rFonts w:ascii="Consolas" w:hAnsi="Consolas"/>
         </w:rPr>
       </w:pPr>
-      <w:proofErr w:type="spellStart"/>
-      <w:r>
-        <w:rPr>
-          <w:rFonts w:ascii="Consolas" w:hAnsi="Consolas"/>
-        </w:rPr>
-        <w:t>acc.fk_property</w:t>
-      </w:r>
-      <w:proofErr w:type="spellEnd"/>
-      <w:r>
-        <w:rPr>
-          <w:rFonts w:ascii="Consolas" w:hAnsi="Consolas"/>
-        </w:rPr>
-        <w:t xml:space="preserve"> = prop.pk</w:t>
+      <w:r>
+        <w:rPr>
+          <w:rFonts w:ascii="Consolas" w:hAnsi="Consolas"/>
+        </w:rPr>
+        <w:t>acc.fk_property = prop.pk</w:t>
       </w:r>
     </w:p>
     <w:p>
@@ -1136,28 +989,12 @@
           <w:rFonts w:ascii="Consolas" w:hAnsi="Consolas"/>
         </w:rPr>
       </w:pPr>
-      <w:proofErr w:type="spellStart"/>
-      <w:r>
-        <w:rPr>
-          <w:rFonts w:ascii="Consolas" w:hAnsi="Consolas"/>
-        </w:rPr>
-        <w:t>prop.fk_suburb</w:t>
-      </w:r>
-      <w:proofErr w:type="spellEnd"/>
-      <w:r>
-        <w:rPr>
-          <w:rFonts w:ascii="Consolas" w:hAnsi="Consolas"/>
-        </w:rPr>
-        <w:t xml:space="preserve"> = </w:t>
-      </w:r>
-      <w:proofErr w:type="spellStart"/>
-      <w:r>
-        <w:rPr>
-          <w:rFonts w:ascii="Consolas" w:hAnsi="Consolas"/>
-        </w:rPr>
-        <w:t>sub.code</w:t>
-      </w:r>
-      <w:proofErr w:type="spellEnd"/>
+      <w:r>
+        <w:rPr>
+          <w:rFonts w:ascii="Consolas" w:hAnsi="Consolas"/>
+        </w:rPr>
+        <w:t>prop.fk_suburb = sub.code</w:t>
+      </w:r>
     </w:p>
     <w:p>
       <w:pPr>
@@ -1184,44 +1021,22 @@
         <w:rPr>
           <w:rFonts w:ascii="Consolas" w:hAnsi="Consolas"/>
         </w:rPr>
-        <w:t>e.[</w:t>
-      </w:r>
-      <w:proofErr w:type="spellStart"/>
-      <w:r>
-        <w:rPr>
-          <w:rFonts w:ascii="Consolas" w:hAnsi="Consolas"/>
-        </w:rPr>
-        <w:t>fk_evt_sub_type</w:t>
-      </w:r>
-      <w:proofErr w:type="spellEnd"/>
-      <w:r>
-        <w:rPr>
-          <w:rFonts w:ascii="Consolas" w:hAnsi="Consolas"/>
-        </w:rPr>
-        <w:t>] = 'URGSAPP'</w:t>
-      </w:r>
-    </w:p>
-    <w:p>
-      <w:pPr>
-        <w:spacing w:after="0"/>
-        <w:rPr>
-          <w:rFonts w:ascii="Consolas" w:hAnsi="Consolas"/>
-        </w:rPr>
-      </w:pPr>
-      <w:r>
-        <w:rPr>
-          <w:rFonts w:ascii="Consolas" w:hAnsi="Consolas"/>
-        </w:rPr>
-        <w:t xml:space="preserve">order by </w:t>
-      </w:r>
-      <w:proofErr w:type="spellStart"/>
-      <w:r>
-        <w:rPr>
-          <w:rFonts w:ascii="Consolas" w:hAnsi="Consolas"/>
-        </w:rPr>
-        <w:t>e.evt_datetime</w:t>
-      </w:r>
-      <w:proofErr w:type="spellEnd"/>
+        <w:t>e.[fk_evt_sub_type] = 'URGSAPP'</w:t>
+      </w:r>
+    </w:p>
+    <w:p>
+      <w:pPr>
+        <w:spacing w:after="0"/>
+        <w:rPr>
+          <w:rFonts w:ascii="Consolas" w:hAnsi="Consolas"/>
+        </w:rPr>
+      </w:pPr>
+      <w:r>
+        <w:rPr>
+          <w:rFonts w:ascii="Consolas" w:hAnsi="Consolas"/>
+        </w:rPr>
+        <w:t>order by e.evt_datetime</w:t>
+      </w:r>
     </w:p>
     <w:p/>
     <w:p/>
@@ -1304,135 +1119,49 @@
         <w:rPr>
           <w:rFonts w:ascii="Consolas" w:hAnsi="Consolas"/>
         </w:rPr>
-        <w:t xml:space="preserve">SELECT t.name AS </w:t>
-      </w:r>
-      <w:proofErr w:type="spellStart"/>
-      <w:r>
-        <w:rPr>
-          <w:rFonts w:ascii="Consolas" w:hAnsi="Consolas"/>
-        </w:rPr>
-        <w:t>TableName</w:t>
-      </w:r>
-      <w:proofErr w:type="spellEnd"/>
-      <w:r>
-        <w:rPr>
-          <w:rFonts w:ascii="Consolas" w:hAnsi="Consolas"/>
-        </w:rPr>
-        <w:t xml:space="preserve">, c.name AS </w:t>
-      </w:r>
-      <w:proofErr w:type="spellStart"/>
-      <w:r>
-        <w:rPr>
-          <w:rFonts w:ascii="Consolas" w:hAnsi="Consolas"/>
-        </w:rPr>
-        <w:t>ColumnName</w:t>
-      </w:r>
-      <w:proofErr w:type="spellEnd"/>
-    </w:p>
-    <w:p>
-      <w:pPr>
-        <w:spacing w:after="0"/>
-        <w:rPr>
-          <w:rFonts w:ascii="Consolas" w:hAnsi="Consolas"/>
-        </w:rPr>
-      </w:pPr>
-      <w:r>
-        <w:rPr>
-          <w:rFonts w:ascii="Consolas" w:hAnsi="Consolas"/>
-        </w:rPr>
-        <w:t xml:space="preserve">FROM </w:t>
-      </w:r>
-      <w:proofErr w:type="spellStart"/>
-      <w:r>
-        <w:rPr>
-          <w:rFonts w:ascii="Consolas" w:hAnsi="Consolas"/>
-        </w:rPr>
-        <w:t>sys.columns</w:t>
-      </w:r>
-      <w:proofErr w:type="spellEnd"/>
-      <w:r>
-        <w:rPr>
-          <w:rFonts w:ascii="Consolas" w:hAnsi="Consolas"/>
-        </w:rPr>
-        <w:t xml:space="preserve"> c</w:t>
-      </w:r>
-    </w:p>
-    <w:p>
-      <w:pPr>
-        <w:spacing w:after="0"/>
-        <w:rPr>
-          <w:rFonts w:ascii="Consolas" w:hAnsi="Consolas"/>
-        </w:rPr>
-      </w:pPr>
-      <w:r>
-        <w:rPr>
-          <w:rFonts w:ascii="Consolas" w:hAnsi="Consolas"/>
-        </w:rPr>
-        <w:t xml:space="preserve">JOIN </w:t>
-      </w:r>
-      <w:proofErr w:type="spellStart"/>
-      <w:r>
-        <w:rPr>
-          <w:rFonts w:ascii="Consolas" w:hAnsi="Consolas"/>
-        </w:rPr>
-        <w:t>sys.tables</w:t>
-      </w:r>
-      <w:proofErr w:type="spellEnd"/>
-      <w:r>
-        <w:rPr>
-          <w:rFonts w:ascii="Consolas" w:hAnsi="Consolas"/>
-        </w:rPr>
-        <w:t xml:space="preserve"> t ON </w:t>
-      </w:r>
-      <w:proofErr w:type="spellStart"/>
-      <w:r>
-        <w:rPr>
-          <w:rFonts w:ascii="Consolas" w:hAnsi="Consolas"/>
-        </w:rPr>
-        <w:t>c.object_id</w:t>
-      </w:r>
-      <w:proofErr w:type="spellEnd"/>
-      <w:r>
-        <w:rPr>
-          <w:rFonts w:ascii="Consolas" w:hAnsi="Consolas"/>
-        </w:rPr>
-        <w:t xml:space="preserve"> = </w:t>
-      </w:r>
-      <w:proofErr w:type="spellStart"/>
-      <w:r>
-        <w:rPr>
-          <w:rFonts w:ascii="Consolas" w:hAnsi="Consolas"/>
-        </w:rPr>
-        <w:t>t.object_id</w:t>
-      </w:r>
-      <w:proofErr w:type="spellEnd"/>
-    </w:p>
-    <w:p>
-      <w:pPr>
-        <w:spacing w:after="0"/>
-        <w:rPr>
-          <w:rFonts w:ascii="Consolas" w:hAnsi="Consolas"/>
-        </w:rPr>
-      </w:pPr>
-      <w:r>
-        <w:rPr>
-          <w:rFonts w:ascii="Consolas" w:hAnsi="Consolas"/>
-        </w:rPr>
-        <w:t>WHERE c.name LIKE '%</w:t>
-      </w:r>
-      <w:proofErr w:type="spellStart"/>
-      <w:r>
-        <w:rPr>
-          <w:rFonts w:ascii="Consolas" w:hAnsi="Consolas"/>
-        </w:rPr>
-        <w:t>PartOfColumnName</w:t>
-      </w:r>
-      <w:proofErr w:type="spellEnd"/>
-      <w:r>
-        <w:rPr>
-          <w:rFonts w:ascii="Consolas" w:hAnsi="Consolas"/>
-        </w:rPr>
-        <w:t>%';</w:t>
+        <w:t>SELECT t.name AS TableName, c.name AS ColumnName</w:t>
+      </w:r>
+    </w:p>
+    <w:p>
+      <w:pPr>
+        <w:spacing w:after="0"/>
+        <w:rPr>
+          <w:rFonts w:ascii="Consolas" w:hAnsi="Consolas"/>
+        </w:rPr>
+      </w:pPr>
+      <w:r>
+        <w:rPr>
+          <w:rFonts w:ascii="Consolas" w:hAnsi="Consolas"/>
+        </w:rPr>
+        <w:t>FROM sys.columns c</w:t>
+      </w:r>
+    </w:p>
+    <w:p>
+      <w:pPr>
+        <w:spacing w:after="0"/>
+        <w:rPr>
+          <w:rFonts w:ascii="Consolas" w:hAnsi="Consolas"/>
+        </w:rPr>
+      </w:pPr>
+      <w:r>
+        <w:rPr>
+          <w:rFonts w:ascii="Consolas" w:hAnsi="Consolas"/>
+        </w:rPr>
+        <w:t>JOIN sys.tables t ON c.object_id = t.object_id</w:t>
+      </w:r>
+    </w:p>
+    <w:p>
+      <w:pPr>
+        <w:spacing w:after="0"/>
+        <w:rPr>
+          <w:rFonts w:ascii="Consolas" w:hAnsi="Consolas"/>
+        </w:rPr>
+      </w:pPr>
+      <w:r>
+        <w:rPr>
+          <w:rFonts w:ascii="Consolas" w:hAnsi="Consolas"/>
+        </w:rPr>
+        <w:t>WHERE c.name LIKE '%PartOfColumnName%';</w:t>
       </w:r>
     </w:p>
     <w:p/>
@@ -1448,239 +1177,63 @@
         <w:rPr>
           <w:rFonts w:ascii="Consolas" w:hAnsi="Consolas"/>
         </w:rPr>
-        <w:t xml:space="preserve">select </w:t>
-      </w:r>
-      <w:proofErr w:type="spellStart"/>
-      <w:r>
-        <w:rPr>
-          <w:rFonts w:ascii="Consolas" w:hAnsi="Consolas"/>
-        </w:rPr>
-        <w:t>pc.fk_financial_year</w:t>
-      </w:r>
-      <w:proofErr w:type="spellEnd"/>
-      <w:r>
-        <w:rPr>
-          <w:rFonts w:ascii="Consolas" w:hAnsi="Consolas"/>
-        </w:rPr>
-        <w:t xml:space="preserve">, </w:t>
-      </w:r>
-      <w:proofErr w:type="spellStart"/>
-      <w:r>
-        <w:rPr>
-          <w:rFonts w:ascii="Consolas" w:hAnsi="Consolas"/>
-        </w:rPr>
-        <w:t>pc.month</w:t>
-      </w:r>
-      <w:proofErr w:type="spellEnd"/>
-      <w:r>
-        <w:rPr>
-          <w:rFonts w:ascii="Consolas" w:hAnsi="Consolas"/>
-        </w:rPr>
-        <w:t xml:space="preserve">, </w:t>
-      </w:r>
-      <w:proofErr w:type="spellStart"/>
-      <w:r>
-        <w:rPr>
-          <w:rFonts w:ascii="Consolas" w:hAnsi="Consolas"/>
-        </w:rPr>
-        <w:t>pc.pk_porg</w:t>
-      </w:r>
-      <w:proofErr w:type="spellEnd"/>
-      <w:r>
-        <w:rPr>
-          <w:rFonts w:ascii="Consolas" w:hAnsi="Consolas"/>
-        </w:rPr>
-        <w:t xml:space="preserve">, </w:t>
-      </w:r>
-      <w:proofErr w:type="spellStart"/>
-      <w:r>
-        <w:rPr>
-          <w:rFonts w:ascii="Consolas" w:hAnsi="Consolas"/>
-        </w:rPr>
-        <w:t>pc.pk_account</w:t>
-      </w:r>
-      <w:proofErr w:type="spellEnd"/>
-      <w:r>
-        <w:rPr>
-          <w:rFonts w:ascii="Consolas" w:hAnsi="Consolas"/>
-        </w:rPr>
-        <w:t xml:space="preserve">, </w:t>
-      </w:r>
-      <w:proofErr w:type="spellStart"/>
-      <w:r>
-        <w:rPr>
-          <w:rFonts w:ascii="Consolas" w:hAnsi="Consolas"/>
-        </w:rPr>
-        <w:t>pc.pension_type_desc</w:t>
-      </w:r>
-      <w:proofErr w:type="spellEnd"/>
-      <w:r>
-        <w:rPr>
-          <w:rFonts w:ascii="Consolas" w:hAnsi="Consolas"/>
-        </w:rPr>
-        <w:t xml:space="preserve">, </w:t>
-      </w:r>
-      <w:proofErr w:type="spellStart"/>
-      <w:r>
-        <w:rPr>
-          <w:rFonts w:ascii="Consolas" w:hAnsi="Consolas"/>
-        </w:rPr>
-        <w:t>tb.pk_account</w:t>
-      </w:r>
-      <w:proofErr w:type="spellEnd"/>
-      <w:r>
-        <w:rPr>
-          <w:rFonts w:ascii="Consolas" w:hAnsi="Consolas"/>
-        </w:rPr>
-        <w:t xml:space="preserve">, </w:t>
-      </w:r>
-      <w:proofErr w:type="spellStart"/>
-      <w:r>
-        <w:rPr>
-          <w:rFonts w:ascii="Consolas" w:hAnsi="Consolas"/>
-        </w:rPr>
-        <w:t>tb.amt_debit</w:t>
-      </w:r>
-      <w:proofErr w:type="spellEnd"/>
-    </w:p>
-    <w:p>
-      <w:pPr>
-        <w:spacing w:after="0"/>
-        <w:rPr>
-          <w:rFonts w:ascii="Consolas" w:hAnsi="Consolas"/>
-        </w:rPr>
-      </w:pPr>
-      <w:r>
-        <w:rPr>
-          <w:rFonts w:ascii="Consolas" w:hAnsi="Consolas"/>
-        </w:rPr>
-        <w:t xml:space="preserve">FROM </w:t>
-      </w:r>
-      <w:proofErr w:type="spellStart"/>
-      <w:r>
-        <w:rPr>
-          <w:rFonts w:ascii="Consolas" w:hAnsi="Consolas"/>
-        </w:rPr>
-        <w:t>v_sts_act_porg_count_full</w:t>
-      </w:r>
-      <w:proofErr w:type="spellEnd"/>
-      <w:r>
-        <w:rPr>
-          <w:rFonts w:ascii="Consolas" w:hAnsi="Consolas"/>
-        </w:rPr>
-        <w:t xml:space="preserve"> as pc, </w:t>
-      </w:r>
-      <w:proofErr w:type="spellStart"/>
-      <w:r>
-        <w:rPr>
-          <w:rFonts w:ascii="Consolas" w:hAnsi="Consolas"/>
-        </w:rPr>
-        <w:t>sts_prop_act_trial_balance</w:t>
-      </w:r>
-      <w:proofErr w:type="spellEnd"/>
-      <w:r>
-        <w:rPr>
-          <w:rFonts w:ascii="Consolas" w:hAnsi="Consolas"/>
-        </w:rPr>
-        <w:t xml:space="preserve"> as tb</w:t>
-      </w:r>
-    </w:p>
-    <w:p>
-      <w:pPr>
-        <w:spacing w:after="0"/>
-        <w:rPr>
-          <w:rFonts w:ascii="Consolas" w:hAnsi="Consolas"/>
-        </w:rPr>
-      </w:pPr>
-      <w:r>
-        <w:rPr>
-          <w:rFonts w:ascii="Consolas" w:hAnsi="Consolas"/>
-        </w:rPr>
-        <w:t xml:space="preserve">where </w:t>
-      </w:r>
-      <w:proofErr w:type="spellStart"/>
-      <w:r>
-        <w:rPr>
-          <w:rFonts w:ascii="Consolas" w:hAnsi="Consolas"/>
-        </w:rPr>
-        <w:t>pc.pk_account</w:t>
-      </w:r>
-      <w:proofErr w:type="spellEnd"/>
-      <w:r>
-        <w:rPr>
-          <w:rFonts w:ascii="Consolas" w:hAnsi="Consolas"/>
-        </w:rPr>
-        <w:t xml:space="preserve"> = </w:t>
-      </w:r>
-      <w:proofErr w:type="spellStart"/>
-      <w:r>
-        <w:rPr>
-          <w:rFonts w:ascii="Consolas" w:hAnsi="Consolas"/>
-        </w:rPr>
-        <w:t>tb.pk_account</w:t>
-      </w:r>
-      <w:proofErr w:type="spellEnd"/>
-      <w:r>
-        <w:rPr>
-          <w:rFonts w:ascii="Consolas" w:hAnsi="Consolas"/>
-        </w:rPr>
-        <w:t xml:space="preserve"> </w:t>
-      </w:r>
-    </w:p>
-    <w:p>
-      <w:pPr>
-        <w:spacing w:after="0"/>
-        <w:rPr>
-          <w:rFonts w:ascii="Consolas" w:hAnsi="Consolas"/>
-        </w:rPr>
-      </w:pPr>
-      <w:r>
-        <w:rPr>
-          <w:rFonts w:ascii="Consolas" w:hAnsi="Consolas"/>
-        </w:rPr>
-        <w:t xml:space="preserve">and </w:t>
-      </w:r>
-      <w:proofErr w:type="spellStart"/>
-      <w:r>
-        <w:rPr>
-          <w:rFonts w:ascii="Consolas" w:hAnsi="Consolas"/>
-        </w:rPr>
-        <w:t>pc.pk_sts_result_run</w:t>
-      </w:r>
-      <w:proofErr w:type="spellEnd"/>
-      <w:r>
-        <w:rPr>
-          <w:rFonts w:ascii="Consolas" w:hAnsi="Consolas"/>
-        </w:rPr>
-        <w:t xml:space="preserve"> = 11387</w:t>
-      </w:r>
-    </w:p>
-    <w:p>
-      <w:pPr>
-        <w:spacing w:after="0"/>
-        <w:rPr>
-          <w:rFonts w:ascii="Consolas" w:hAnsi="Consolas"/>
-        </w:rPr>
-      </w:pPr>
-      <w:r>
-        <w:rPr>
-          <w:rFonts w:ascii="Consolas" w:hAnsi="Consolas"/>
-        </w:rPr>
-        <w:t xml:space="preserve">and </w:t>
-      </w:r>
-      <w:proofErr w:type="spellStart"/>
-      <w:r>
-        <w:rPr>
-          <w:rFonts w:ascii="Consolas" w:hAnsi="Consolas"/>
-        </w:rPr>
-        <w:t>tb.pk_sts_result_run</w:t>
-      </w:r>
-      <w:proofErr w:type="spellEnd"/>
-      <w:r>
-        <w:rPr>
-          <w:rFonts w:ascii="Consolas" w:hAnsi="Consolas"/>
-        </w:rPr>
-        <w:t xml:space="preserve"> = 11355</w:t>
+        <w:t>select pc.fk_financial_year, pc.month, pc.pk_porg, pc.pk_account, pc.pension_type_desc, tb.pk_account, tb.amt_debit</w:t>
+      </w:r>
+    </w:p>
+    <w:p>
+      <w:pPr>
+        <w:spacing w:after="0"/>
+        <w:rPr>
+          <w:rFonts w:ascii="Consolas" w:hAnsi="Consolas"/>
+        </w:rPr>
+      </w:pPr>
+      <w:r>
+        <w:rPr>
+          <w:rFonts w:ascii="Consolas" w:hAnsi="Consolas"/>
+        </w:rPr>
+        <w:t>FROM v_sts_act_porg_count_full as pc, sts_prop_act_trial_balance as tb</w:t>
+      </w:r>
+    </w:p>
+    <w:p>
+      <w:pPr>
+        <w:spacing w:after="0"/>
+        <w:rPr>
+          <w:rFonts w:ascii="Consolas" w:hAnsi="Consolas"/>
+        </w:rPr>
+      </w:pPr>
+      <w:r>
+        <w:rPr>
+          <w:rFonts w:ascii="Consolas" w:hAnsi="Consolas"/>
+        </w:rPr>
+        <w:t xml:space="preserve">where pc.pk_account = tb.pk_account </w:t>
+      </w:r>
+    </w:p>
+    <w:p>
+      <w:pPr>
+        <w:spacing w:after="0"/>
+        <w:rPr>
+          <w:rFonts w:ascii="Consolas" w:hAnsi="Consolas"/>
+        </w:rPr>
+      </w:pPr>
+      <w:r>
+        <w:rPr>
+          <w:rFonts w:ascii="Consolas" w:hAnsi="Consolas"/>
+        </w:rPr>
+        <w:t>and pc.pk_sts_result_run = 11387</w:t>
+      </w:r>
+    </w:p>
+    <w:p>
+      <w:pPr>
+        <w:spacing w:after="0"/>
+        <w:rPr>
+          <w:rFonts w:ascii="Consolas" w:hAnsi="Consolas"/>
+        </w:rPr>
+      </w:pPr>
+      <w:r>
+        <w:rPr>
+          <w:rFonts w:ascii="Consolas" w:hAnsi="Consolas"/>
+        </w:rPr>
+        <w:t>and tb.pk_sts_result_run = 11355</w:t>
       </w:r>
     </w:p>
     <w:p/>
@@ -1696,339 +1249,93 @@
         <w:rPr>
           <w:rFonts w:ascii="Consolas" w:hAnsi="Consolas"/>
         </w:rPr>
-        <w:t xml:space="preserve">select </w:t>
-      </w:r>
-      <w:proofErr w:type="spellStart"/>
-      <w:r>
-        <w:rPr>
-          <w:rFonts w:ascii="Consolas" w:hAnsi="Consolas"/>
-        </w:rPr>
-        <w:t>pc.fk_financial_year</w:t>
-      </w:r>
-      <w:proofErr w:type="spellEnd"/>
-      <w:r>
-        <w:rPr>
-          <w:rFonts w:ascii="Consolas" w:hAnsi="Consolas"/>
-        </w:rPr>
-        <w:t xml:space="preserve">, </w:t>
-      </w:r>
-      <w:proofErr w:type="spellStart"/>
-      <w:r>
-        <w:rPr>
-          <w:rFonts w:ascii="Consolas" w:hAnsi="Consolas"/>
-        </w:rPr>
-        <w:t>pc.month</w:t>
-      </w:r>
-      <w:proofErr w:type="spellEnd"/>
-      <w:r>
-        <w:rPr>
-          <w:rFonts w:ascii="Consolas" w:hAnsi="Consolas"/>
-        </w:rPr>
-        <w:t xml:space="preserve">, </w:t>
-      </w:r>
-      <w:proofErr w:type="spellStart"/>
-      <w:r>
-        <w:rPr>
-          <w:rFonts w:ascii="Consolas" w:hAnsi="Consolas"/>
-        </w:rPr>
-        <w:t>pc.pk_porg</w:t>
-      </w:r>
-      <w:proofErr w:type="spellEnd"/>
-      <w:r>
-        <w:rPr>
-          <w:rFonts w:ascii="Consolas" w:hAnsi="Consolas"/>
-        </w:rPr>
-        <w:t xml:space="preserve">, </w:t>
-      </w:r>
-      <w:proofErr w:type="spellStart"/>
-      <w:r>
-        <w:rPr>
-          <w:rFonts w:ascii="Consolas" w:hAnsi="Consolas"/>
-        </w:rPr>
-        <w:t>pc.pk_account</w:t>
-      </w:r>
-      <w:proofErr w:type="spellEnd"/>
-      <w:r>
-        <w:rPr>
-          <w:rFonts w:ascii="Consolas" w:hAnsi="Consolas"/>
-        </w:rPr>
-        <w:t xml:space="preserve">, </w:t>
-      </w:r>
-      <w:proofErr w:type="spellStart"/>
-      <w:r>
-        <w:rPr>
-          <w:rFonts w:ascii="Consolas" w:hAnsi="Consolas"/>
-        </w:rPr>
-        <w:t>pc.pension_type_desc</w:t>
-      </w:r>
-      <w:proofErr w:type="spellEnd"/>
-      <w:r>
-        <w:rPr>
-          <w:rFonts w:ascii="Consolas" w:hAnsi="Consolas"/>
-        </w:rPr>
-        <w:t xml:space="preserve">, </w:t>
-      </w:r>
-      <w:proofErr w:type="spellStart"/>
-      <w:r>
-        <w:rPr>
-          <w:rFonts w:ascii="Consolas" w:hAnsi="Consolas"/>
-        </w:rPr>
-        <w:t>tb.pk_account</w:t>
-      </w:r>
-      <w:proofErr w:type="spellEnd"/>
-      <w:r>
-        <w:rPr>
-          <w:rFonts w:ascii="Consolas" w:hAnsi="Consolas"/>
-        </w:rPr>
-        <w:t xml:space="preserve">, </w:t>
-      </w:r>
-      <w:proofErr w:type="spellStart"/>
-      <w:r>
-        <w:rPr>
-          <w:rFonts w:ascii="Consolas" w:hAnsi="Consolas"/>
-        </w:rPr>
-        <w:t>tb.amt_debit</w:t>
-      </w:r>
-      <w:proofErr w:type="spellEnd"/>
-      <w:r>
-        <w:rPr>
-          <w:rFonts w:ascii="Consolas" w:hAnsi="Consolas"/>
-        </w:rPr>
-        <w:t xml:space="preserve">, </w:t>
-      </w:r>
-      <w:proofErr w:type="spellStart"/>
-      <w:r>
-        <w:rPr>
-          <w:rFonts w:ascii="Consolas" w:hAnsi="Consolas"/>
-        </w:rPr>
-        <w:t>sub.description</w:t>
-      </w:r>
-      <w:proofErr w:type="spellEnd"/>
-    </w:p>
-    <w:p>
-      <w:pPr>
-        <w:spacing w:after="0"/>
-        <w:rPr>
-          <w:rFonts w:ascii="Consolas" w:hAnsi="Consolas"/>
-        </w:rPr>
-      </w:pPr>
-      <w:r>
-        <w:rPr>
-          <w:rFonts w:ascii="Consolas" w:hAnsi="Consolas"/>
-        </w:rPr>
-        <w:t xml:space="preserve">FROM </w:t>
-      </w:r>
-      <w:proofErr w:type="spellStart"/>
-      <w:r>
-        <w:rPr>
-          <w:rFonts w:ascii="Consolas" w:hAnsi="Consolas"/>
-        </w:rPr>
-        <w:t>v_sts_act_porg_count_full</w:t>
-      </w:r>
-      <w:proofErr w:type="spellEnd"/>
-      <w:r>
-        <w:rPr>
-          <w:rFonts w:ascii="Consolas" w:hAnsi="Consolas"/>
-        </w:rPr>
-        <w:t xml:space="preserve"> as pc, </w:t>
-      </w:r>
-      <w:proofErr w:type="spellStart"/>
-      <w:r>
-        <w:rPr>
-          <w:rFonts w:ascii="Consolas" w:hAnsi="Consolas"/>
-        </w:rPr>
-        <w:t>sts_prop_act_trial_balance</w:t>
-      </w:r>
-      <w:proofErr w:type="spellEnd"/>
-      <w:r>
-        <w:rPr>
-          <w:rFonts w:ascii="Consolas" w:hAnsi="Consolas"/>
-        </w:rPr>
-        <w:t xml:space="preserve"> as tb, property as prop, suburb as sub</w:t>
-      </w:r>
-    </w:p>
-    <w:p>
-      <w:pPr>
-        <w:spacing w:after="0"/>
-        <w:rPr>
-          <w:rFonts w:ascii="Consolas" w:hAnsi="Consolas"/>
-        </w:rPr>
-      </w:pPr>
-      <w:r>
-        <w:rPr>
-          <w:rFonts w:ascii="Consolas" w:hAnsi="Consolas"/>
-        </w:rPr>
-        <w:t xml:space="preserve">where </w:t>
-      </w:r>
-      <w:proofErr w:type="spellStart"/>
-      <w:r>
-        <w:rPr>
-          <w:rFonts w:ascii="Consolas" w:hAnsi="Consolas"/>
-        </w:rPr>
-        <w:t>pc.pk_account</w:t>
-      </w:r>
-      <w:proofErr w:type="spellEnd"/>
-      <w:r>
-        <w:rPr>
-          <w:rFonts w:ascii="Consolas" w:hAnsi="Consolas"/>
-        </w:rPr>
-        <w:t xml:space="preserve"> = </w:t>
-      </w:r>
-      <w:proofErr w:type="spellStart"/>
-      <w:r>
-        <w:rPr>
-          <w:rFonts w:ascii="Consolas" w:hAnsi="Consolas"/>
-        </w:rPr>
-        <w:t>tb.pk_account</w:t>
-      </w:r>
-      <w:proofErr w:type="spellEnd"/>
-      <w:r>
-        <w:rPr>
-          <w:rFonts w:ascii="Consolas" w:hAnsi="Consolas"/>
-        </w:rPr>
-        <w:t xml:space="preserve"> and </w:t>
-      </w:r>
-      <w:proofErr w:type="spellStart"/>
-      <w:r>
-        <w:rPr>
-          <w:rFonts w:ascii="Consolas" w:hAnsi="Consolas"/>
-        </w:rPr>
-        <w:t>pc.pk_property</w:t>
-      </w:r>
-      <w:proofErr w:type="spellEnd"/>
-      <w:r>
-        <w:rPr>
-          <w:rFonts w:ascii="Consolas" w:hAnsi="Consolas"/>
-        </w:rPr>
-        <w:t xml:space="preserve"> = prop.pk and </w:t>
-      </w:r>
-      <w:proofErr w:type="spellStart"/>
-      <w:r>
-        <w:rPr>
-          <w:rFonts w:ascii="Consolas" w:hAnsi="Consolas"/>
-        </w:rPr>
-        <w:t>prop.fk_suburb</w:t>
-      </w:r>
-      <w:proofErr w:type="spellEnd"/>
-      <w:r>
-        <w:rPr>
-          <w:rFonts w:ascii="Consolas" w:hAnsi="Consolas"/>
-        </w:rPr>
-        <w:t xml:space="preserve"> = </w:t>
-      </w:r>
-      <w:proofErr w:type="spellStart"/>
-      <w:r>
-        <w:rPr>
-          <w:rFonts w:ascii="Consolas" w:hAnsi="Consolas"/>
-        </w:rPr>
-        <w:t>sub.code</w:t>
-      </w:r>
-      <w:proofErr w:type="spellEnd"/>
-      <w:r>
-        <w:rPr>
-          <w:rFonts w:ascii="Consolas" w:hAnsi="Consolas"/>
-        </w:rPr>
-        <w:t xml:space="preserve"> </w:t>
-      </w:r>
-    </w:p>
-    <w:p>
-      <w:pPr>
-        <w:spacing w:after="0"/>
-        <w:rPr>
-          <w:rFonts w:ascii="Consolas" w:hAnsi="Consolas"/>
-        </w:rPr>
-      </w:pPr>
-      <w:r>
-        <w:rPr>
-          <w:rFonts w:ascii="Consolas" w:hAnsi="Consolas"/>
-        </w:rPr>
-        <w:t xml:space="preserve">and </w:t>
-      </w:r>
-      <w:proofErr w:type="spellStart"/>
-      <w:r>
-        <w:rPr>
-          <w:rFonts w:ascii="Consolas" w:hAnsi="Consolas"/>
-        </w:rPr>
-        <w:t>pc.pk_sts_result_run</w:t>
-      </w:r>
-      <w:proofErr w:type="spellEnd"/>
-      <w:r>
-        <w:rPr>
-          <w:rFonts w:ascii="Consolas" w:hAnsi="Consolas"/>
-        </w:rPr>
-        <w:t xml:space="preserve"> = 11387</w:t>
-      </w:r>
-    </w:p>
-    <w:p>
-      <w:pPr>
-        <w:spacing w:after="0"/>
-        <w:rPr>
-          <w:rFonts w:ascii="Consolas" w:hAnsi="Consolas"/>
-        </w:rPr>
-      </w:pPr>
-      <w:r>
-        <w:rPr>
-          <w:rFonts w:ascii="Consolas" w:hAnsi="Consolas"/>
-        </w:rPr>
-        <w:t xml:space="preserve">and </w:t>
-      </w:r>
-      <w:proofErr w:type="spellStart"/>
-      <w:r>
-        <w:rPr>
-          <w:rFonts w:ascii="Consolas" w:hAnsi="Consolas"/>
-        </w:rPr>
-        <w:t>tb.pk_sts_result_run</w:t>
-      </w:r>
-      <w:proofErr w:type="spellEnd"/>
-      <w:r>
-        <w:rPr>
-          <w:rFonts w:ascii="Consolas" w:hAnsi="Consolas"/>
-        </w:rPr>
-        <w:t xml:space="preserve"> = 11355</w:t>
-      </w:r>
-    </w:p>
-    <w:p>
-      <w:pPr>
-        <w:spacing w:after="0"/>
-        <w:rPr>
-          <w:rFonts w:ascii="Consolas" w:hAnsi="Consolas"/>
-        </w:rPr>
-      </w:pPr>
-    </w:p>
-    <w:p>
-      <w:pPr>
-        <w:spacing w:after="0"/>
-        <w:rPr>
-          <w:rFonts w:ascii="Consolas" w:hAnsi="Consolas"/>
-        </w:rPr>
-      </w:pPr>
-    </w:p>
-    <w:p>
-      <w:pPr>
-        <w:spacing w:after="0"/>
-        <w:rPr>
-          <w:rFonts w:ascii="Consolas" w:hAnsi="Consolas"/>
-        </w:rPr>
-      </w:pPr>
-      <w:r>
-        <w:rPr>
-          <w:rFonts w:ascii="Consolas" w:hAnsi="Consolas"/>
-        </w:rPr>
-        <w:t xml:space="preserve">WITH </w:t>
-      </w:r>
-      <w:proofErr w:type="spellStart"/>
-      <w:r>
-        <w:rPr>
-          <w:rFonts w:ascii="Consolas" w:hAnsi="Consolas"/>
-        </w:rPr>
-        <w:t>RankedResults</w:t>
-      </w:r>
-      <w:proofErr w:type="spellEnd"/>
-      <w:r>
-        <w:rPr>
-          <w:rFonts w:ascii="Consolas" w:hAnsi="Consolas"/>
-        </w:rPr>
-        <w:t xml:space="preserve"> AS (</w:t>
+        <w:t>select pc.fk_financial_year, pc.month, pc.pk_porg, pc.pk_account, pc.pension_type_desc, tb.pk_account, tb.amt_debit, sub.description</w:t>
+      </w:r>
+    </w:p>
+    <w:p>
+      <w:pPr>
+        <w:spacing w:after="0"/>
+        <w:rPr>
+          <w:rFonts w:ascii="Consolas" w:hAnsi="Consolas"/>
+        </w:rPr>
+      </w:pPr>
+      <w:r>
+        <w:rPr>
+          <w:rFonts w:ascii="Consolas" w:hAnsi="Consolas"/>
+        </w:rPr>
+        <w:t>FROM v_sts_act_porg_count_full as pc, sts_prop_act_trial_balance as tb, property as prop, suburb as sub</w:t>
+      </w:r>
+    </w:p>
+    <w:p>
+      <w:pPr>
+        <w:spacing w:after="0"/>
+        <w:rPr>
+          <w:rFonts w:ascii="Consolas" w:hAnsi="Consolas"/>
+        </w:rPr>
+      </w:pPr>
+      <w:r>
+        <w:rPr>
+          <w:rFonts w:ascii="Consolas" w:hAnsi="Consolas"/>
+        </w:rPr>
+        <w:t xml:space="preserve">where pc.pk_account = tb.pk_account and pc.pk_property = prop.pk and prop.fk_suburb = sub.code </w:t>
+      </w:r>
+    </w:p>
+    <w:p>
+      <w:pPr>
+        <w:spacing w:after="0"/>
+        <w:rPr>
+          <w:rFonts w:ascii="Consolas" w:hAnsi="Consolas"/>
+        </w:rPr>
+      </w:pPr>
+      <w:r>
+        <w:rPr>
+          <w:rFonts w:ascii="Consolas" w:hAnsi="Consolas"/>
+        </w:rPr>
+        <w:t>and pc.pk_sts_result_run = 11387</w:t>
+      </w:r>
+    </w:p>
+    <w:p>
+      <w:pPr>
+        <w:spacing w:after="0"/>
+        <w:rPr>
+          <w:rFonts w:ascii="Consolas" w:hAnsi="Consolas"/>
+        </w:rPr>
+      </w:pPr>
+      <w:r>
+        <w:rPr>
+          <w:rFonts w:ascii="Consolas" w:hAnsi="Consolas"/>
+        </w:rPr>
+        <w:t>and tb.pk_sts_result_run = 11355</w:t>
+      </w:r>
+    </w:p>
+    <w:p>
+      <w:pPr>
+        <w:spacing w:after="0"/>
+        <w:rPr>
+          <w:rFonts w:ascii="Consolas" w:hAnsi="Consolas"/>
+        </w:rPr>
+      </w:pPr>
+    </w:p>
+    <w:p>
+      <w:pPr>
+        <w:spacing w:after="0"/>
+        <w:rPr>
+          <w:rFonts w:ascii="Consolas" w:hAnsi="Consolas"/>
+        </w:rPr>
+      </w:pPr>
+    </w:p>
+    <w:p>
+      <w:pPr>
+        <w:spacing w:after="0"/>
+        <w:rPr>
+          <w:rFonts w:ascii="Consolas" w:hAnsi="Consolas"/>
+        </w:rPr>
+      </w:pPr>
+      <w:r>
+        <w:rPr>
+          <w:rFonts w:ascii="Consolas" w:hAnsi="Consolas"/>
+        </w:rPr>
+        <w:t>WITH RankedResults AS (</w:t>
       </w:r>
     </w:p>
     <w:p>
@@ -2070,49 +1377,21 @@
         <w:rPr>
           <w:rFonts w:ascii="Consolas" w:hAnsi="Consolas"/>
         </w:rPr>
-        <w:t xml:space="preserve">        [</w:t>
-      </w:r>
-      <w:proofErr w:type="spellStart"/>
-      <w:r>
-        <w:rPr>
-          <w:rFonts w:ascii="Consolas" w:hAnsi="Consolas"/>
-        </w:rPr>
-        <w:t>fk_sts_result</w:t>
-      </w:r>
-      <w:proofErr w:type="spellEnd"/>
-      <w:r>
-        <w:rPr>
-          <w:rFonts w:ascii="Consolas" w:hAnsi="Consolas"/>
-        </w:rPr>
-        <w:t>],</w:t>
-      </w:r>
-    </w:p>
-    <w:p>
-      <w:pPr>
-        <w:spacing w:after="0"/>
-        <w:rPr>
-          <w:rFonts w:ascii="Consolas" w:hAnsi="Consolas"/>
-        </w:rPr>
-      </w:pPr>
-      <w:r>
-        <w:rPr>
-          <w:rFonts w:ascii="Consolas" w:hAnsi="Consolas"/>
-        </w:rPr>
-        <w:t xml:space="preserve">        [</w:t>
-      </w:r>
-      <w:proofErr w:type="spellStart"/>
-      <w:r>
-        <w:rPr>
-          <w:rFonts w:ascii="Consolas" w:hAnsi="Consolas"/>
-        </w:rPr>
-        <w:t>fk_financial_year</w:t>
-      </w:r>
-      <w:proofErr w:type="spellEnd"/>
-      <w:r>
-        <w:rPr>
-          <w:rFonts w:ascii="Consolas" w:hAnsi="Consolas"/>
-        </w:rPr>
-        <w:t>],</w:t>
+        <w:t xml:space="preserve">        [fk_sts_result],</w:t>
+      </w:r>
+    </w:p>
+    <w:p>
+      <w:pPr>
+        <w:spacing w:after="0"/>
+        <w:rPr>
+          <w:rFonts w:ascii="Consolas" w:hAnsi="Consolas"/>
+        </w:rPr>
+      </w:pPr>
+      <w:r>
+        <w:rPr>
+          <w:rFonts w:ascii="Consolas" w:hAnsi="Consolas"/>
+        </w:rPr>
+        <w:t xml:space="preserve">        [fk_financial_year],</w:t>
       </w:r>
     </w:p>
     <w:p>
@@ -2140,99 +1419,35 @@
         <w:rPr>
           <w:rFonts w:ascii="Consolas" w:hAnsi="Consolas"/>
         </w:rPr>
-        <w:t xml:space="preserve">        ROW_NUMBER() OVER (PARTITION BY [</w:t>
-      </w:r>
-      <w:proofErr w:type="spellStart"/>
-      <w:r>
-        <w:rPr>
-          <w:rFonts w:ascii="Consolas" w:hAnsi="Consolas"/>
-        </w:rPr>
-        <w:t>fk_financial_year</w:t>
-      </w:r>
-      <w:proofErr w:type="spellEnd"/>
-      <w:r>
-        <w:rPr>
-          <w:rFonts w:ascii="Consolas" w:hAnsi="Consolas"/>
-        </w:rPr>
-        <w:t xml:space="preserve">] ORDER BY [pk]) AS </w:t>
-      </w:r>
-      <w:proofErr w:type="spellStart"/>
-      <w:r>
-        <w:rPr>
-          <w:rFonts w:ascii="Consolas" w:hAnsi="Consolas"/>
-        </w:rPr>
-        <w:t>rn</w:t>
-      </w:r>
-      <w:proofErr w:type="spellEnd"/>
-    </w:p>
-    <w:p>
-      <w:pPr>
-        <w:spacing w:after="0"/>
-        <w:rPr>
-          <w:rFonts w:ascii="Consolas" w:hAnsi="Consolas"/>
-        </w:rPr>
-      </w:pPr>
-      <w:r>
-        <w:rPr>
-          <w:rFonts w:ascii="Consolas" w:hAnsi="Consolas"/>
-        </w:rPr>
-        <w:t xml:space="preserve">    FROM [AQTEST].[</w:t>
-      </w:r>
-      <w:proofErr w:type="spellStart"/>
-      <w:r>
-        <w:rPr>
-          <w:rFonts w:ascii="Consolas" w:hAnsi="Consolas"/>
-        </w:rPr>
-        <w:t>dbo</w:t>
-      </w:r>
-      <w:proofErr w:type="spellEnd"/>
-      <w:r>
-        <w:rPr>
-          <w:rFonts w:ascii="Consolas" w:hAnsi="Consolas"/>
-        </w:rPr>
-        <w:t>].[</w:t>
-      </w:r>
-      <w:proofErr w:type="spellStart"/>
-      <w:r>
-        <w:rPr>
-          <w:rFonts w:ascii="Consolas" w:hAnsi="Consolas"/>
-        </w:rPr>
-        <w:t>sts_result_run</w:t>
-      </w:r>
-      <w:proofErr w:type="spellEnd"/>
-      <w:r>
-        <w:rPr>
-          <w:rFonts w:ascii="Consolas" w:hAnsi="Consolas"/>
-        </w:rPr>
-        <w:t>]</w:t>
-      </w:r>
-    </w:p>
-    <w:p>
-      <w:pPr>
-        <w:spacing w:after="0"/>
-        <w:rPr>
-          <w:rFonts w:ascii="Consolas" w:hAnsi="Consolas"/>
-        </w:rPr>
-      </w:pPr>
-      <w:r>
-        <w:rPr>
-          <w:rFonts w:ascii="Consolas" w:hAnsi="Consolas"/>
-        </w:rPr>
-        <w:t xml:space="preserve">    WHERE </w:t>
-      </w:r>
-      <w:proofErr w:type="spellStart"/>
-      <w:r>
-        <w:rPr>
-          <w:rFonts w:ascii="Consolas" w:hAnsi="Consolas"/>
-        </w:rPr>
-        <w:t>fk_sts_result</w:t>
-      </w:r>
-      <w:proofErr w:type="spellEnd"/>
-      <w:r>
-        <w:rPr>
-          <w:rFonts w:ascii="Consolas" w:hAnsi="Consolas"/>
-        </w:rPr>
-        <w:t xml:space="preserve"> = 7</w:t>
+        <w:t xml:space="preserve">        ROW_NUMBER() OVER (PARTITION BY [fk_financial_year] ORDER BY [pk]) AS rn</w:t>
+      </w:r>
+    </w:p>
+    <w:p>
+      <w:pPr>
+        <w:spacing w:after="0"/>
+        <w:rPr>
+          <w:rFonts w:ascii="Consolas" w:hAnsi="Consolas"/>
+        </w:rPr>
+      </w:pPr>
+      <w:r>
+        <w:rPr>
+          <w:rFonts w:ascii="Consolas" w:hAnsi="Consolas"/>
+        </w:rPr>
+        <w:t xml:space="preserve">    FROM [AQTEST].[dbo].[sts_result_run]</w:t>
+      </w:r>
+    </w:p>
+    <w:p>
+      <w:pPr>
+        <w:spacing w:after="0"/>
+        <w:rPr>
+          <w:rFonts w:ascii="Consolas" w:hAnsi="Consolas"/>
+        </w:rPr>
+      </w:pPr>
+      <w:r>
+        <w:rPr>
+          <w:rFonts w:ascii="Consolas" w:hAnsi="Consolas"/>
+        </w:rPr>
+        <w:t xml:space="preserve">    WHERE fk_sts_result = 7</w:t>
       </w:r>
     </w:p>
     <w:p>
@@ -2261,21 +1476,7 @@
           <w:rFonts w:ascii="Consolas" w:hAnsi="Consolas"/>
         </w:rPr>
         <w:tab/>
-        <w:t xml:space="preserve">  AND (</w:t>
-      </w:r>
-      <w:proofErr w:type="spellStart"/>
-      <w:r>
-        <w:rPr>
-          <w:rFonts w:ascii="Consolas" w:hAnsi="Consolas"/>
-        </w:rPr>
-        <w:t>fk_financial_year</w:t>
-      </w:r>
-      <w:proofErr w:type="spellEnd"/>
-      <w:r>
-        <w:rPr>
-          <w:rFonts w:ascii="Consolas" w:hAnsi="Consolas"/>
-        </w:rPr>
-        <w:t xml:space="preserve"> in ('201718', '201819','201920','202021','202122','202223','202324', '202425'))</w:t>
+        <w:t xml:space="preserve">  AND (fk_financial_year in ('201718', '201819','201920','202021','202122','202223','202324', '202425'))</w:t>
       </w:r>
     </w:p>
     <w:p>
@@ -2340,49 +1541,21 @@
         <w:rPr>
           <w:rFonts w:ascii="Consolas" w:hAnsi="Consolas"/>
         </w:rPr>
-        <w:t xml:space="preserve">    [</w:t>
-      </w:r>
-      <w:proofErr w:type="spellStart"/>
-      <w:r>
-        <w:rPr>
-          <w:rFonts w:ascii="Consolas" w:hAnsi="Consolas"/>
-        </w:rPr>
-        <w:t>fk_sts_result</w:t>
-      </w:r>
-      <w:proofErr w:type="spellEnd"/>
-      <w:r>
-        <w:rPr>
-          <w:rFonts w:ascii="Consolas" w:hAnsi="Consolas"/>
-        </w:rPr>
-        <w:t>],</w:t>
-      </w:r>
-    </w:p>
-    <w:p>
-      <w:pPr>
-        <w:spacing w:after="0"/>
-        <w:rPr>
-          <w:rFonts w:ascii="Consolas" w:hAnsi="Consolas"/>
-        </w:rPr>
-      </w:pPr>
-      <w:r>
-        <w:rPr>
-          <w:rFonts w:ascii="Consolas" w:hAnsi="Consolas"/>
-        </w:rPr>
-        <w:t xml:space="preserve">    [</w:t>
-      </w:r>
-      <w:proofErr w:type="spellStart"/>
-      <w:r>
-        <w:rPr>
-          <w:rFonts w:ascii="Consolas" w:hAnsi="Consolas"/>
-        </w:rPr>
-        <w:t>fk_financial_year</w:t>
-      </w:r>
-      <w:proofErr w:type="spellEnd"/>
-      <w:r>
-        <w:rPr>
-          <w:rFonts w:ascii="Consolas" w:hAnsi="Consolas"/>
-        </w:rPr>
-        <w:t>],</w:t>
+        <w:t xml:space="preserve">    [fk_sts_result],</w:t>
+      </w:r>
+    </w:p>
+    <w:p>
+      <w:pPr>
+        <w:spacing w:after="0"/>
+        <w:rPr>
+          <w:rFonts w:ascii="Consolas" w:hAnsi="Consolas"/>
+        </w:rPr>
+      </w:pPr>
+      <w:r>
+        <w:rPr>
+          <w:rFonts w:ascii="Consolas" w:hAnsi="Consolas"/>
+        </w:rPr>
+        <w:t xml:space="preserve">    [fk_financial_year],</w:t>
       </w:r>
     </w:p>
     <w:p>
@@ -2410,87 +1583,51 @@
         <w:rPr>
           <w:rFonts w:ascii="Consolas" w:hAnsi="Consolas"/>
         </w:rPr>
-        <w:t xml:space="preserve">FROM </w:t>
-      </w:r>
-      <w:proofErr w:type="spellStart"/>
-      <w:r>
-        <w:rPr>
-          <w:rFonts w:ascii="Consolas" w:hAnsi="Consolas"/>
-        </w:rPr>
-        <w:t>RankedResults</w:t>
-      </w:r>
-      <w:proofErr w:type="spellEnd"/>
-    </w:p>
-    <w:p>
-      <w:pPr>
-        <w:spacing w:after="0"/>
-        <w:rPr>
-          <w:rFonts w:ascii="Consolas" w:hAnsi="Consolas"/>
-        </w:rPr>
-      </w:pPr>
-      <w:r>
-        <w:rPr>
-          <w:rFonts w:ascii="Consolas" w:hAnsi="Consolas"/>
-        </w:rPr>
-        <w:t xml:space="preserve">WHERE </w:t>
-      </w:r>
-      <w:proofErr w:type="spellStart"/>
-      <w:r>
-        <w:rPr>
-          <w:rFonts w:ascii="Consolas" w:hAnsi="Consolas"/>
-        </w:rPr>
-        <w:t>rn</w:t>
-      </w:r>
-      <w:proofErr w:type="spellEnd"/>
-      <w:r>
-        <w:rPr>
-          <w:rFonts w:ascii="Consolas" w:hAnsi="Consolas"/>
-        </w:rPr>
-        <w:t xml:space="preserve"> = 1;</w:t>
-      </w:r>
-    </w:p>
-    <w:p>
-      <w:pPr>
-        <w:spacing w:after="0"/>
-        <w:rPr>
-          <w:rFonts w:ascii="Consolas" w:hAnsi="Consolas"/>
-        </w:rPr>
-      </w:pPr>
-    </w:p>
-    <w:p>
-      <w:pPr>
-        <w:spacing w:after="0"/>
-        <w:rPr>
-          <w:rFonts w:ascii="Consolas" w:hAnsi="Consolas"/>
-        </w:rPr>
-      </w:pPr>
-    </w:p>
-    <w:p>
-      <w:pPr>
-        <w:spacing w:after="0"/>
-        <w:rPr>
-          <w:rFonts w:ascii="Consolas" w:hAnsi="Consolas"/>
-        </w:rPr>
-      </w:pPr>
-      <w:r>
-        <w:rPr>
-          <w:rFonts w:ascii="Consolas" w:hAnsi="Consolas"/>
-        </w:rPr>
-        <w:t xml:space="preserve">WITH </w:t>
-      </w:r>
-      <w:proofErr w:type="spellStart"/>
-      <w:r>
-        <w:rPr>
-          <w:rFonts w:ascii="Consolas" w:hAnsi="Consolas"/>
-        </w:rPr>
-        <w:t>RankedResults</w:t>
-      </w:r>
-      <w:proofErr w:type="spellEnd"/>
-      <w:r>
-        <w:rPr>
-          <w:rFonts w:ascii="Consolas" w:hAnsi="Consolas"/>
-        </w:rPr>
-        <w:t xml:space="preserve"> AS (</w:t>
+        <w:t>FROM RankedResults</w:t>
+      </w:r>
+    </w:p>
+    <w:p>
+      <w:pPr>
+        <w:spacing w:after="0"/>
+        <w:rPr>
+          <w:rFonts w:ascii="Consolas" w:hAnsi="Consolas"/>
+        </w:rPr>
+      </w:pPr>
+      <w:r>
+        <w:rPr>
+          <w:rFonts w:ascii="Consolas" w:hAnsi="Consolas"/>
+        </w:rPr>
+        <w:t>WHERE rn = 1;</w:t>
+      </w:r>
+    </w:p>
+    <w:p>
+      <w:pPr>
+        <w:spacing w:after="0"/>
+        <w:rPr>
+          <w:rFonts w:ascii="Consolas" w:hAnsi="Consolas"/>
+        </w:rPr>
+      </w:pPr>
+    </w:p>
+    <w:p>
+      <w:pPr>
+        <w:spacing w:after="0"/>
+        <w:rPr>
+          <w:rFonts w:ascii="Consolas" w:hAnsi="Consolas"/>
+        </w:rPr>
+      </w:pPr>
+    </w:p>
+    <w:p>
+      <w:pPr>
+        <w:spacing w:after="0"/>
+        <w:rPr>
+          <w:rFonts w:ascii="Consolas" w:hAnsi="Consolas"/>
+        </w:rPr>
+      </w:pPr>
+      <w:r>
+        <w:rPr>
+          <w:rFonts w:ascii="Consolas" w:hAnsi="Consolas"/>
+        </w:rPr>
+        <w:t>WITH RankedResults AS (</w:t>
       </w:r>
     </w:p>
     <w:p>
@@ -2532,49 +1669,21 @@
         <w:rPr>
           <w:rFonts w:ascii="Consolas" w:hAnsi="Consolas"/>
         </w:rPr>
-        <w:t xml:space="preserve">        [</w:t>
-      </w:r>
-      <w:proofErr w:type="spellStart"/>
-      <w:r>
-        <w:rPr>
-          <w:rFonts w:ascii="Consolas" w:hAnsi="Consolas"/>
-        </w:rPr>
-        <w:t>fk_sts_result</w:t>
-      </w:r>
-      <w:proofErr w:type="spellEnd"/>
-      <w:r>
-        <w:rPr>
-          <w:rFonts w:ascii="Consolas" w:hAnsi="Consolas"/>
-        </w:rPr>
-        <w:t>],</w:t>
-      </w:r>
-    </w:p>
-    <w:p>
-      <w:pPr>
-        <w:spacing w:after="0"/>
-        <w:rPr>
-          <w:rFonts w:ascii="Consolas" w:hAnsi="Consolas"/>
-        </w:rPr>
-      </w:pPr>
-      <w:r>
-        <w:rPr>
-          <w:rFonts w:ascii="Consolas" w:hAnsi="Consolas"/>
-        </w:rPr>
-        <w:t xml:space="preserve">        [</w:t>
-      </w:r>
-      <w:proofErr w:type="spellStart"/>
-      <w:r>
-        <w:rPr>
-          <w:rFonts w:ascii="Consolas" w:hAnsi="Consolas"/>
-        </w:rPr>
-        <w:t>fk_financial_year</w:t>
-      </w:r>
-      <w:proofErr w:type="spellEnd"/>
-      <w:r>
-        <w:rPr>
-          <w:rFonts w:ascii="Consolas" w:hAnsi="Consolas"/>
-        </w:rPr>
-        <w:t>],</w:t>
+        <w:t xml:space="preserve">        [fk_sts_result],</w:t>
+      </w:r>
+    </w:p>
+    <w:p>
+      <w:pPr>
+        <w:spacing w:after="0"/>
+        <w:rPr>
+          <w:rFonts w:ascii="Consolas" w:hAnsi="Consolas"/>
+        </w:rPr>
+      </w:pPr>
+      <w:r>
+        <w:rPr>
+          <w:rFonts w:ascii="Consolas" w:hAnsi="Consolas"/>
+        </w:rPr>
+        <w:t xml:space="preserve">        [fk_financial_year],</w:t>
       </w:r>
     </w:p>
     <w:p>
@@ -2602,99 +1711,35 @@
         <w:rPr>
           <w:rFonts w:ascii="Consolas" w:hAnsi="Consolas"/>
         </w:rPr>
-        <w:t xml:space="preserve">        ROW_NUMBER() OVER (PARTITION BY [</w:t>
-      </w:r>
-      <w:proofErr w:type="spellStart"/>
-      <w:r>
-        <w:rPr>
-          <w:rFonts w:ascii="Consolas" w:hAnsi="Consolas"/>
-        </w:rPr>
-        <w:t>fk_financial_year</w:t>
-      </w:r>
-      <w:proofErr w:type="spellEnd"/>
-      <w:r>
-        <w:rPr>
-          <w:rFonts w:ascii="Consolas" w:hAnsi="Consolas"/>
-        </w:rPr>
-        <w:t xml:space="preserve">] ORDER BY [pk]) AS </w:t>
-      </w:r>
-      <w:proofErr w:type="spellStart"/>
-      <w:r>
-        <w:rPr>
-          <w:rFonts w:ascii="Consolas" w:hAnsi="Consolas"/>
-        </w:rPr>
-        <w:t>rn</w:t>
-      </w:r>
-      <w:proofErr w:type="spellEnd"/>
-    </w:p>
-    <w:p>
-      <w:pPr>
-        <w:spacing w:after="0"/>
-        <w:rPr>
-          <w:rFonts w:ascii="Consolas" w:hAnsi="Consolas"/>
-        </w:rPr>
-      </w:pPr>
-      <w:r>
-        <w:rPr>
-          <w:rFonts w:ascii="Consolas" w:hAnsi="Consolas"/>
-        </w:rPr>
-        <w:t xml:space="preserve">    FROM [AQTEST].[</w:t>
-      </w:r>
-      <w:proofErr w:type="spellStart"/>
-      <w:r>
-        <w:rPr>
-          <w:rFonts w:ascii="Consolas" w:hAnsi="Consolas"/>
-        </w:rPr>
-        <w:t>dbo</w:t>
-      </w:r>
-      <w:proofErr w:type="spellEnd"/>
-      <w:r>
-        <w:rPr>
-          <w:rFonts w:ascii="Consolas" w:hAnsi="Consolas"/>
-        </w:rPr>
-        <w:t>].[</w:t>
-      </w:r>
-      <w:proofErr w:type="spellStart"/>
-      <w:r>
-        <w:rPr>
-          <w:rFonts w:ascii="Consolas" w:hAnsi="Consolas"/>
-        </w:rPr>
-        <w:t>sts_result_run</w:t>
-      </w:r>
-      <w:proofErr w:type="spellEnd"/>
-      <w:r>
-        <w:rPr>
-          <w:rFonts w:ascii="Consolas" w:hAnsi="Consolas"/>
-        </w:rPr>
-        <w:t>]</w:t>
-      </w:r>
-    </w:p>
-    <w:p>
-      <w:pPr>
-        <w:spacing w:after="0"/>
-        <w:rPr>
-          <w:rFonts w:ascii="Consolas" w:hAnsi="Consolas"/>
-        </w:rPr>
-      </w:pPr>
-      <w:r>
-        <w:rPr>
-          <w:rFonts w:ascii="Consolas" w:hAnsi="Consolas"/>
-        </w:rPr>
-        <w:t xml:space="preserve">    WHERE </w:t>
-      </w:r>
-      <w:proofErr w:type="spellStart"/>
-      <w:r>
-        <w:rPr>
-          <w:rFonts w:ascii="Consolas" w:hAnsi="Consolas"/>
-        </w:rPr>
-        <w:t>fk_sts_result</w:t>
-      </w:r>
-      <w:proofErr w:type="spellEnd"/>
-      <w:r>
-        <w:rPr>
-          <w:rFonts w:ascii="Consolas" w:hAnsi="Consolas"/>
-        </w:rPr>
-        <w:t xml:space="preserve"> = 9</w:t>
+        <w:t xml:space="preserve">        ROW_NUMBER() OVER (PARTITION BY [fk_financial_year] ORDER BY [pk]) AS rn</w:t>
+      </w:r>
+    </w:p>
+    <w:p>
+      <w:pPr>
+        <w:spacing w:after="0"/>
+        <w:rPr>
+          <w:rFonts w:ascii="Consolas" w:hAnsi="Consolas"/>
+        </w:rPr>
+      </w:pPr>
+      <w:r>
+        <w:rPr>
+          <w:rFonts w:ascii="Consolas" w:hAnsi="Consolas"/>
+        </w:rPr>
+        <w:t xml:space="preserve">    FROM [AQTEST].[dbo].[sts_result_run]</w:t>
+      </w:r>
+    </w:p>
+    <w:p>
+      <w:pPr>
+        <w:spacing w:after="0"/>
+        <w:rPr>
+          <w:rFonts w:ascii="Consolas" w:hAnsi="Consolas"/>
+        </w:rPr>
+      </w:pPr>
+      <w:r>
+        <w:rPr>
+          <w:rFonts w:ascii="Consolas" w:hAnsi="Consolas"/>
+        </w:rPr>
+        <w:t xml:space="preserve">    WHERE fk_sts_result = 9</w:t>
       </w:r>
     </w:p>
     <w:p>
@@ -2723,21 +1768,7 @@
           <w:rFonts w:ascii="Consolas" w:hAnsi="Consolas"/>
         </w:rPr>
         <w:tab/>
-        <w:t xml:space="preserve">  AND (</w:t>
-      </w:r>
-      <w:proofErr w:type="spellStart"/>
-      <w:r>
-        <w:rPr>
-          <w:rFonts w:ascii="Consolas" w:hAnsi="Consolas"/>
-        </w:rPr>
-        <w:t>fk_financial_year</w:t>
-      </w:r>
-      <w:proofErr w:type="spellEnd"/>
-      <w:r>
-        <w:rPr>
-          <w:rFonts w:ascii="Consolas" w:hAnsi="Consolas"/>
-        </w:rPr>
-        <w:t xml:space="preserve"> in ('201718', '201819','201920','202021','202122','202223','202324', '202425'))</w:t>
+        <w:t xml:space="preserve">  AND (fk_financial_year in ('201718', '201819','201920','202021','202122','202223','202324', '202425'))</w:t>
       </w:r>
     </w:p>
     <w:p>
@@ -2793,49 +1824,21 @@
         <w:rPr>
           <w:rFonts w:ascii="Consolas" w:hAnsi="Consolas"/>
         </w:rPr>
-        <w:t xml:space="preserve">    [</w:t>
-      </w:r>
-      <w:proofErr w:type="spellStart"/>
-      <w:r>
-        <w:rPr>
-          <w:rFonts w:ascii="Consolas" w:hAnsi="Consolas"/>
-        </w:rPr>
-        <w:t>fk_sts_result</w:t>
-      </w:r>
-      <w:proofErr w:type="spellEnd"/>
-      <w:r>
-        <w:rPr>
-          <w:rFonts w:ascii="Consolas" w:hAnsi="Consolas"/>
-        </w:rPr>
-        <w:t>],</w:t>
-      </w:r>
-    </w:p>
-    <w:p>
-      <w:pPr>
-        <w:spacing w:after="0"/>
-        <w:rPr>
-          <w:rFonts w:ascii="Consolas" w:hAnsi="Consolas"/>
-        </w:rPr>
-      </w:pPr>
-      <w:r>
-        <w:rPr>
-          <w:rFonts w:ascii="Consolas" w:hAnsi="Consolas"/>
-        </w:rPr>
-        <w:t xml:space="preserve">    [</w:t>
-      </w:r>
-      <w:proofErr w:type="spellStart"/>
-      <w:r>
-        <w:rPr>
-          <w:rFonts w:ascii="Consolas" w:hAnsi="Consolas"/>
-        </w:rPr>
-        <w:t>fk_financial_year</w:t>
-      </w:r>
-      <w:proofErr w:type="spellEnd"/>
-      <w:r>
-        <w:rPr>
-          <w:rFonts w:ascii="Consolas" w:hAnsi="Consolas"/>
-        </w:rPr>
-        <w:t>],</w:t>
+        <w:t xml:space="preserve">    [fk_sts_result],</w:t>
+      </w:r>
+    </w:p>
+    <w:p>
+      <w:pPr>
+        <w:spacing w:after="0"/>
+        <w:rPr>
+          <w:rFonts w:ascii="Consolas" w:hAnsi="Consolas"/>
+        </w:rPr>
+      </w:pPr>
+      <w:r>
+        <w:rPr>
+          <w:rFonts w:ascii="Consolas" w:hAnsi="Consolas"/>
+        </w:rPr>
+        <w:t xml:space="preserve">    [fk_financial_year],</w:t>
       </w:r>
     </w:p>
     <w:p>
@@ -2863,43 +1866,21 @@
         <w:rPr>
           <w:rFonts w:ascii="Consolas" w:hAnsi="Consolas"/>
         </w:rPr>
-        <w:t xml:space="preserve">FROM </w:t>
-      </w:r>
-      <w:proofErr w:type="spellStart"/>
-      <w:r>
-        <w:rPr>
-          <w:rFonts w:ascii="Consolas" w:hAnsi="Consolas"/>
-        </w:rPr>
-        <w:t>RankedResults</w:t>
-      </w:r>
-      <w:proofErr w:type="spellEnd"/>
-    </w:p>
-    <w:p>
-      <w:pPr>
-        <w:spacing w:after="0"/>
-        <w:rPr>
-          <w:rFonts w:ascii="Consolas" w:hAnsi="Consolas"/>
-        </w:rPr>
-      </w:pPr>
-      <w:r>
-        <w:rPr>
-          <w:rFonts w:ascii="Consolas" w:hAnsi="Consolas"/>
-        </w:rPr>
-        <w:t xml:space="preserve">WHERE </w:t>
-      </w:r>
-      <w:proofErr w:type="spellStart"/>
-      <w:r>
-        <w:rPr>
-          <w:rFonts w:ascii="Consolas" w:hAnsi="Consolas"/>
-        </w:rPr>
-        <w:t>rn</w:t>
-      </w:r>
-      <w:proofErr w:type="spellEnd"/>
-      <w:r>
-        <w:rPr>
-          <w:rFonts w:ascii="Consolas" w:hAnsi="Consolas"/>
-        </w:rPr>
-        <w:t xml:space="preserve"> = 1;</w:t>
+        <w:t>FROM RankedResults</w:t>
+      </w:r>
+    </w:p>
+    <w:p>
+      <w:pPr>
+        <w:spacing w:after="0"/>
+        <w:rPr>
+          <w:rFonts w:ascii="Consolas" w:hAnsi="Consolas"/>
+        </w:rPr>
+      </w:pPr>
+      <w:r>
+        <w:rPr>
+          <w:rFonts w:ascii="Consolas" w:hAnsi="Consolas"/>
+        </w:rPr>
+        <w:t>WHERE rn = 1;</w:t>
       </w:r>
     </w:p>
     <w:p>
@@ -3579,170 +2560,78 @@
         <w:rPr>
           <w:rFonts w:ascii="Consolas" w:hAnsi="Consolas"/>
         </w:rPr>
-        <w:t xml:space="preserve">    </w:t>
-      </w:r>
-      <w:proofErr w:type="spellStart"/>
-      <w:r>
-        <w:rPr>
-          <w:rFonts w:ascii="Consolas" w:hAnsi="Consolas"/>
-        </w:rPr>
-        <w:t>pc.fk_financial_year</w:t>
-      </w:r>
-      <w:proofErr w:type="spellEnd"/>
-      <w:r>
-        <w:rPr>
-          <w:rFonts w:ascii="Consolas" w:hAnsi="Consolas"/>
-        </w:rPr>
-        <w:t xml:space="preserve">, </w:t>
-      </w:r>
-    </w:p>
-    <w:p>
-      <w:pPr>
-        <w:spacing w:after="0"/>
-        <w:rPr>
-          <w:rFonts w:ascii="Consolas" w:hAnsi="Consolas"/>
-        </w:rPr>
-      </w:pPr>
-      <w:r>
-        <w:rPr>
-          <w:rFonts w:ascii="Consolas" w:hAnsi="Consolas"/>
-        </w:rPr>
-        <w:t xml:space="preserve">    </w:t>
-      </w:r>
-      <w:proofErr w:type="spellStart"/>
-      <w:r>
-        <w:rPr>
-          <w:rFonts w:ascii="Consolas" w:hAnsi="Consolas"/>
-        </w:rPr>
-        <w:t>pc.month</w:t>
-      </w:r>
-      <w:proofErr w:type="spellEnd"/>
-      <w:r>
-        <w:rPr>
-          <w:rFonts w:ascii="Consolas" w:hAnsi="Consolas"/>
-        </w:rPr>
-        <w:t xml:space="preserve">, </w:t>
-      </w:r>
-    </w:p>
-    <w:p>
-      <w:pPr>
-        <w:spacing w:after="0"/>
-        <w:rPr>
-          <w:rFonts w:ascii="Consolas" w:hAnsi="Consolas"/>
-        </w:rPr>
-      </w:pPr>
-      <w:r>
-        <w:rPr>
-          <w:rFonts w:ascii="Consolas" w:hAnsi="Consolas"/>
-        </w:rPr>
-        <w:t xml:space="preserve">    </w:t>
-      </w:r>
-      <w:proofErr w:type="spellStart"/>
-      <w:r>
-        <w:rPr>
-          <w:rFonts w:ascii="Consolas" w:hAnsi="Consolas"/>
-        </w:rPr>
-        <w:t>pc.pk_porg</w:t>
-      </w:r>
-      <w:proofErr w:type="spellEnd"/>
-      <w:r>
-        <w:rPr>
-          <w:rFonts w:ascii="Consolas" w:hAnsi="Consolas"/>
-        </w:rPr>
-        <w:t xml:space="preserve">, </w:t>
-      </w:r>
-    </w:p>
-    <w:p>
-      <w:pPr>
-        <w:spacing w:after="0"/>
-        <w:rPr>
-          <w:rFonts w:ascii="Consolas" w:hAnsi="Consolas"/>
-        </w:rPr>
-      </w:pPr>
-      <w:r>
-        <w:rPr>
-          <w:rFonts w:ascii="Consolas" w:hAnsi="Consolas"/>
-        </w:rPr>
-        <w:t xml:space="preserve">    </w:t>
-      </w:r>
-      <w:proofErr w:type="spellStart"/>
-      <w:r>
-        <w:rPr>
-          <w:rFonts w:ascii="Consolas" w:hAnsi="Consolas"/>
-        </w:rPr>
-        <w:t>pc.pk_account</w:t>
-      </w:r>
-      <w:proofErr w:type="spellEnd"/>
-      <w:r>
-        <w:rPr>
-          <w:rFonts w:ascii="Consolas" w:hAnsi="Consolas"/>
-        </w:rPr>
-        <w:t xml:space="preserve">, </w:t>
-      </w:r>
-    </w:p>
-    <w:p>
-      <w:pPr>
-        <w:spacing w:after="0"/>
-        <w:rPr>
-          <w:rFonts w:ascii="Consolas" w:hAnsi="Consolas"/>
-        </w:rPr>
-      </w:pPr>
-      <w:r>
-        <w:rPr>
-          <w:rFonts w:ascii="Consolas" w:hAnsi="Consolas"/>
-        </w:rPr>
-        <w:t xml:space="preserve">    </w:t>
-      </w:r>
-      <w:proofErr w:type="spellStart"/>
-      <w:r>
-        <w:rPr>
-          <w:rFonts w:ascii="Consolas" w:hAnsi="Consolas"/>
-        </w:rPr>
-        <w:t>pc.pension_type_desc</w:t>
-      </w:r>
-      <w:proofErr w:type="spellEnd"/>
-      <w:r>
-        <w:rPr>
-          <w:rFonts w:ascii="Consolas" w:hAnsi="Consolas"/>
-        </w:rPr>
-        <w:t>,</w:t>
-      </w:r>
-    </w:p>
-    <w:p>
-      <w:pPr>
-        <w:spacing w:after="0"/>
-        <w:rPr>
-          <w:rFonts w:ascii="Consolas" w:hAnsi="Consolas"/>
-        </w:rPr>
-      </w:pPr>
-      <w:r>
-        <w:rPr>
-          <w:rFonts w:ascii="Consolas" w:hAnsi="Consolas"/>
-        </w:rPr>
-        <w:t xml:space="preserve">    SUM(</w:t>
-      </w:r>
-      <w:proofErr w:type="spellStart"/>
-      <w:r>
-        <w:rPr>
-          <w:rFonts w:ascii="Consolas" w:hAnsi="Consolas"/>
-        </w:rPr>
-        <w:t>tb.amt_debit</w:t>
-      </w:r>
-      <w:proofErr w:type="spellEnd"/>
-      <w:r>
-        <w:rPr>
-          <w:rFonts w:ascii="Consolas" w:hAnsi="Consolas"/>
-        </w:rPr>
-        <w:t xml:space="preserve">) AS </w:t>
-      </w:r>
-      <w:proofErr w:type="spellStart"/>
-      <w:r>
-        <w:rPr>
-          <w:rFonts w:ascii="Consolas" w:hAnsi="Consolas"/>
-        </w:rPr>
-        <w:t>amt_debit</w:t>
-      </w:r>
-      <w:proofErr w:type="spellEnd"/>
+        <w:t xml:space="preserve">    pc.fk_financial_year, </w:t>
+      </w:r>
+    </w:p>
+    <w:p>
+      <w:pPr>
+        <w:spacing w:after="0"/>
+        <w:rPr>
+          <w:rFonts w:ascii="Consolas" w:hAnsi="Consolas"/>
+        </w:rPr>
+      </w:pPr>
+      <w:r>
+        <w:rPr>
+          <w:rFonts w:ascii="Consolas" w:hAnsi="Consolas"/>
+        </w:rPr>
+        <w:t xml:space="preserve">    pc.month, </w:t>
+      </w:r>
+    </w:p>
+    <w:p>
+      <w:pPr>
+        <w:spacing w:after="0"/>
+        <w:rPr>
+          <w:rFonts w:ascii="Consolas" w:hAnsi="Consolas"/>
+        </w:rPr>
+      </w:pPr>
+      <w:r>
+        <w:rPr>
+          <w:rFonts w:ascii="Consolas" w:hAnsi="Consolas"/>
+        </w:rPr>
+        <w:t xml:space="preserve">    pc.pk_porg, </w:t>
+      </w:r>
+    </w:p>
+    <w:p>
+      <w:pPr>
+        <w:spacing w:after="0"/>
+        <w:rPr>
+          <w:rFonts w:ascii="Consolas" w:hAnsi="Consolas"/>
+        </w:rPr>
+      </w:pPr>
+      <w:r>
+        <w:rPr>
+          <w:rFonts w:ascii="Consolas" w:hAnsi="Consolas"/>
+        </w:rPr>
+        <w:t xml:space="preserve">    pc.pk_account, </w:t>
+      </w:r>
+    </w:p>
+    <w:p>
+      <w:pPr>
+        <w:spacing w:after="0"/>
+        <w:rPr>
+          <w:rFonts w:ascii="Consolas" w:hAnsi="Consolas"/>
+        </w:rPr>
+      </w:pPr>
+      <w:r>
+        <w:rPr>
+          <w:rFonts w:ascii="Consolas" w:hAnsi="Consolas"/>
+        </w:rPr>
+        <w:t xml:space="preserve">    pc.pension_type_desc,</w:t>
+      </w:r>
+    </w:p>
+    <w:p>
+      <w:pPr>
+        <w:spacing w:after="0"/>
+        <w:rPr>
+          <w:rFonts w:ascii="Consolas" w:hAnsi="Consolas"/>
+        </w:rPr>
+      </w:pPr>
+      <w:r>
+        <w:rPr>
+          <w:rFonts w:ascii="Consolas" w:hAnsi="Consolas"/>
+        </w:rPr>
+        <w:t xml:space="preserve">    SUM(tb.amt_debit) AS amt_debit</w:t>
+      </w:r>
     </w:p>
     <w:p>
       <w:pPr>
@@ -3769,21 +2658,7 @@
         <w:rPr>
           <w:rFonts w:ascii="Consolas" w:hAnsi="Consolas"/>
         </w:rPr>
-        <w:t xml:space="preserve">    </w:t>
-      </w:r>
-      <w:proofErr w:type="spellStart"/>
-      <w:r>
-        <w:rPr>
-          <w:rFonts w:ascii="Consolas" w:hAnsi="Consolas"/>
-        </w:rPr>
-        <w:t>v_sts_act_porg_count_full</w:t>
-      </w:r>
-      <w:proofErr w:type="spellEnd"/>
-      <w:r>
-        <w:rPr>
-          <w:rFonts w:ascii="Consolas" w:hAnsi="Consolas"/>
-        </w:rPr>
-        <w:t xml:space="preserve"> AS pc</w:t>
+        <w:t xml:space="preserve">    v_sts_act_porg_count_full AS pc</w:t>
       </w:r>
     </w:p>
     <w:p>
@@ -3811,58 +2686,22 @@
         <w:rPr>
           <w:rFonts w:ascii="Consolas" w:hAnsi="Consolas"/>
         </w:rPr>
-        <w:t xml:space="preserve">    </w:t>
-      </w:r>
-      <w:proofErr w:type="spellStart"/>
-      <w:r>
-        <w:rPr>
-          <w:rFonts w:ascii="Consolas" w:hAnsi="Consolas"/>
-        </w:rPr>
-        <w:t>sts_prop_act_trial_balance</w:t>
-      </w:r>
-      <w:proofErr w:type="spellEnd"/>
-      <w:r>
-        <w:rPr>
-          <w:rFonts w:ascii="Consolas" w:hAnsi="Consolas"/>
-        </w:rPr>
-        <w:t xml:space="preserve"> AS tb</w:t>
-      </w:r>
-    </w:p>
-    <w:p>
-      <w:pPr>
-        <w:spacing w:after="0"/>
-        <w:rPr>
-          <w:rFonts w:ascii="Consolas" w:hAnsi="Consolas"/>
-        </w:rPr>
-      </w:pPr>
-      <w:r>
-        <w:rPr>
-          <w:rFonts w:ascii="Consolas" w:hAnsi="Consolas"/>
-        </w:rPr>
-        <w:t xml:space="preserve">    ON </w:t>
-      </w:r>
-      <w:proofErr w:type="spellStart"/>
-      <w:r>
-        <w:rPr>
-          <w:rFonts w:ascii="Consolas" w:hAnsi="Consolas"/>
-        </w:rPr>
-        <w:t>pc.pk_account</w:t>
-      </w:r>
-      <w:proofErr w:type="spellEnd"/>
-      <w:r>
-        <w:rPr>
-          <w:rFonts w:ascii="Consolas" w:hAnsi="Consolas"/>
-        </w:rPr>
-        <w:t xml:space="preserve"> = </w:t>
-      </w:r>
-      <w:proofErr w:type="spellStart"/>
-      <w:r>
-        <w:rPr>
-          <w:rFonts w:ascii="Consolas" w:hAnsi="Consolas"/>
-        </w:rPr>
-        <w:t>tb.pk_account</w:t>
-      </w:r>
-      <w:proofErr w:type="spellEnd"/>
+        <w:t xml:space="preserve">    sts_prop_act_trial_balance AS tb</w:t>
+      </w:r>
+    </w:p>
+    <w:p>
+      <w:pPr>
+        <w:spacing w:after="0"/>
+        <w:rPr>
+          <w:rFonts w:ascii="Consolas" w:hAnsi="Consolas"/>
+        </w:rPr>
+      </w:pPr>
+      <w:r>
+        <w:rPr>
+          <w:rFonts w:ascii="Consolas" w:hAnsi="Consolas"/>
+        </w:rPr>
+        <w:t xml:space="preserve">    ON pc.pk_account = tb.pk_account</w:t>
+      </w:r>
     </w:p>
     <w:p>
       <w:pPr>
@@ -3889,21 +2728,7 @@
         <w:rPr>
           <w:rFonts w:ascii="Consolas" w:hAnsi="Consolas"/>
         </w:rPr>
-        <w:t xml:space="preserve">    </w:t>
-      </w:r>
-      <w:proofErr w:type="spellStart"/>
-      <w:r>
-        <w:rPr>
-          <w:rFonts w:ascii="Consolas" w:hAnsi="Consolas"/>
-        </w:rPr>
-        <w:t>pc.pk_sts_result_run</w:t>
-      </w:r>
-      <w:proofErr w:type="spellEnd"/>
-      <w:r>
-        <w:rPr>
-          <w:rFonts w:ascii="Consolas" w:hAnsi="Consolas"/>
-        </w:rPr>
-        <w:t xml:space="preserve"> = </w:t>
+        <w:t xml:space="preserve">    pc.pk_sts_result_run = </w:t>
       </w:r>
       <w:r>
         <w:rPr>
@@ -3923,21 +2748,7 @@
         <w:rPr>
           <w:rFonts w:ascii="Consolas" w:hAnsi="Consolas"/>
         </w:rPr>
-        <w:t xml:space="preserve">    AND </w:t>
-      </w:r>
-      <w:proofErr w:type="spellStart"/>
-      <w:r>
-        <w:rPr>
-          <w:rFonts w:ascii="Consolas" w:hAnsi="Consolas"/>
-        </w:rPr>
-        <w:t>tb.pk_sts_result_run</w:t>
-      </w:r>
-      <w:proofErr w:type="spellEnd"/>
-      <w:r>
-        <w:rPr>
-          <w:rFonts w:ascii="Consolas" w:hAnsi="Consolas"/>
-        </w:rPr>
-        <w:t xml:space="preserve"> = </w:t>
+        <w:t xml:space="preserve">    AND tb.pk_sts_result_run = </w:t>
       </w:r>
       <w:r>
         <w:rPr>
@@ -3971,128 +2782,64 @@
         <w:rPr>
           <w:rFonts w:ascii="Consolas" w:hAnsi="Consolas"/>
         </w:rPr>
-        <w:t xml:space="preserve">    </w:t>
-      </w:r>
-      <w:proofErr w:type="spellStart"/>
-      <w:r>
-        <w:rPr>
-          <w:rFonts w:ascii="Consolas" w:hAnsi="Consolas"/>
-        </w:rPr>
-        <w:t>pc.fk_financial_year</w:t>
-      </w:r>
-      <w:proofErr w:type="spellEnd"/>
-      <w:r>
-        <w:rPr>
-          <w:rFonts w:ascii="Consolas" w:hAnsi="Consolas"/>
-        </w:rPr>
-        <w:t>,</w:t>
-      </w:r>
-    </w:p>
-    <w:p>
-      <w:pPr>
-        <w:spacing w:after="0"/>
-        <w:rPr>
-          <w:rFonts w:ascii="Consolas" w:hAnsi="Consolas"/>
-        </w:rPr>
-      </w:pPr>
-      <w:r>
-        <w:rPr>
-          <w:rFonts w:ascii="Consolas" w:hAnsi="Consolas"/>
-        </w:rPr>
-        <w:t xml:space="preserve">    </w:t>
-      </w:r>
-      <w:proofErr w:type="spellStart"/>
-      <w:r>
-        <w:rPr>
-          <w:rFonts w:ascii="Consolas" w:hAnsi="Consolas"/>
-        </w:rPr>
-        <w:t>pc.month</w:t>
-      </w:r>
-      <w:proofErr w:type="spellEnd"/>
-      <w:r>
-        <w:rPr>
-          <w:rFonts w:ascii="Consolas" w:hAnsi="Consolas"/>
-        </w:rPr>
-        <w:t>,</w:t>
-      </w:r>
-    </w:p>
-    <w:p>
-      <w:pPr>
-        <w:spacing w:after="0"/>
-        <w:rPr>
-          <w:rFonts w:ascii="Consolas" w:hAnsi="Consolas"/>
-        </w:rPr>
-      </w:pPr>
-      <w:r>
-        <w:rPr>
-          <w:rFonts w:ascii="Consolas" w:hAnsi="Consolas"/>
-        </w:rPr>
-        <w:t xml:space="preserve">    </w:t>
-      </w:r>
-      <w:proofErr w:type="spellStart"/>
-      <w:r>
-        <w:rPr>
-          <w:rFonts w:ascii="Consolas" w:hAnsi="Consolas"/>
-        </w:rPr>
-        <w:t>pc.pk_porg</w:t>
-      </w:r>
-      <w:proofErr w:type="spellEnd"/>
-      <w:r>
-        <w:rPr>
-          <w:rFonts w:ascii="Consolas" w:hAnsi="Consolas"/>
-        </w:rPr>
-        <w:t>,</w:t>
-      </w:r>
-    </w:p>
-    <w:p>
-      <w:pPr>
-        <w:spacing w:after="0"/>
-        <w:rPr>
-          <w:rFonts w:ascii="Consolas" w:hAnsi="Consolas"/>
-        </w:rPr>
-      </w:pPr>
-      <w:r>
-        <w:rPr>
-          <w:rFonts w:ascii="Consolas" w:hAnsi="Consolas"/>
-        </w:rPr>
-        <w:t xml:space="preserve">    </w:t>
-      </w:r>
-      <w:proofErr w:type="spellStart"/>
-      <w:r>
-        <w:rPr>
-          <w:rFonts w:ascii="Consolas" w:hAnsi="Consolas"/>
-        </w:rPr>
-        <w:t>pc.pk_account</w:t>
-      </w:r>
-      <w:proofErr w:type="spellEnd"/>
-      <w:r>
-        <w:rPr>
-          <w:rFonts w:ascii="Consolas" w:hAnsi="Consolas"/>
-        </w:rPr>
-        <w:t>,</w:t>
-      </w:r>
-    </w:p>
-    <w:p>
-      <w:pPr>
-        <w:spacing w:after="0"/>
-        <w:rPr>
-          <w:rFonts w:ascii="Consolas" w:hAnsi="Consolas"/>
-        </w:rPr>
-      </w:pPr>
-      <w:r>
-        <w:rPr>
-          <w:rFonts w:ascii="Consolas" w:hAnsi="Consolas"/>
-        </w:rPr>
-        <w:t xml:space="preserve">    </w:t>
-      </w:r>
-      <w:proofErr w:type="spellStart"/>
-      <w:r>
-        <w:rPr>
-          <w:rFonts w:ascii="Consolas" w:hAnsi="Consolas"/>
-        </w:rPr>
-        <w:t>pc.pension_type_desc</w:t>
-      </w:r>
-      <w:proofErr w:type="spellEnd"/>
+        <w:t xml:space="preserve">    pc.fk_financial_year,</w:t>
+      </w:r>
+    </w:p>
+    <w:p>
+      <w:pPr>
+        <w:spacing w:after="0"/>
+        <w:rPr>
+          <w:rFonts w:ascii="Consolas" w:hAnsi="Consolas"/>
+        </w:rPr>
+      </w:pPr>
+      <w:r>
+        <w:rPr>
+          <w:rFonts w:ascii="Consolas" w:hAnsi="Consolas"/>
+        </w:rPr>
+        <w:t xml:space="preserve">    pc.month,</w:t>
+      </w:r>
+    </w:p>
+    <w:p>
+      <w:pPr>
+        <w:spacing w:after="0"/>
+        <w:rPr>
+          <w:rFonts w:ascii="Consolas" w:hAnsi="Consolas"/>
+        </w:rPr>
+      </w:pPr>
+      <w:r>
+        <w:rPr>
+          <w:rFonts w:ascii="Consolas" w:hAnsi="Consolas"/>
+        </w:rPr>
+        <w:t xml:space="preserve">    pc.pk_porg,</w:t>
+      </w:r>
+    </w:p>
+    <w:p>
+      <w:pPr>
+        <w:spacing w:after="0"/>
+        <w:rPr>
+          <w:rFonts w:ascii="Consolas" w:hAnsi="Consolas"/>
+        </w:rPr>
+      </w:pPr>
+      <w:r>
+        <w:rPr>
+          <w:rFonts w:ascii="Consolas" w:hAnsi="Consolas"/>
+        </w:rPr>
+        <w:t xml:space="preserve">    pc.pk_account,</w:t>
+      </w:r>
+    </w:p>
+    <w:p>
+      <w:pPr>
+        <w:spacing w:after="0"/>
+        <w:rPr>
+          <w:rFonts w:ascii="Consolas" w:hAnsi="Consolas"/>
+        </w:rPr>
+      </w:pPr>
+      <w:r>
+        <w:rPr>
+          <w:rFonts w:ascii="Consolas" w:hAnsi="Consolas"/>
+        </w:rPr>
+        <w:t xml:space="preserve">    pc.pension_type_desc</w:t>
+      </w:r>
     </w:p>
     <w:p/>
     <w:p>
@@ -4125,21 +2872,7 @@
         <w:rPr>
           <w:rFonts w:ascii="Consolas" w:hAnsi="Consolas"/>
         </w:rPr>
-        <w:t xml:space="preserve">    </w:t>
-      </w:r>
-      <w:proofErr w:type="spellStart"/>
-      <w:r>
-        <w:rPr>
-          <w:rFonts w:ascii="Consolas" w:hAnsi="Consolas"/>
-        </w:rPr>
-        <w:t>pc.fk_financial_year</w:t>
-      </w:r>
-      <w:proofErr w:type="spellEnd"/>
-      <w:r>
-        <w:rPr>
-          <w:rFonts w:ascii="Consolas" w:hAnsi="Consolas"/>
-        </w:rPr>
-        <w:t xml:space="preserve">, </w:t>
+        <w:t xml:space="preserve">    pc.fk_financial_year, </w:t>
       </w:r>
     </w:p>
     <w:p>
@@ -4154,142 +2887,64 @@
           <w:rFonts w:ascii="Consolas" w:hAnsi="Consolas"/>
         </w:rPr>
         <w:lastRenderedPageBreak/>
-        <w:t xml:space="preserve">    </w:t>
-      </w:r>
-      <w:proofErr w:type="spellStart"/>
-      <w:r>
-        <w:rPr>
-          <w:rFonts w:ascii="Consolas" w:hAnsi="Consolas"/>
-        </w:rPr>
-        <w:t>pc.month</w:t>
-      </w:r>
-      <w:proofErr w:type="spellEnd"/>
-      <w:r>
-        <w:rPr>
-          <w:rFonts w:ascii="Consolas" w:hAnsi="Consolas"/>
-        </w:rPr>
-        <w:t xml:space="preserve">, </w:t>
-      </w:r>
-    </w:p>
-    <w:p>
-      <w:pPr>
-        <w:spacing w:after="0"/>
-        <w:rPr>
-          <w:rFonts w:ascii="Consolas" w:hAnsi="Consolas"/>
-        </w:rPr>
-      </w:pPr>
-      <w:r>
-        <w:rPr>
-          <w:rFonts w:ascii="Consolas" w:hAnsi="Consolas"/>
-        </w:rPr>
-        <w:t xml:space="preserve">    </w:t>
-      </w:r>
-      <w:proofErr w:type="spellStart"/>
-      <w:r>
-        <w:rPr>
-          <w:rFonts w:ascii="Consolas" w:hAnsi="Consolas"/>
-        </w:rPr>
-        <w:t>pc.pk_porg</w:t>
-      </w:r>
-      <w:proofErr w:type="spellEnd"/>
-      <w:r>
-        <w:rPr>
-          <w:rFonts w:ascii="Consolas" w:hAnsi="Consolas"/>
-        </w:rPr>
-        <w:t xml:space="preserve">, </w:t>
-      </w:r>
-    </w:p>
-    <w:p>
-      <w:pPr>
-        <w:spacing w:after="0"/>
-        <w:rPr>
-          <w:rFonts w:ascii="Consolas" w:hAnsi="Consolas"/>
-        </w:rPr>
-      </w:pPr>
-      <w:r>
-        <w:rPr>
-          <w:rFonts w:ascii="Consolas" w:hAnsi="Consolas"/>
-        </w:rPr>
-        <w:t xml:space="preserve">    </w:t>
-      </w:r>
-      <w:proofErr w:type="spellStart"/>
-      <w:r>
-        <w:rPr>
-          <w:rFonts w:ascii="Consolas" w:hAnsi="Consolas"/>
-        </w:rPr>
-        <w:t>pc.pk_account</w:t>
-      </w:r>
-      <w:proofErr w:type="spellEnd"/>
-      <w:r>
-        <w:rPr>
-          <w:rFonts w:ascii="Consolas" w:hAnsi="Consolas"/>
-        </w:rPr>
-        <w:t xml:space="preserve">, </w:t>
-      </w:r>
-    </w:p>
-    <w:p>
-      <w:pPr>
-        <w:spacing w:after="0"/>
-        <w:rPr>
-          <w:rFonts w:ascii="Consolas" w:hAnsi="Consolas"/>
-        </w:rPr>
-      </w:pPr>
-      <w:r>
-        <w:rPr>
-          <w:rFonts w:ascii="Consolas" w:hAnsi="Consolas"/>
-        </w:rPr>
-        <w:t xml:space="preserve">    </w:t>
-      </w:r>
-      <w:proofErr w:type="spellStart"/>
-      <w:r>
-        <w:rPr>
-          <w:rFonts w:ascii="Consolas" w:hAnsi="Consolas"/>
-        </w:rPr>
-        <w:t>pc.pension_type_desc</w:t>
-      </w:r>
-      <w:proofErr w:type="spellEnd"/>
-      <w:r>
-        <w:rPr>
-          <w:rFonts w:ascii="Consolas" w:hAnsi="Consolas"/>
-        </w:rPr>
-        <w:t>,</w:t>
-      </w:r>
-    </w:p>
-    <w:p>
-      <w:pPr>
-        <w:spacing w:after="0"/>
-        <w:rPr>
-          <w:rFonts w:ascii="Consolas" w:hAnsi="Consolas"/>
-        </w:rPr>
-      </w:pPr>
-      <w:r>
-        <w:rPr>
-          <w:rFonts w:ascii="Consolas" w:hAnsi="Consolas"/>
-        </w:rPr>
-        <w:t xml:space="preserve">    SUM(</w:t>
-      </w:r>
-      <w:proofErr w:type="spellStart"/>
-      <w:r>
-        <w:rPr>
-          <w:rFonts w:ascii="Consolas" w:hAnsi="Consolas"/>
-        </w:rPr>
-        <w:t>tb.amt_debit</w:t>
-      </w:r>
-      <w:proofErr w:type="spellEnd"/>
-      <w:r>
-        <w:rPr>
-          <w:rFonts w:ascii="Consolas" w:hAnsi="Consolas"/>
-        </w:rPr>
-        <w:t xml:space="preserve">) AS </w:t>
-      </w:r>
-      <w:proofErr w:type="spellStart"/>
-      <w:r>
-        <w:rPr>
-          <w:rFonts w:ascii="Consolas" w:hAnsi="Consolas"/>
-        </w:rPr>
-        <w:t>amt_debit</w:t>
-      </w:r>
-      <w:proofErr w:type="spellEnd"/>
+        <w:t xml:space="preserve">    pc.month, </w:t>
+      </w:r>
+    </w:p>
+    <w:p>
+      <w:pPr>
+        <w:spacing w:after="0"/>
+        <w:rPr>
+          <w:rFonts w:ascii="Consolas" w:hAnsi="Consolas"/>
+        </w:rPr>
+      </w:pPr>
+      <w:r>
+        <w:rPr>
+          <w:rFonts w:ascii="Consolas" w:hAnsi="Consolas"/>
+        </w:rPr>
+        <w:t xml:space="preserve">    pc.pk_porg, </w:t>
+      </w:r>
+    </w:p>
+    <w:p>
+      <w:pPr>
+        <w:spacing w:after="0"/>
+        <w:rPr>
+          <w:rFonts w:ascii="Consolas" w:hAnsi="Consolas"/>
+        </w:rPr>
+      </w:pPr>
+      <w:r>
+        <w:rPr>
+          <w:rFonts w:ascii="Consolas" w:hAnsi="Consolas"/>
+        </w:rPr>
+        <w:t xml:space="preserve">    pc.pk_account, </w:t>
+      </w:r>
+    </w:p>
+    <w:p>
+      <w:pPr>
+        <w:spacing w:after="0"/>
+        <w:rPr>
+          <w:rFonts w:ascii="Consolas" w:hAnsi="Consolas"/>
+        </w:rPr>
+      </w:pPr>
+      <w:r>
+        <w:rPr>
+          <w:rFonts w:ascii="Consolas" w:hAnsi="Consolas"/>
+        </w:rPr>
+        <w:t xml:space="preserve">    pc.pension_type_desc,</w:t>
+      </w:r>
+    </w:p>
+    <w:p>
+      <w:pPr>
+        <w:spacing w:after="0"/>
+        <w:rPr>
+          <w:rFonts w:ascii="Consolas" w:hAnsi="Consolas"/>
+        </w:rPr>
+      </w:pPr>
+      <w:r>
+        <w:rPr>
+          <w:rFonts w:ascii="Consolas" w:hAnsi="Consolas"/>
+        </w:rPr>
+        <w:t xml:space="preserve">    SUM(tb.amt_debit) AS amt_debit</w:t>
+      </w:r>
     </w:p>
     <w:p>
       <w:pPr>
@@ -4316,21 +2971,7 @@
         <w:rPr>
           <w:rFonts w:ascii="Consolas" w:hAnsi="Consolas"/>
         </w:rPr>
-        <w:t xml:space="preserve">    </w:t>
-      </w:r>
-      <w:proofErr w:type="spellStart"/>
-      <w:r>
-        <w:rPr>
-          <w:rFonts w:ascii="Consolas" w:hAnsi="Consolas"/>
-        </w:rPr>
-        <w:t>v_sts_act_porg_count_full</w:t>
-      </w:r>
-      <w:proofErr w:type="spellEnd"/>
-      <w:r>
-        <w:rPr>
-          <w:rFonts w:ascii="Consolas" w:hAnsi="Consolas"/>
-        </w:rPr>
-        <w:t xml:space="preserve"> AS pc</w:t>
+        <w:t xml:space="preserve">    v_sts_act_porg_count_full AS pc</w:t>
       </w:r>
     </w:p>
     <w:p>
@@ -4358,58 +2999,22 @@
         <w:rPr>
           <w:rFonts w:ascii="Consolas" w:hAnsi="Consolas"/>
         </w:rPr>
-        <w:t xml:space="preserve">    </w:t>
-      </w:r>
-      <w:proofErr w:type="spellStart"/>
-      <w:r>
-        <w:rPr>
-          <w:rFonts w:ascii="Consolas" w:hAnsi="Consolas"/>
-        </w:rPr>
-        <w:t>sts_prop_act_trial_balance</w:t>
-      </w:r>
-      <w:proofErr w:type="spellEnd"/>
-      <w:r>
-        <w:rPr>
-          <w:rFonts w:ascii="Consolas" w:hAnsi="Consolas"/>
-        </w:rPr>
-        <w:t xml:space="preserve"> AS tb</w:t>
-      </w:r>
-    </w:p>
-    <w:p>
-      <w:pPr>
-        <w:spacing w:after="0"/>
-        <w:rPr>
-          <w:rFonts w:ascii="Consolas" w:hAnsi="Consolas"/>
-        </w:rPr>
-      </w:pPr>
-      <w:r>
-        <w:rPr>
-          <w:rFonts w:ascii="Consolas" w:hAnsi="Consolas"/>
-        </w:rPr>
-        <w:t xml:space="preserve">    ON </w:t>
-      </w:r>
-      <w:proofErr w:type="spellStart"/>
-      <w:r>
-        <w:rPr>
-          <w:rFonts w:ascii="Consolas" w:hAnsi="Consolas"/>
-        </w:rPr>
-        <w:t>pc.pk_account</w:t>
-      </w:r>
-      <w:proofErr w:type="spellEnd"/>
-      <w:r>
-        <w:rPr>
-          <w:rFonts w:ascii="Consolas" w:hAnsi="Consolas"/>
-        </w:rPr>
-        <w:t xml:space="preserve"> = </w:t>
-      </w:r>
-      <w:proofErr w:type="spellStart"/>
-      <w:r>
-        <w:rPr>
-          <w:rFonts w:ascii="Consolas" w:hAnsi="Consolas"/>
-        </w:rPr>
-        <w:t>tb.pk_account</w:t>
-      </w:r>
-      <w:proofErr w:type="spellEnd"/>
+        <w:t xml:space="preserve">    sts_prop_act_trial_balance AS tb</w:t>
+      </w:r>
+    </w:p>
+    <w:p>
+      <w:pPr>
+        <w:spacing w:after="0"/>
+        <w:rPr>
+          <w:rFonts w:ascii="Consolas" w:hAnsi="Consolas"/>
+        </w:rPr>
+      </w:pPr>
+      <w:r>
+        <w:rPr>
+          <w:rFonts w:ascii="Consolas" w:hAnsi="Consolas"/>
+        </w:rPr>
+        <w:t xml:space="preserve">    ON pc.pk_account = tb.pk_account</w:t>
+      </w:r>
     </w:p>
     <w:p>
       <w:pPr>
@@ -4436,21 +3041,7 @@
         <w:rPr>
           <w:rFonts w:ascii="Consolas" w:hAnsi="Consolas"/>
         </w:rPr>
-        <w:t xml:space="preserve">    </w:t>
-      </w:r>
-      <w:proofErr w:type="spellStart"/>
-      <w:r>
-        <w:rPr>
-          <w:rFonts w:ascii="Consolas" w:hAnsi="Consolas"/>
-        </w:rPr>
-        <w:t>pc.pk_sts_result_run</w:t>
-      </w:r>
-      <w:proofErr w:type="spellEnd"/>
-      <w:r>
-        <w:rPr>
-          <w:rFonts w:ascii="Consolas" w:hAnsi="Consolas"/>
-        </w:rPr>
-        <w:t xml:space="preserve"> = </w:t>
+        <w:t xml:space="preserve">    pc.pk_sts_result_run = </w:t>
       </w:r>
       <w:r>
         <w:rPr>
@@ -4470,21 +3061,7 @@
         <w:rPr>
           <w:rFonts w:ascii="Consolas" w:hAnsi="Consolas"/>
         </w:rPr>
-        <w:t xml:space="preserve">    AND </w:t>
-      </w:r>
-      <w:proofErr w:type="spellStart"/>
-      <w:r>
-        <w:rPr>
-          <w:rFonts w:ascii="Consolas" w:hAnsi="Consolas"/>
-        </w:rPr>
-        <w:t>tb.pk_sts_result_run</w:t>
-      </w:r>
-      <w:proofErr w:type="spellEnd"/>
-      <w:r>
-        <w:rPr>
-          <w:rFonts w:ascii="Consolas" w:hAnsi="Consolas"/>
-        </w:rPr>
-        <w:t xml:space="preserve"> = </w:t>
+        <w:t xml:space="preserve">    AND tb.pk_sts_result_run = </w:t>
       </w:r>
       <w:r>
         <w:rPr>
@@ -4518,128 +3095,64 @@
         <w:rPr>
           <w:rFonts w:ascii="Consolas" w:hAnsi="Consolas"/>
         </w:rPr>
-        <w:t xml:space="preserve">    </w:t>
-      </w:r>
-      <w:proofErr w:type="spellStart"/>
-      <w:r>
-        <w:rPr>
-          <w:rFonts w:ascii="Consolas" w:hAnsi="Consolas"/>
-        </w:rPr>
-        <w:t>pc.fk_financial_year</w:t>
-      </w:r>
-      <w:proofErr w:type="spellEnd"/>
-      <w:r>
-        <w:rPr>
-          <w:rFonts w:ascii="Consolas" w:hAnsi="Consolas"/>
-        </w:rPr>
-        <w:t>,</w:t>
-      </w:r>
-    </w:p>
-    <w:p>
-      <w:pPr>
-        <w:spacing w:after="0"/>
-        <w:rPr>
-          <w:rFonts w:ascii="Consolas" w:hAnsi="Consolas"/>
-        </w:rPr>
-      </w:pPr>
-      <w:r>
-        <w:rPr>
-          <w:rFonts w:ascii="Consolas" w:hAnsi="Consolas"/>
-        </w:rPr>
-        <w:t xml:space="preserve">    </w:t>
-      </w:r>
-      <w:proofErr w:type="spellStart"/>
-      <w:r>
-        <w:rPr>
-          <w:rFonts w:ascii="Consolas" w:hAnsi="Consolas"/>
-        </w:rPr>
-        <w:t>pc.month</w:t>
-      </w:r>
-      <w:proofErr w:type="spellEnd"/>
-      <w:r>
-        <w:rPr>
-          <w:rFonts w:ascii="Consolas" w:hAnsi="Consolas"/>
-        </w:rPr>
-        <w:t>,</w:t>
-      </w:r>
-    </w:p>
-    <w:p>
-      <w:pPr>
-        <w:spacing w:after="0"/>
-        <w:rPr>
-          <w:rFonts w:ascii="Consolas" w:hAnsi="Consolas"/>
-        </w:rPr>
-      </w:pPr>
-      <w:r>
-        <w:rPr>
-          <w:rFonts w:ascii="Consolas" w:hAnsi="Consolas"/>
-        </w:rPr>
-        <w:t xml:space="preserve">    </w:t>
-      </w:r>
-      <w:proofErr w:type="spellStart"/>
-      <w:r>
-        <w:rPr>
-          <w:rFonts w:ascii="Consolas" w:hAnsi="Consolas"/>
-        </w:rPr>
-        <w:t>pc.pk_porg</w:t>
-      </w:r>
-      <w:proofErr w:type="spellEnd"/>
-      <w:r>
-        <w:rPr>
-          <w:rFonts w:ascii="Consolas" w:hAnsi="Consolas"/>
-        </w:rPr>
-        <w:t>,</w:t>
-      </w:r>
-    </w:p>
-    <w:p>
-      <w:pPr>
-        <w:spacing w:after="0"/>
-        <w:rPr>
-          <w:rFonts w:ascii="Consolas" w:hAnsi="Consolas"/>
-        </w:rPr>
-      </w:pPr>
-      <w:r>
-        <w:rPr>
-          <w:rFonts w:ascii="Consolas" w:hAnsi="Consolas"/>
-        </w:rPr>
-        <w:t xml:space="preserve">    </w:t>
-      </w:r>
-      <w:proofErr w:type="spellStart"/>
-      <w:r>
-        <w:rPr>
-          <w:rFonts w:ascii="Consolas" w:hAnsi="Consolas"/>
-        </w:rPr>
-        <w:t>pc.pk_account</w:t>
-      </w:r>
-      <w:proofErr w:type="spellEnd"/>
-      <w:r>
-        <w:rPr>
-          <w:rFonts w:ascii="Consolas" w:hAnsi="Consolas"/>
-        </w:rPr>
-        <w:t>,</w:t>
-      </w:r>
-    </w:p>
-    <w:p>
-      <w:pPr>
-        <w:spacing w:after="0"/>
-        <w:rPr>
-          <w:rFonts w:ascii="Consolas" w:hAnsi="Consolas"/>
-        </w:rPr>
-      </w:pPr>
-      <w:r>
-        <w:rPr>
-          <w:rFonts w:ascii="Consolas" w:hAnsi="Consolas"/>
-        </w:rPr>
-        <w:t xml:space="preserve">    </w:t>
-      </w:r>
-      <w:proofErr w:type="spellStart"/>
-      <w:r>
-        <w:rPr>
-          <w:rFonts w:ascii="Consolas" w:hAnsi="Consolas"/>
-        </w:rPr>
-        <w:t>pc.pension_type_desc</w:t>
-      </w:r>
-      <w:proofErr w:type="spellEnd"/>
+        <w:t xml:space="preserve">    pc.fk_financial_year,</w:t>
+      </w:r>
+    </w:p>
+    <w:p>
+      <w:pPr>
+        <w:spacing w:after="0"/>
+        <w:rPr>
+          <w:rFonts w:ascii="Consolas" w:hAnsi="Consolas"/>
+        </w:rPr>
+      </w:pPr>
+      <w:r>
+        <w:rPr>
+          <w:rFonts w:ascii="Consolas" w:hAnsi="Consolas"/>
+        </w:rPr>
+        <w:t xml:space="preserve">    pc.month,</w:t>
+      </w:r>
+    </w:p>
+    <w:p>
+      <w:pPr>
+        <w:spacing w:after="0"/>
+        <w:rPr>
+          <w:rFonts w:ascii="Consolas" w:hAnsi="Consolas"/>
+        </w:rPr>
+      </w:pPr>
+      <w:r>
+        <w:rPr>
+          <w:rFonts w:ascii="Consolas" w:hAnsi="Consolas"/>
+        </w:rPr>
+        <w:t xml:space="preserve">    pc.pk_porg,</w:t>
+      </w:r>
+    </w:p>
+    <w:p>
+      <w:pPr>
+        <w:spacing w:after="0"/>
+        <w:rPr>
+          <w:rFonts w:ascii="Consolas" w:hAnsi="Consolas"/>
+        </w:rPr>
+      </w:pPr>
+      <w:r>
+        <w:rPr>
+          <w:rFonts w:ascii="Consolas" w:hAnsi="Consolas"/>
+        </w:rPr>
+        <w:t xml:space="preserve">    pc.pk_account,</w:t>
+      </w:r>
+    </w:p>
+    <w:p>
+      <w:pPr>
+        <w:spacing w:after="0"/>
+        <w:rPr>
+          <w:rFonts w:ascii="Consolas" w:hAnsi="Consolas"/>
+        </w:rPr>
+      </w:pPr>
+      <w:r>
+        <w:rPr>
+          <w:rFonts w:ascii="Consolas" w:hAnsi="Consolas"/>
+        </w:rPr>
+        <w:t xml:space="preserve">    pc.pension_type_desc</w:t>
+      </w:r>
     </w:p>
     <w:p/>
     <w:p/>
@@ -4670,262 +3183,120 @@
         <w:rPr>
           <w:rFonts w:ascii="Consolas" w:hAnsi="Consolas"/>
         </w:rPr>
-        <w:t xml:space="preserve">    </w:t>
-      </w:r>
-      <w:proofErr w:type="spellStart"/>
-      <w:r>
-        <w:rPr>
-          <w:rFonts w:ascii="Consolas" w:hAnsi="Consolas"/>
-        </w:rPr>
-        <w:t>pc.fk_financial_year</w:t>
-      </w:r>
-      <w:proofErr w:type="spellEnd"/>
-      <w:r>
-        <w:rPr>
-          <w:rFonts w:ascii="Consolas" w:hAnsi="Consolas"/>
-        </w:rPr>
-        <w:t xml:space="preserve">, </w:t>
-      </w:r>
-    </w:p>
-    <w:p>
-      <w:pPr>
-        <w:spacing w:after="0"/>
-        <w:rPr>
-          <w:rFonts w:ascii="Consolas" w:hAnsi="Consolas"/>
-        </w:rPr>
-      </w:pPr>
-      <w:r>
-        <w:rPr>
-          <w:rFonts w:ascii="Consolas" w:hAnsi="Consolas"/>
-        </w:rPr>
-        <w:t xml:space="preserve">    </w:t>
-      </w:r>
-      <w:proofErr w:type="spellStart"/>
-      <w:r>
-        <w:rPr>
-          <w:rFonts w:ascii="Consolas" w:hAnsi="Consolas"/>
-        </w:rPr>
-        <w:t>pc.month</w:t>
-      </w:r>
-      <w:proofErr w:type="spellEnd"/>
-      <w:r>
-        <w:rPr>
-          <w:rFonts w:ascii="Consolas" w:hAnsi="Consolas"/>
-        </w:rPr>
-        <w:t xml:space="preserve">, </w:t>
-      </w:r>
-    </w:p>
-    <w:p>
-      <w:pPr>
-        <w:spacing w:after="0"/>
-        <w:rPr>
-          <w:rFonts w:ascii="Consolas" w:hAnsi="Consolas"/>
-        </w:rPr>
-      </w:pPr>
-      <w:r>
-        <w:rPr>
-          <w:rFonts w:ascii="Consolas" w:hAnsi="Consolas"/>
-        </w:rPr>
-        <w:t xml:space="preserve">    </w:t>
-      </w:r>
-      <w:proofErr w:type="spellStart"/>
-      <w:r>
-        <w:rPr>
-          <w:rFonts w:ascii="Consolas" w:hAnsi="Consolas"/>
-        </w:rPr>
-        <w:t>pc.pk_porg</w:t>
-      </w:r>
-      <w:proofErr w:type="spellEnd"/>
-      <w:r>
-        <w:rPr>
-          <w:rFonts w:ascii="Consolas" w:hAnsi="Consolas"/>
-        </w:rPr>
-        <w:t xml:space="preserve">, </w:t>
-      </w:r>
-    </w:p>
-    <w:p>
-      <w:pPr>
-        <w:spacing w:after="0"/>
-        <w:rPr>
-          <w:rFonts w:ascii="Consolas" w:hAnsi="Consolas"/>
-        </w:rPr>
-      </w:pPr>
-      <w:r>
-        <w:rPr>
-          <w:rFonts w:ascii="Consolas" w:hAnsi="Consolas"/>
-        </w:rPr>
-        <w:t xml:space="preserve">    </w:t>
-      </w:r>
-      <w:proofErr w:type="spellStart"/>
-      <w:r>
-        <w:rPr>
-          <w:rFonts w:ascii="Consolas" w:hAnsi="Consolas"/>
-        </w:rPr>
-        <w:t>pc.pk_account</w:t>
-      </w:r>
-      <w:proofErr w:type="spellEnd"/>
-      <w:r>
-        <w:rPr>
-          <w:rFonts w:ascii="Consolas" w:hAnsi="Consolas"/>
-        </w:rPr>
-        <w:t xml:space="preserve">, </w:t>
-      </w:r>
-    </w:p>
-    <w:p>
-      <w:pPr>
-        <w:spacing w:after="0"/>
-        <w:rPr>
-          <w:rFonts w:ascii="Consolas" w:hAnsi="Consolas"/>
-        </w:rPr>
-      </w:pPr>
-      <w:r>
-        <w:rPr>
-          <w:rFonts w:ascii="Consolas" w:hAnsi="Consolas"/>
-        </w:rPr>
-        <w:t xml:space="preserve">    </w:t>
-      </w:r>
-      <w:proofErr w:type="spellStart"/>
-      <w:r>
-        <w:rPr>
-          <w:rFonts w:ascii="Consolas" w:hAnsi="Consolas"/>
-        </w:rPr>
-        <w:t>pc.pension_type_desc</w:t>
-      </w:r>
-      <w:proofErr w:type="spellEnd"/>
-      <w:r>
-        <w:rPr>
-          <w:rFonts w:ascii="Consolas" w:hAnsi="Consolas"/>
-        </w:rPr>
-        <w:t>,</w:t>
-      </w:r>
-    </w:p>
-    <w:p>
-      <w:pPr>
-        <w:spacing w:after="0"/>
-        <w:rPr>
-          <w:rFonts w:ascii="Consolas" w:hAnsi="Consolas"/>
-        </w:rPr>
-      </w:pPr>
-      <w:r>
-        <w:rPr>
-          <w:rFonts w:ascii="Consolas" w:hAnsi="Consolas"/>
-        </w:rPr>
-        <w:t xml:space="preserve">    SUM(</w:t>
-      </w:r>
-      <w:proofErr w:type="spellStart"/>
-      <w:r>
-        <w:rPr>
-          <w:rFonts w:ascii="Consolas" w:hAnsi="Consolas"/>
-        </w:rPr>
-        <w:t>tb.amt_debit</w:t>
-      </w:r>
-      <w:proofErr w:type="spellEnd"/>
-      <w:r>
-        <w:rPr>
-          <w:rFonts w:ascii="Consolas" w:hAnsi="Consolas"/>
-        </w:rPr>
-        <w:t xml:space="preserve">) AS </w:t>
-      </w:r>
-      <w:proofErr w:type="spellStart"/>
-      <w:r>
-        <w:rPr>
-          <w:rFonts w:ascii="Consolas" w:hAnsi="Consolas"/>
-        </w:rPr>
-        <w:t>amt_debit</w:t>
-      </w:r>
-      <w:proofErr w:type="spellEnd"/>
-    </w:p>
-    <w:p>
-      <w:pPr>
-        <w:spacing w:after="0"/>
-        <w:rPr>
-          <w:rFonts w:ascii="Consolas" w:hAnsi="Consolas"/>
-        </w:rPr>
-      </w:pPr>
-      <w:r>
-        <w:rPr>
-          <w:rFonts w:ascii="Consolas" w:hAnsi="Consolas"/>
-        </w:rPr>
-        <w:t xml:space="preserve">FROM </w:t>
-      </w:r>
-      <w:proofErr w:type="spellStart"/>
-      <w:r>
-        <w:rPr>
-          <w:rFonts w:ascii="Consolas" w:hAnsi="Consolas"/>
-        </w:rPr>
-        <w:t>v_sts_act_porg_count_full</w:t>
-      </w:r>
-      <w:proofErr w:type="spellEnd"/>
-      <w:r>
-        <w:rPr>
-          <w:rFonts w:ascii="Consolas" w:hAnsi="Consolas"/>
-        </w:rPr>
-        <w:t xml:space="preserve"> AS pc</w:t>
-      </w:r>
-    </w:p>
-    <w:p>
-      <w:pPr>
-        <w:spacing w:after="0"/>
-        <w:rPr>
-          <w:rFonts w:ascii="Consolas" w:hAnsi="Consolas"/>
-        </w:rPr>
-      </w:pPr>
-      <w:r>
-        <w:rPr>
-          <w:rFonts w:ascii="Consolas" w:hAnsi="Consolas"/>
-        </w:rPr>
-        <w:t xml:space="preserve">INNER JOIN </w:t>
-      </w:r>
-      <w:proofErr w:type="spellStart"/>
-      <w:r>
-        <w:rPr>
-          <w:rFonts w:ascii="Consolas" w:hAnsi="Consolas"/>
-        </w:rPr>
-        <w:t>sts_prop_act_trial_balance</w:t>
-      </w:r>
-      <w:proofErr w:type="spellEnd"/>
-      <w:r>
-        <w:rPr>
-          <w:rFonts w:ascii="Consolas" w:hAnsi="Consolas"/>
-        </w:rPr>
-        <w:t xml:space="preserve"> AS tb</w:t>
-      </w:r>
-    </w:p>
-    <w:p>
-      <w:pPr>
-        <w:spacing w:after="0"/>
-        <w:rPr>
-          <w:rFonts w:ascii="Consolas" w:hAnsi="Consolas"/>
-        </w:rPr>
-      </w:pPr>
-      <w:r>
-        <w:rPr>
-          <w:rFonts w:ascii="Consolas" w:hAnsi="Consolas"/>
-        </w:rPr>
-        <w:t xml:space="preserve">    ON </w:t>
-      </w:r>
-      <w:proofErr w:type="spellStart"/>
-      <w:r>
-        <w:rPr>
-          <w:rFonts w:ascii="Consolas" w:hAnsi="Consolas"/>
-        </w:rPr>
-        <w:t>pc.pk_account</w:t>
-      </w:r>
-      <w:proofErr w:type="spellEnd"/>
-      <w:r>
-        <w:rPr>
-          <w:rFonts w:ascii="Consolas" w:hAnsi="Consolas"/>
-        </w:rPr>
-        <w:t xml:space="preserve"> = </w:t>
-      </w:r>
-      <w:proofErr w:type="spellStart"/>
-      <w:r>
-        <w:rPr>
-          <w:rFonts w:ascii="Consolas" w:hAnsi="Consolas"/>
-        </w:rPr>
-        <w:t>tb.pk_account</w:t>
-      </w:r>
-      <w:proofErr w:type="spellEnd"/>
+        <w:t xml:space="preserve">    pc.fk_financial_year, </w:t>
+      </w:r>
+    </w:p>
+    <w:p>
+      <w:pPr>
+        <w:spacing w:after="0"/>
+        <w:rPr>
+          <w:rFonts w:ascii="Consolas" w:hAnsi="Consolas"/>
+        </w:rPr>
+      </w:pPr>
+      <w:r>
+        <w:rPr>
+          <w:rFonts w:ascii="Consolas" w:hAnsi="Consolas"/>
+        </w:rPr>
+        <w:t xml:space="preserve">    pc.month, </w:t>
+      </w:r>
+    </w:p>
+    <w:p>
+      <w:pPr>
+        <w:spacing w:after="0"/>
+        <w:rPr>
+          <w:rFonts w:ascii="Consolas" w:hAnsi="Consolas"/>
+        </w:rPr>
+      </w:pPr>
+      <w:r>
+        <w:rPr>
+          <w:rFonts w:ascii="Consolas" w:hAnsi="Consolas"/>
+        </w:rPr>
+        <w:t xml:space="preserve">    pc.pk_porg, </w:t>
+      </w:r>
+    </w:p>
+    <w:p>
+      <w:pPr>
+        <w:spacing w:after="0"/>
+        <w:rPr>
+          <w:rFonts w:ascii="Consolas" w:hAnsi="Consolas"/>
+        </w:rPr>
+      </w:pPr>
+      <w:r>
+        <w:rPr>
+          <w:rFonts w:ascii="Consolas" w:hAnsi="Consolas"/>
+        </w:rPr>
+        <w:t xml:space="preserve">    pc.pk_account, </w:t>
+      </w:r>
+    </w:p>
+    <w:p>
+      <w:pPr>
+        <w:spacing w:after="0"/>
+        <w:rPr>
+          <w:rFonts w:ascii="Consolas" w:hAnsi="Consolas"/>
+        </w:rPr>
+      </w:pPr>
+      <w:r>
+        <w:rPr>
+          <w:rFonts w:ascii="Consolas" w:hAnsi="Consolas"/>
+        </w:rPr>
+        <w:t xml:space="preserve">    pc.pension_type_desc,</w:t>
+      </w:r>
+    </w:p>
+    <w:p>
+      <w:pPr>
+        <w:spacing w:after="0"/>
+        <w:rPr>
+          <w:rFonts w:ascii="Consolas" w:hAnsi="Consolas"/>
+        </w:rPr>
+      </w:pPr>
+      <w:r>
+        <w:rPr>
+          <w:rFonts w:ascii="Consolas" w:hAnsi="Consolas"/>
+        </w:rPr>
+        <w:t xml:space="preserve">    SUM(tb.amt_debit) AS amt_debit</w:t>
+      </w:r>
+    </w:p>
+    <w:p>
+      <w:pPr>
+        <w:spacing w:after="0"/>
+        <w:rPr>
+          <w:rFonts w:ascii="Consolas" w:hAnsi="Consolas"/>
+        </w:rPr>
+      </w:pPr>
+      <w:r>
+        <w:rPr>
+          <w:rFonts w:ascii="Consolas" w:hAnsi="Consolas"/>
+        </w:rPr>
+        <w:t>FROM v_sts_act_porg_count_full AS pc</w:t>
+      </w:r>
+    </w:p>
+    <w:p>
+      <w:pPr>
+        <w:spacing w:after="0"/>
+        <w:rPr>
+          <w:rFonts w:ascii="Consolas" w:hAnsi="Consolas"/>
+        </w:rPr>
+      </w:pPr>
+      <w:r>
+        <w:rPr>
+          <w:rFonts w:ascii="Consolas" w:hAnsi="Consolas"/>
+        </w:rPr>
+        <w:t>INNER JOIN sts_prop_act_trial_balance AS tb</w:t>
+      </w:r>
+    </w:p>
+    <w:p>
+      <w:pPr>
+        <w:spacing w:after="0"/>
+        <w:rPr>
+          <w:rFonts w:ascii="Consolas" w:hAnsi="Consolas"/>
+        </w:rPr>
+      </w:pPr>
+      <w:r>
+        <w:rPr>
+          <w:rFonts w:ascii="Consolas" w:hAnsi="Consolas"/>
+        </w:rPr>
+        <w:t xml:space="preserve">    ON pc.pk_account = tb.pk_account</w:t>
+      </w:r>
     </w:p>
     <w:p>
       <w:pPr>
@@ -4952,245 +3323,77 @@
         <w:rPr>
           <w:rFonts w:ascii="Consolas" w:hAnsi="Consolas"/>
         </w:rPr>
-        <w:t xml:space="preserve">    (</w:t>
-      </w:r>
-      <w:proofErr w:type="spellStart"/>
-      <w:r>
-        <w:rPr>
-          <w:rFonts w:ascii="Consolas" w:hAnsi="Consolas"/>
-        </w:rPr>
-        <w:t>pc.pk_sts_result_run</w:t>
-      </w:r>
-      <w:proofErr w:type="spellEnd"/>
-      <w:r>
-        <w:rPr>
-          <w:rFonts w:ascii="Consolas" w:hAnsi="Consolas"/>
-        </w:rPr>
-        <w:t xml:space="preserve"> = 5054 AND </w:t>
-      </w:r>
-      <w:proofErr w:type="spellStart"/>
-      <w:r>
-        <w:rPr>
-          <w:rFonts w:ascii="Consolas" w:hAnsi="Consolas"/>
-        </w:rPr>
-        <w:t>tb.pk_sts_result_run</w:t>
-      </w:r>
-      <w:proofErr w:type="spellEnd"/>
-      <w:r>
-        <w:rPr>
-          <w:rFonts w:ascii="Consolas" w:hAnsi="Consolas"/>
-        </w:rPr>
-        <w:t xml:space="preserve"> = 5044)</w:t>
-      </w:r>
-    </w:p>
-    <w:p>
-      <w:pPr>
-        <w:spacing w:after="0"/>
-        <w:rPr>
-          <w:rFonts w:ascii="Consolas" w:hAnsi="Consolas"/>
-        </w:rPr>
-      </w:pPr>
-      <w:r>
-        <w:rPr>
-          <w:rFonts w:ascii="Consolas" w:hAnsi="Consolas"/>
-        </w:rPr>
-        <w:t xml:space="preserve">    OR (</w:t>
-      </w:r>
-      <w:proofErr w:type="spellStart"/>
-      <w:r>
-        <w:rPr>
-          <w:rFonts w:ascii="Consolas" w:hAnsi="Consolas"/>
-        </w:rPr>
-        <w:t>pc.pk_sts_result_run</w:t>
-      </w:r>
-      <w:proofErr w:type="spellEnd"/>
-      <w:r>
-        <w:rPr>
-          <w:rFonts w:ascii="Consolas" w:hAnsi="Consolas"/>
-        </w:rPr>
-        <w:t xml:space="preserve"> = 6109 AND </w:t>
-      </w:r>
-      <w:proofErr w:type="spellStart"/>
-      <w:r>
-        <w:rPr>
-          <w:rFonts w:ascii="Consolas" w:hAnsi="Consolas"/>
-        </w:rPr>
-        <w:t>tb.pk_sts_result_run</w:t>
-      </w:r>
-      <w:proofErr w:type="spellEnd"/>
-      <w:r>
-        <w:rPr>
-          <w:rFonts w:ascii="Consolas" w:hAnsi="Consolas"/>
-        </w:rPr>
-        <w:t xml:space="preserve"> = 6094)</w:t>
-      </w:r>
-    </w:p>
-    <w:p>
-      <w:pPr>
-        <w:spacing w:after="0"/>
-        <w:rPr>
-          <w:rFonts w:ascii="Consolas" w:hAnsi="Consolas"/>
-        </w:rPr>
-      </w:pPr>
-      <w:r>
-        <w:rPr>
-          <w:rFonts w:ascii="Consolas" w:hAnsi="Consolas"/>
-        </w:rPr>
-        <w:t xml:space="preserve">    OR (</w:t>
-      </w:r>
-      <w:proofErr w:type="spellStart"/>
-      <w:r>
-        <w:rPr>
-          <w:rFonts w:ascii="Consolas" w:hAnsi="Consolas"/>
-        </w:rPr>
-        <w:t>pc.pk_sts_result_run</w:t>
-      </w:r>
-      <w:proofErr w:type="spellEnd"/>
-      <w:r>
-        <w:rPr>
-          <w:rFonts w:ascii="Consolas" w:hAnsi="Consolas"/>
-        </w:rPr>
-        <w:t xml:space="preserve"> = 7008 AND </w:t>
-      </w:r>
-      <w:proofErr w:type="spellStart"/>
-      <w:r>
-        <w:rPr>
-          <w:rFonts w:ascii="Consolas" w:hAnsi="Consolas"/>
-        </w:rPr>
-        <w:t>tb.pk_sts_result_run</w:t>
-      </w:r>
-      <w:proofErr w:type="spellEnd"/>
-      <w:r>
-        <w:rPr>
-          <w:rFonts w:ascii="Consolas" w:hAnsi="Consolas"/>
-        </w:rPr>
-        <w:t xml:space="preserve"> = 6972)</w:t>
-      </w:r>
-    </w:p>
-    <w:p>
-      <w:pPr>
-        <w:spacing w:after="0"/>
-        <w:rPr>
-          <w:rFonts w:ascii="Consolas" w:hAnsi="Consolas"/>
-        </w:rPr>
-      </w:pPr>
-      <w:r>
-        <w:rPr>
-          <w:rFonts w:ascii="Consolas" w:hAnsi="Consolas"/>
-        </w:rPr>
-        <w:t xml:space="preserve">    OR (</w:t>
-      </w:r>
-      <w:proofErr w:type="spellStart"/>
-      <w:r>
-        <w:rPr>
-          <w:rFonts w:ascii="Consolas" w:hAnsi="Consolas"/>
-        </w:rPr>
-        <w:t>pc.pk_sts_result_run</w:t>
-      </w:r>
-      <w:proofErr w:type="spellEnd"/>
-      <w:r>
-        <w:rPr>
-          <w:rFonts w:ascii="Consolas" w:hAnsi="Consolas"/>
-        </w:rPr>
-        <w:t xml:space="preserve"> = 7736 AND </w:t>
-      </w:r>
-      <w:proofErr w:type="spellStart"/>
-      <w:r>
-        <w:rPr>
-          <w:rFonts w:ascii="Consolas" w:hAnsi="Consolas"/>
-        </w:rPr>
-        <w:t>tb.pk_sts_result_run</w:t>
-      </w:r>
-      <w:proofErr w:type="spellEnd"/>
-      <w:r>
-        <w:rPr>
-          <w:rFonts w:ascii="Consolas" w:hAnsi="Consolas"/>
-        </w:rPr>
-        <w:t xml:space="preserve"> = 7702)</w:t>
-      </w:r>
-    </w:p>
-    <w:p>
-      <w:pPr>
-        <w:spacing w:after="0"/>
-        <w:rPr>
-          <w:rFonts w:ascii="Consolas" w:hAnsi="Consolas"/>
-        </w:rPr>
-      </w:pPr>
-      <w:r>
-        <w:rPr>
-          <w:rFonts w:ascii="Consolas" w:hAnsi="Consolas"/>
-        </w:rPr>
-        <w:t xml:space="preserve">    OR (</w:t>
-      </w:r>
-      <w:proofErr w:type="spellStart"/>
-      <w:r>
-        <w:rPr>
-          <w:rFonts w:ascii="Consolas" w:hAnsi="Consolas"/>
-        </w:rPr>
-        <w:t>pc.pk_sts_result_run</w:t>
-      </w:r>
-      <w:proofErr w:type="spellEnd"/>
-      <w:r>
-        <w:rPr>
-          <w:rFonts w:ascii="Consolas" w:hAnsi="Consolas"/>
-        </w:rPr>
-        <w:t xml:space="preserve"> = 8362 AND </w:t>
-      </w:r>
-      <w:proofErr w:type="spellStart"/>
-      <w:r>
-        <w:rPr>
-          <w:rFonts w:ascii="Consolas" w:hAnsi="Consolas"/>
-        </w:rPr>
-        <w:t>tb.pk_sts_result_run</w:t>
-      </w:r>
-      <w:proofErr w:type="spellEnd"/>
-      <w:r>
-        <w:rPr>
-          <w:rFonts w:ascii="Consolas" w:hAnsi="Consolas"/>
-        </w:rPr>
-        <w:t xml:space="preserve"> = 8340)</w:t>
-      </w:r>
-    </w:p>
-    <w:p>
-      <w:pPr>
-        <w:spacing w:after="0"/>
-        <w:rPr>
-          <w:rFonts w:ascii="Consolas" w:hAnsi="Consolas"/>
-        </w:rPr>
-      </w:pPr>
-      <w:r>
-        <w:rPr>
-          <w:rFonts w:ascii="Consolas" w:hAnsi="Consolas"/>
-        </w:rPr>
-        <w:t xml:space="preserve">    OR (</w:t>
-      </w:r>
-      <w:proofErr w:type="spellStart"/>
-      <w:r>
-        <w:rPr>
-          <w:rFonts w:ascii="Consolas" w:hAnsi="Consolas"/>
-        </w:rPr>
-        <w:t>pc.pk_sts_result_run</w:t>
-      </w:r>
-      <w:proofErr w:type="spellEnd"/>
-      <w:r>
-        <w:rPr>
-          <w:rFonts w:ascii="Consolas" w:hAnsi="Consolas"/>
-        </w:rPr>
-        <w:t xml:space="preserve"> = 9080 AND </w:t>
-      </w:r>
-      <w:proofErr w:type="spellStart"/>
-      <w:r>
-        <w:rPr>
-          <w:rFonts w:ascii="Consolas" w:hAnsi="Consolas"/>
-        </w:rPr>
-        <w:t>tb.pk_sts_result_run</w:t>
-      </w:r>
-      <w:proofErr w:type="spellEnd"/>
-      <w:r>
-        <w:rPr>
-          <w:rFonts w:ascii="Consolas" w:hAnsi="Consolas"/>
-        </w:rPr>
-        <w:t xml:space="preserve"> = 9108)</w:t>
+        <w:t xml:space="preserve">    (pc.pk_sts_result_run = 5054 AND tb.pk_sts_result_run = 5044)</w:t>
+      </w:r>
+    </w:p>
+    <w:p>
+      <w:pPr>
+        <w:spacing w:after="0"/>
+        <w:rPr>
+          <w:rFonts w:ascii="Consolas" w:hAnsi="Consolas"/>
+        </w:rPr>
+      </w:pPr>
+      <w:r>
+        <w:rPr>
+          <w:rFonts w:ascii="Consolas" w:hAnsi="Consolas"/>
+        </w:rPr>
+        <w:t xml:space="preserve">    OR (pc.pk_sts_result_run = 6109 AND tb.pk_sts_result_run = 6094)</w:t>
+      </w:r>
+    </w:p>
+    <w:p>
+      <w:pPr>
+        <w:spacing w:after="0"/>
+        <w:rPr>
+          <w:rFonts w:ascii="Consolas" w:hAnsi="Consolas"/>
+        </w:rPr>
+      </w:pPr>
+      <w:r>
+        <w:rPr>
+          <w:rFonts w:ascii="Consolas" w:hAnsi="Consolas"/>
+        </w:rPr>
+        <w:t xml:space="preserve">    OR (pc.pk_sts_result_run = 7008 AND tb.pk_sts_result_run = 6972)</w:t>
+      </w:r>
+    </w:p>
+    <w:p>
+      <w:pPr>
+        <w:spacing w:after="0"/>
+        <w:rPr>
+          <w:rFonts w:ascii="Consolas" w:hAnsi="Consolas"/>
+        </w:rPr>
+      </w:pPr>
+      <w:r>
+        <w:rPr>
+          <w:rFonts w:ascii="Consolas" w:hAnsi="Consolas"/>
+        </w:rPr>
+        <w:t xml:space="preserve">    OR (pc.pk_sts_result_run = 7736 AND tb.pk_sts_result_run = 7702)</w:t>
+      </w:r>
+    </w:p>
+    <w:p>
+      <w:pPr>
+        <w:spacing w:after="0"/>
+        <w:rPr>
+          <w:rFonts w:ascii="Consolas" w:hAnsi="Consolas"/>
+        </w:rPr>
+      </w:pPr>
+      <w:r>
+        <w:rPr>
+          <w:rFonts w:ascii="Consolas" w:hAnsi="Consolas"/>
+        </w:rPr>
+        <w:t xml:space="preserve">    OR (pc.pk_sts_result_run = 8362 AND tb.pk_sts_result_run = 8340)</w:t>
+      </w:r>
+    </w:p>
+    <w:p>
+      <w:pPr>
+        <w:spacing w:after="0"/>
+        <w:rPr>
+          <w:rFonts w:ascii="Consolas" w:hAnsi="Consolas"/>
+        </w:rPr>
+      </w:pPr>
+      <w:r>
+        <w:rPr>
+          <w:rFonts w:ascii="Consolas" w:hAnsi="Consolas"/>
+        </w:rPr>
+        <w:t xml:space="preserve">    OR (pc.pk_sts_result_run = 9080 AND tb.pk_sts_result_run = 9108)</w:t>
       </w:r>
     </w:p>
     <w:p>
@@ -5205,35 +3408,7 @@
           <w:rFonts w:ascii="Consolas" w:hAnsi="Consolas"/>
         </w:rPr>
         <w:lastRenderedPageBreak/>
-        <w:t xml:space="preserve">    OR (</w:t>
-      </w:r>
-      <w:proofErr w:type="spellStart"/>
-      <w:r>
-        <w:rPr>
-          <w:rFonts w:ascii="Consolas" w:hAnsi="Consolas"/>
-        </w:rPr>
-        <w:t>pc.pk_sts_result_run</w:t>
-      </w:r>
-      <w:proofErr w:type="spellEnd"/>
-      <w:r>
-        <w:rPr>
-          <w:rFonts w:ascii="Consolas" w:hAnsi="Consolas"/>
-        </w:rPr>
-        <w:t xml:space="preserve"> = 10197 AND </w:t>
-      </w:r>
-      <w:proofErr w:type="spellStart"/>
-      <w:r>
-        <w:rPr>
-          <w:rFonts w:ascii="Consolas" w:hAnsi="Consolas"/>
-        </w:rPr>
-        <w:t>tb.pk_sts_result_run</w:t>
-      </w:r>
-      <w:proofErr w:type="spellEnd"/>
-      <w:r>
-        <w:rPr>
-          <w:rFonts w:ascii="Consolas" w:hAnsi="Consolas"/>
-        </w:rPr>
-        <w:t xml:space="preserve"> = 10225)</w:t>
+        <w:t xml:space="preserve">    OR (pc.pk_sts_result_run = 10197 AND tb.pk_sts_result_run = 10225)</w:t>
       </w:r>
     </w:p>
     <w:p>
@@ -5248,35 +3423,7 @@
           <w:rFonts w:ascii="Consolas" w:hAnsi="Consolas"/>
         </w:rPr>
         <w:tab/>
-        <w:t>OR (</w:t>
-      </w:r>
-      <w:proofErr w:type="spellStart"/>
-      <w:r>
-        <w:rPr>
-          <w:rFonts w:ascii="Consolas" w:hAnsi="Consolas"/>
-        </w:rPr>
-        <w:t>pc.pk_sts_result_run</w:t>
-      </w:r>
-      <w:proofErr w:type="spellEnd"/>
-      <w:r>
-        <w:rPr>
-          <w:rFonts w:ascii="Consolas" w:hAnsi="Consolas"/>
-        </w:rPr>
-        <w:t xml:space="preserve"> = 11161 AND </w:t>
-      </w:r>
-      <w:proofErr w:type="spellStart"/>
-      <w:r>
-        <w:rPr>
-          <w:rFonts w:ascii="Consolas" w:hAnsi="Consolas"/>
-        </w:rPr>
-        <w:t>tb.pk_sts_result_run</w:t>
-      </w:r>
-      <w:proofErr w:type="spellEnd"/>
-      <w:r>
-        <w:rPr>
-          <w:rFonts w:ascii="Consolas" w:hAnsi="Consolas"/>
-        </w:rPr>
-        <w:t xml:space="preserve"> = 11204)</w:t>
+        <w:t>OR (pc.pk_sts_result_run = 11161 AND tb.pk_sts_result_run = 11204)</w:t>
       </w:r>
     </w:p>
     <w:p>
@@ -5312,133 +3459,63 @@
         <w:rPr>
           <w:rFonts w:ascii="Consolas" w:hAnsi="Consolas"/>
         </w:rPr>
-        <w:t xml:space="preserve">    </w:t>
-      </w:r>
-      <w:proofErr w:type="spellStart"/>
-      <w:r>
-        <w:rPr>
-          <w:rFonts w:ascii="Consolas" w:hAnsi="Consolas"/>
-        </w:rPr>
-        <w:t>pc.fk_financial_year</w:t>
-      </w:r>
-      <w:proofErr w:type="spellEnd"/>
-      <w:r>
-        <w:rPr>
-          <w:rFonts w:ascii="Consolas" w:hAnsi="Consolas"/>
-        </w:rPr>
-        <w:t>,</w:t>
-      </w:r>
-    </w:p>
-    <w:p>
-      <w:pPr>
-        <w:spacing w:after="0"/>
-        <w:rPr>
-          <w:rFonts w:ascii="Consolas" w:hAnsi="Consolas"/>
-        </w:rPr>
-      </w:pPr>
-      <w:r>
-        <w:rPr>
-          <w:rFonts w:ascii="Consolas" w:hAnsi="Consolas"/>
-        </w:rPr>
-        <w:t xml:space="preserve">    </w:t>
-      </w:r>
-      <w:proofErr w:type="spellStart"/>
-      <w:r>
-        <w:rPr>
-          <w:rFonts w:ascii="Consolas" w:hAnsi="Consolas"/>
-        </w:rPr>
-        <w:t>pc.month</w:t>
-      </w:r>
-      <w:proofErr w:type="spellEnd"/>
-      <w:r>
-        <w:rPr>
-          <w:rFonts w:ascii="Consolas" w:hAnsi="Consolas"/>
-        </w:rPr>
-        <w:t>,</w:t>
-      </w:r>
-    </w:p>
-    <w:p>
-      <w:pPr>
-        <w:spacing w:after="0"/>
-        <w:rPr>
-          <w:rFonts w:ascii="Consolas" w:hAnsi="Consolas"/>
-        </w:rPr>
-      </w:pPr>
-      <w:r>
-        <w:rPr>
-          <w:rFonts w:ascii="Consolas" w:hAnsi="Consolas"/>
-        </w:rPr>
-        <w:t xml:space="preserve">    </w:t>
-      </w:r>
-      <w:proofErr w:type="spellStart"/>
-      <w:r>
-        <w:rPr>
-          <w:rFonts w:ascii="Consolas" w:hAnsi="Consolas"/>
-        </w:rPr>
-        <w:t>pc.pk_porg</w:t>
-      </w:r>
-      <w:proofErr w:type="spellEnd"/>
-      <w:r>
-        <w:rPr>
-          <w:rFonts w:ascii="Consolas" w:hAnsi="Consolas"/>
-        </w:rPr>
-        <w:t>,</w:t>
-      </w:r>
-    </w:p>
-    <w:p>
-      <w:pPr>
-        <w:spacing w:after="0"/>
-        <w:rPr>
-          <w:rFonts w:ascii="Consolas" w:hAnsi="Consolas"/>
-        </w:rPr>
-      </w:pPr>
-      <w:r>
-        <w:rPr>
-          <w:rFonts w:ascii="Consolas" w:hAnsi="Consolas"/>
-        </w:rPr>
-        <w:t xml:space="preserve">    </w:t>
-      </w:r>
-      <w:proofErr w:type="spellStart"/>
-      <w:r>
-        <w:rPr>
-          <w:rFonts w:ascii="Consolas" w:hAnsi="Consolas"/>
-        </w:rPr>
-        <w:t>pc.pk_account</w:t>
-      </w:r>
-      <w:proofErr w:type="spellEnd"/>
-      <w:r>
-        <w:rPr>
-          <w:rFonts w:ascii="Consolas" w:hAnsi="Consolas"/>
-        </w:rPr>
-        <w:t>,</w:t>
-      </w:r>
-    </w:p>
-    <w:p>
-      <w:pPr>
-        <w:spacing w:after="0"/>
-        <w:rPr>
-          <w:rFonts w:ascii="Consolas" w:hAnsi="Consolas"/>
-        </w:rPr>
-      </w:pPr>
-      <w:r>
-        <w:rPr>
-          <w:rFonts w:ascii="Consolas" w:hAnsi="Consolas"/>
-        </w:rPr>
-        <w:t xml:space="preserve">    </w:t>
-      </w:r>
-      <w:proofErr w:type="spellStart"/>
-      <w:r>
-        <w:rPr>
-          <w:rFonts w:ascii="Consolas" w:hAnsi="Consolas"/>
-        </w:rPr>
-        <w:t>pc.pension_type_desc</w:t>
-      </w:r>
-      <w:proofErr w:type="spellEnd"/>
-      <w:r>
-        <w:rPr>
-          <w:rFonts w:ascii="Consolas" w:hAnsi="Consolas"/>
-        </w:rPr>
-        <w:t>;</w:t>
+        <w:t xml:space="preserve">    pc.fk_financial_year,</w:t>
+      </w:r>
+    </w:p>
+    <w:p>
+      <w:pPr>
+        <w:spacing w:after="0"/>
+        <w:rPr>
+          <w:rFonts w:ascii="Consolas" w:hAnsi="Consolas"/>
+        </w:rPr>
+      </w:pPr>
+      <w:r>
+        <w:rPr>
+          <w:rFonts w:ascii="Consolas" w:hAnsi="Consolas"/>
+        </w:rPr>
+        <w:t xml:space="preserve">    pc.month,</w:t>
+      </w:r>
+    </w:p>
+    <w:p>
+      <w:pPr>
+        <w:spacing w:after="0"/>
+        <w:rPr>
+          <w:rFonts w:ascii="Consolas" w:hAnsi="Consolas"/>
+        </w:rPr>
+      </w:pPr>
+      <w:r>
+        <w:rPr>
+          <w:rFonts w:ascii="Consolas" w:hAnsi="Consolas"/>
+        </w:rPr>
+        <w:t xml:space="preserve">    pc.pk_porg,</w:t>
+      </w:r>
+    </w:p>
+    <w:p>
+      <w:pPr>
+        <w:spacing w:after="0"/>
+        <w:rPr>
+          <w:rFonts w:ascii="Consolas" w:hAnsi="Consolas"/>
+        </w:rPr>
+      </w:pPr>
+      <w:r>
+        <w:rPr>
+          <w:rFonts w:ascii="Consolas" w:hAnsi="Consolas"/>
+        </w:rPr>
+        <w:t xml:space="preserve">    pc.pk_account,</w:t>
+      </w:r>
+    </w:p>
+    <w:p>
+      <w:pPr>
+        <w:spacing w:after="0"/>
+        <w:rPr>
+          <w:rFonts w:ascii="Consolas" w:hAnsi="Consolas"/>
+        </w:rPr>
+      </w:pPr>
+      <w:r>
+        <w:rPr>
+          <w:rFonts w:ascii="Consolas" w:hAnsi="Consolas"/>
+        </w:rPr>
+        <w:t xml:space="preserve">    pc.pension_type_desc;</w:t>
       </w:r>
     </w:p>
     <w:p/>
@@ -5462,7 +3539,7 @@
         <w:t>git commit -m "</w:t>
       </w:r>
       <w:r>
-        <w:t>data wrangling and exploration</w:t>
+        <w:t>historic debt profile</w:t>
       </w:r>
       <w:r>
         <w:t>"</w:t>
@@ -5478,6 +3555,385 @@
         <w:t>git push</w:t>
       </w:r>
     </w:p>
+    <w:p/>
+    <w:p/>
+    <w:p>
+      <w:pPr>
+        <w:pStyle w:val="Heading1"/>
+      </w:pPr>
+      <w:r>
+        <w:t>17 March</w:t>
+      </w:r>
+    </w:p>
+    <w:p/>
+    <w:p>
+      <w:pPr>
+        <w:pStyle w:val="Heading2"/>
+      </w:pPr>
+      <w:r>
+        <w:t>Targeting specific accounts</w:t>
+      </w:r>
+    </w:p>
+    <w:p/>
+    <w:p>
+      <w:r>
+        <w:t>Dataset: URGS_account.csv</w:t>
+      </w:r>
+    </w:p>
+    <w:p>
+      <w:pPr>
+        <w:spacing w:after="0"/>
+        <w:rPr>
+          <w:rFonts w:ascii="Consolas" w:hAnsi="Consolas"/>
+        </w:rPr>
+      </w:pPr>
+      <w:r>
+        <w:rPr>
+          <w:rFonts w:ascii="Consolas" w:hAnsi="Consolas"/>
+        </w:rPr>
+        <w:t xml:space="preserve">select distinct </w:t>
+      </w:r>
+    </w:p>
+    <w:p>
+      <w:pPr>
+        <w:spacing w:after="0"/>
+        <w:rPr>
+          <w:rFonts w:ascii="Consolas" w:hAnsi="Consolas"/>
+        </w:rPr>
+      </w:pPr>
+      <w:r>
+        <w:rPr>
+          <w:rFonts w:ascii="Consolas" w:hAnsi="Consolas"/>
+        </w:rPr>
+        <w:t>acc.pk_account,</w:t>
+      </w:r>
+    </w:p>
+    <w:p>
+      <w:pPr>
+        <w:spacing w:after="0"/>
+        <w:rPr>
+          <w:rFonts w:ascii="Consolas" w:hAnsi="Consolas"/>
+        </w:rPr>
+      </w:pPr>
+      <w:r>
+        <w:rPr>
+          <w:rFonts w:ascii="Consolas" w:hAnsi="Consolas"/>
+        </w:rPr>
+        <w:t>e.amount,</w:t>
+      </w:r>
+    </w:p>
+    <w:p>
+      <w:pPr>
+        <w:spacing w:after="0"/>
+        <w:rPr>
+          <w:rFonts w:ascii="Consolas" w:hAnsi="Consolas"/>
+        </w:rPr>
+      </w:pPr>
+      <w:r>
+        <w:rPr>
+          <w:rFonts w:ascii="Consolas" w:hAnsi="Consolas"/>
+        </w:rPr>
+        <w:t>e.description,</w:t>
+      </w:r>
+    </w:p>
+    <w:p>
+      <w:pPr>
+        <w:spacing w:after="0"/>
+        <w:rPr>
+          <w:rFonts w:ascii="Consolas" w:hAnsi="Consolas"/>
+        </w:rPr>
+      </w:pPr>
+      <w:r>
+        <w:rPr>
+          <w:rFonts w:ascii="Consolas" w:hAnsi="Consolas"/>
+        </w:rPr>
+        <w:t>e.evt_datetime</w:t>
+      </w:r>
+    </w:p>
+    <w:p>
+      <w:pPr>
+        <w:spacing w:after="0"/>
+        <w:rPr>
+          <w:rFonts w:ascii="Consolas" w:hAnsi="Consolas"/>
+        </w:rPr>
+      </w:pPr>
+    </w:p>
+    <w:p>
+      <w:pPr>
+        <w:spacing w:after="0"/>
+        <w:rPr>
+          <w:rFonts w:ascii="Consolas" w:hAnsi="Consolas"/>
+        </w:rPr>
+      </w:pPr>
+      <w:r>
+        <w:rPr>
+          <w:rFonts w:ascii="Consolas" w:hAnsi="Consolas"/>
+        </w:rPr>
+        <w:t xml:space="preserve">from </w:t>
+      </w:r>
+    </w:p>
+    <w:p>
+      <w:pPr>
+        <w:spacing w:after="0"/>
+        <w:rPr>
+          <w:rFonts w:ascii="Consolas" w:hAnsi="Consolas"/>
+        </w:rPr>
+      </w:pPr>
+      <w:r>
+        <w:rPr>
+          <w:rFonts w:ascii="Consolas" w:hAnsi="Consolas"/>
+        </w:rPr>
+        <w:lastRenderedPageBreak/>
+        <w:t xml:space="preserve">evt e, </w:t>
+      </w:r>
+    </w:p>
+    <w:p>
+      <w:pPr>
+        <w:spacing w:after="0"/>
+        <w:rPr>
+          <w:rFonts w:ascii="Consolas" w:hAnsi="Consolas"/>
+        </w:rPr>
+      </w:pPr>
+      <w:r>
+        <w:rPr>
+          <w:rFonts w:ascii="Consolas" w:hAnsi="Consolas"/>
+        </w:rPr>
+        <w:t>tb_account acc</w:t>
+      </w:r>
+    </w:p>
+    <w:p>
+      <w:pPr>
+        <w:spacing w:after="0"/>
+        <w:rPr>
+          <w:rFonts w:ascii="Consolas" w:hAnsi="Consolas"/>
+        </w:rPr>
+      </w:pPr>
+    </w:p>
+    <w:p>
+      <w:pPr>
+        <w:spacing w:after="0"/>
+        <w:rPr>
+          <w:rFonts w:ascii="Consolas" w:hAnsi="Consolas"/>
+        </w:rPr>
+      </w:pPr>
+      <w:r>
+        <w:rPr>
+          <w:rFonts w:ascii="Consolas" w:hAnsi="Consolas"/>
+        </w:rPr>
+        <w:t xml:space="preserve">where </w:t>
+      </w:r>
+    </w:p>
+    <w:p>
+      <w:pPr>
+        <w:spacing w:after="0"/>
+        <w:rPr>
+          <w:rFonts w:ascii="Consolas" w:hAnsi="Consolas"/>
+        </w:rPr>
+      </w:pPr>
+      <w:r>
+        <w:rPr>
+          <w:rFonts w:ascii="Consolas" w:hAnsi="Consolas"/>
+        </w:rPr>
+        <w:t>e.id_number_1 = acc.pk_account</w:t>
+      </w:r>
+    </w:p>
+    <w:p>
+      <w:pPr>
+        <w:spacing w:after="0"/>
+        <w:rPr>
+          <w:rFonts w:ascii="Consolas" w:hAnsi="Consolas"/>
+        </w:rPr>
+      </w:pPr>
+      <w:r>
+        <w:rPr>
+          <w:rFonts w:ascii="Consolas" w:hAnsi="Consolas"/>
+        </w:rPr>
+        <w:t xml:space="preserve">and </w:t>
+      </w:r>
+    </w:p>
+    <w:p>
+      <w:pPr>
+        <w:spacing w:after="0"/>
+        <w:rPr>
+          <w:rFonts w:ascii="Consolas" w:hAnsi="Consolas"/>
+        </w:rPr>
+      </w:pPr>
+      <w:r>
+        <w:rPr>
+          <w:rFonts w:ascii="Consolas" w:hAnsi="Consolas"/>
+        </w:rPr>
+        <w:t>e.[fk_evt_sub_type] = 'URGSAPP'</w:t>
+      </w:r>
+    </w:p>
+    <w:p>
+      <w:pPr>
+        <w:spacing w:after="0"/>
+        <w:rPr>
+          <w:rFonts w:ascii="Consolas" w:hAnsi="Consolas"/>
+        </w:rPr>
+      </w:pPr>
+      <w:r>
+        <w:rPr>
+          <w:rFonts w:ascii="Consolas" w:hAnsi="Consolas"/>
+        </w:rPr>
+        <w:t>order by e.evt_datetime</w:t>
+      </w:r>
+    </w:p>
+    <w:p>
+      <w:pPr>
+        <w:spacing w:after="0"/>
+        <w:rPr>
+          <w:rFonts w:ascii="Consolas" w:hAnsi="Consolas"/>
+        </w:rPr>
+      </w:pPr>
+    </w:p>
+    <w:p>
+      <w:pPr>
+        <w:spacing w:after="0"/>
+        <w:rPr>
+          <w:rFonts w:ascii="Consolas" w:hAnsi="Consolas"/>
+        </w:rPr>
+      </w:pPr>
+    </w:p>
+    <w:p>
+      <w:pPr>
+        <w:spacing w:after="0"/>
+        <w:rPr>
+          <w:rFonts w:ascii="Consolas" w:hAnsi="Consolas"/>
+        </w:rPr>
+      </w:pPr>
+    </w:p>
+    <w:p>
+      <w:pPr>
+        <w:spacing w:after="0"/>
+        <w:rPr>
+          <w:rFonts w:ascii="Consolas" w:hAnsi="Consolas"/>
+        </w:rPr>
+      </w:pPr>
+    </w:p>
+    <w:p/>
+    <w:p>
+      <w:r>
+        <w:t>Dataset: WaterCopnnections_ESC</w:t>
+      </w:r>
+    </w:p>
+    <w:p/>
+    <w:p>
+      <w:pPr>
+        <w:rPr>
+          <w:rFonts w:ascii="Consolas" w:hAnsi="Consolas"/>
+        </w:rPr>
+      </w:pPr>
+      <w:r>
+        <w:rPr>
+          <w:rFonts w:ascii="Consolas" w:hAnsi="Consolas"/>
+        </w:rPr>
+        <w:t>SELECT [pk_sts_result_run]</w:t>
+      </w:r>
+    </w:p>
+    <w:p>
+      <w:pPr>
+        <w:rPr>
+          <w:rFonts w:ascii="Consolas" w:hAnsi="Consolas"/>
+        </w:rPr>
+      </w:pPr>
+      <w:r>
+        <w:rPr>
+          <w:rFonts w:ascii="Consolas" w:hAnsi="Consolas"/>
+        </w:rPr>
+        <w:t xml:space="preserve">      ,[pk_property]</w:t>
+      </w:r>
+    </w:p>
+    <w:p>
+      <w:pPr>
+        <w:rPr>
+          <w:rFonts w:ascii="Consolas" w:hAnsi="Consolas"/>
+        </w:rPr>
+      </w:pPr>
+      <w:r>
+        <w:rPr>
+          <w:rFonts w:ascii="Consolas" w:hAnsi="Consolas"/>
+        </w:rPr>
+        <w:t xml:space="preserve">      ,[pk_sts_prop_count_type]</w:t>
+      </w:r>
+    </w:p>
+    <w:p>
+      <w:pPr>
+        <w:rPr>
+          <w:rFonts w:ascii="Consolas" w:hAnsi="Consolas"/>
+        </w:rPr>
+      </w:pPr>
+      <w:r>
+        <w:rPr>
+          <w:rFonts w:ascii="Consolas" w:hAnsi="Consolas"/>
+        </w:rPr>
+        <w:t xml:space="preserve">      ,[prop_count]</w:t>
+      </w:r>
+    </w:p>
+    <w:p>
+      <w:pPr>
+        <w:rPr>
+          <w:rFonts w:ascii="Consolas" w:hAnsi="Consolas"/>
+        </w:rPr>
+      </w:pPr>
+      <w:r>
+        <w:rPr>
+          <w:rFonts w:ascii="Consolas" w:hAnsi="Consolas"/>
+        </w:rPr>
+        <w:t xml:space="preserve">  FROM [AQTESTP].[dbo].[sts_prop_count]</w:t>
+      </w:r>
+    </w:p>
+    <w:p>
+      <w:pPr>
+        <w:rPr>
+          <w:rFonts w:ascii="Consolas" w:hAnsi="Consolas"/>
+        </w:rPr>
+      </w:pPr>
+      <w:r>
+        <w:rPr>
+          <w:rFonts w:ascii="Consolas" w:hAnsi="Consolas"/>
+        </w:rPr>
+        <w:t xml:space="preserve">  where pk_sts_result_run = 11200 and [pk_sts_prop_count_type] = 'WC'</w:t>
+      </w:r>
+    </w:p>
+    <w:p/>
+    <w:p/>
+    <w:p>
+      <w:r>
+        <w:t>CD C:</w:t>
+      </w:r>
+      <w:r>
+        <w:t>\Users\andrew.dilley\development\URGS</w:t>
+      </w:r>
+    </w:p>
+    <w:p/>
+    <w:p>
+      <w:r>
+        <w:t>git add .</w:t>
+      </w:r>
+    </w:p>
+    <w:p>
+      <w:r>
+        <w:t>git commit -m "</w:t>
+      </w:r>
+      <w:r>
+        <w:t>targeting specific account group</w:t>
+      </w:r>
+      <w:r>
+        <w:t>"</w:t>
+      </w:r>
+    </w:p>
+    <w:p>
+      <w:r>
+        <w:t>git remote -v</w:t>
+      </w:r>
+    </w:p>
+    <w:p>
+      <w:r>
+        <w:t>git push</w:t>
+      </w:r>
+    </w:p>
+    <w:p/>
     <w:p/>
     <w:sectPr>
       <w:headerReference w:type="even" r:id="rId10"/>
@@ -7406,7 +5862,7 @@
 </file>
 
 <file path=customXml/itemProps1.xml><?xml version="1.0" encoding="utf-8"?>
-<ds:datastoreItem xmlns:ds="http://schemas.openxmlformats.org/officeDocument/2006/customXml" ds:itemID="{1B27448F-7B6D-4864-ADFE-1ED3A454BDBC}">
+<ds:datastoreItem xmlns:ds="http://schemas.openxmlformats.org/officeDocument/2006/customXml" ds:itemID="{9A3B71F8-9B7C-48D5-8838-2917C628C959}">
   <ds:schemaRefs>
     <ds:schemaRef ds:uri="http://www.w3.org/2001/XMLSchema"/>
   </ds:schemaRefs>

</xml_diff>

<commit_message>
URGS profile over time
</commit_message>
<xml_diff>
--- a/URGS documentation.docx
+++ b/URGS documentation.docx
@@ -5834,7 +5834,17 @@
     </w:p>
     <w:p/>
     <w:p>
-      <w:r>
+      <w:pPr>
+        <w:rPr>
+          <w:b/>
+          <w:bCs/>
+        </w:rPr>
+      </w:pPr>
+      <w:r>
+        <w:rPr>
+          <w:b/>
+          <w:bCs/>
+        </w:rPr>
         <w:t>Dataset: URGS_account.csv</w:t>
       </w:r>
     </w:p>
@@ -6139,11 +6149,11 @@
     </w:p>
     <w:p>
       <w:pPr>
-        <w:spacing w:after="0"/>
-        <w:rPr>
-          <w:rFonts w:ascii="Consolas" w:hAnsi="Consolas"/>
-        </w:rPr>
-      </w:pPr>
+        <w:pStyle w:val="Heading2"/>
+      </w:pPr>
+      <w:r>
+        <w:t>Historic average debt by district</w:t>
+      </w:r>
     </w:p>
     <w:p>
       <w:pPr>
@@ -6455,34 +6465,306 @@
           <w:b/>
           <w:bCs/>
         </w:rPr>
-        <w:t>dataset: AccountDistrict2024</w:t>
-      </w:r>
-      <w:r>
+        <w:t>dataset: AccountDistrict2024.csv</w:t>
+      </w:r>
+    </w:p>
+    <w:p>
+      <w:pPr>
+        <w:rPr>
+          <w:rFonts w:ascii="Consolas" w:hAnsi="Consolas"/>
+        </w:rPr>
+      </w:pPr>
+      <w:r>
+        <w:rPr>
+          <w:rFonts w:ascii="Consolas" w:hAnsi="Consolas"/>
+        </w:rPr>
+        <w:t>SELECT distinct a.[</w:t>
+      </w:r>
+      <w:proofErr w:type="spellStart"/>
+      <w:r>
+        <w:rPr>
+          <w:rFonts w:ascii="Consolas" w:hAnsi="Consolas"/>
+        </w:rPr>
+        <w:t>pk_district</w:t>
+      </w:r>
+      <w:proofErr w:type="spellEnd"/>
+      <w:r>
+        <w:rPr>
+          <w:rFonts w:ascii="Consolas" w:hAnsi="Consolas"/>
+        </w:rPr>
+        <w:t>]</w:t>
+      </w:r>
+    </w:p>
+    <w:p>
+      <w:pPr>
+        <w:rPr>
+          <w:rFonts w:ascii="Consolas" w:hAnsi="Consolas"/>
+        </w:rPr>
+      </w:pPr>
+      <w:r>
+        <w:rPr>
+          <w:rFonts w:ascii="Consolas" w:hAnsi="Consolas"/>
+        </w:rPr>
+        <w:t xml:space="preserve">      </w:t>
+      </w:r>
+      <w:proofErr w:type="gramStart"/>
+      <w:r>
+        <w:rPr>
+          <w:rFonts w:ascii="Consolas" w:hAnsi="Consolas"/>
+        </w:rPr>
+        <w:t>,a.</w:t>
+      </w:r>
+      <w:proofErr w:type="gramEnd"/>
+      <w:r>
+        <w:rPr>
+          <w:rFonts w:ascii="Consolas" w:hAnsi="Consolas"/>
+        </w:rPr>
+        <w:t>[</w:t>
+      </w:r>
+      <w:proofErr w:type="spellStart"/>
+      <w:r>
+        <w:rPr>
+          <w:rFonts w:ascii="Consolas" w:hAnsi="Consolas"/>
+        </w:rPr>
+        <w:t>pk_account</w:t>
+      </w:r>
+      <w:proofErr w:type="spellEnd"/>
+      <w:r>
+        <w:rPr>
+          <w:rFonts w:ascii="Consolas" w:hAnsi="Consolas"/>
+        </w:rPr>
+        <w:t>]</w:t>
+      </w:r>
+    </w:p>
+    <w:p>
+      <w:pPr>
+        <w:rPr>
+          <w:rFonts w:ascii="Consolas" w:hAnsi="Consolas"/>
+        </w:rPr>
+      </w:pPr>
+      <w:r>
+        <w:rPr>
+          <w:rFonts w:ascii="Consolas" w:hAnsi="Consolas"/>
+        </w:rPr>
+        <w:tab/>
+        <w:t xml:space="preserve">  </w:t>
+      </w:r>
+      <w:proofErr w:type="gramStart"/>
+      <w:r>
+        <w:rPr>
+          <w:rFonts w:ascii="Consolas" w:hAnsi="Consolas"/>
+        </w:rPr>
+        <w:t>,</w:t>
+      </w:r>
+      <w:proofErr w:type="spellStart"/>
+      <w:r>
+        <w:rPr>
+          <w:rFonts w:ascii="Consolas" w:hAnsi="Consolas"/>
+        </w:rPr>
+        <w:t>d</w:t>
+      </w:r>
+      <w:proofErr w:type="gramEnd"/>
+      <w:r>
+        <w:rPr>
+          <w:rFonts w:ascii="Consolas" w:hAnsi="Consolas"/>
+        </w:rPr>
+        <w:t>.description</w:t>
+      </w:r>
+      <w:proofErr w:type="spellEnd"/>
+    </w:p>
+    <w:p>
+      <w:pPr>
+        <w:rPr>
+          <w:rFonts w:ascii="Consolas" w:hAnsi="Consolas"/>
+        </w:rPr>
+      </w:pPr>
+      <w:r>
+        <w:rPr>
+          <w:rFonts w:ascii="Consolas" w:hAnsi="Consolas"/>
+        </w:rPr>
+        <w:t xml:space="preserve"> FROM [AQTEST</w:t>
+      </w:r>
+      <w:proofErr w:type="gramStart"/>
+      <w:r>
+        <w:rPr>
+          <w:rFonts w:ascii="Consolas" w:hAnsi="Consolas"/>
+        </w:rPr>
+        <w:t>].[</w:t>
+      </w:r>
+      <w:proofErr w:type="spellStart"/>
+      <w:proofErr w:type="gramEnd"/>
+      <w:r>
+        <w:rPr>
+          <w:rFonts w:ascii="Consolas" w:hAnsi="Consolas"/>
+        </w:rPr>
+        <w:t>dbo</w:t>
+      </w:r>
+      <w:proofErr w:type="spellEnd"/>
+      <w:proofErr w:type="gramStart"/>
+      <w:r>
+        <w:rPr>
+          <w:rFonts w:ascii="Consolas" w:hAnsi="Consolas"/>
+        </w:rPr>
+        <w:t>].[</w:t>
+      </w:r>
+      <w:proofErr w:type="spellStart"/>
+      <w:proofErr w:type="gramEnd"/>
+      <w:r>
+        <w:rPr>
+          <w:rFonts w:ascii="Consolas" w:hAnsi="Consolas"/>
+        </w:rPr>
+        <w:t>tb_account</w:t>
+      </w:r>
+      <w:proofErr w:type="spellEnd"/>
+      <w:r>
+        <w:rPr>
+          <w:rFonts w:ascii="Consolas" w:hAnsi="Consolas"/>
+        </w:rPr>
+        <w:t xml:space="preserve">] as </w:t>
+      </w:r>
+      <w:proofErr w:type="gramStart"/>
+      <w:r>
+        <w:rPr>
+          <w:rFonts w:ascii="Consolas" w:hAnsi="Consolas"/>
+        </w:rPr>
+        <w:t>a ,</w:t>
+      </w:r>
+      <w:proofErr w:type="gramEnd"/>
+      <w:r>
+        <w:rPr>
+          <w:rFonts w:ascii="Consolas" w:hAnsi="Consolas"/>
+        </w:rPr>
+        <w:t xml:space="preserve"> [AQTEST</w:t>
+      </w:r>
+      <w:proofErr w:type="gramStart"/>
+      <w:r>
+        <w:rPr>
+          <w:rFonts w:ascii="Consolas" w:hAnsi="Consolas"/>
+        </w:rPr>
+        <w:t>].[</w:t>
+      </w:r>
+      <w:proofErr w:type="spellStart"/>
+      <w:proofErr w:type="gramEnd"/>
+      <w:r>
+        <w:rPr>
+          <w:rFonts w:ascii="Consolas" w:hAnsi="Consolas"/>
+        </w:rPr>
+        <w:t>dbo</w:t>
+      </w:r>
+      <w:proofErr w:type="spellEnd"/>
+      <w:proofErr w:type="gramStart"/>
+      <w:r>
+        <w:rPr>
+          <w:rFonts w:ascii="Consolas" w:hAnsi="Consolas"/>
+        </w:rPr>
+        <w:t>].[</w:t>
+      </w:r>
+      <w:proofErr w:type="gramEnd"/>
+      <w:r>
+        <w:rPr>
+          <w:rFonts w:ascii="Consolas" w:hAnsi="Consolas"/>
+        </w:rPr>
+        <w:t>district] as d</w:t>
+      </w:r>
+    </w:p>
+    <w:p>
+      <w:pPr>
+        <w:rPr>
+          <w:rFonts w:ascii="Consolas" w:hAnsi="Consolas"/>
+        </w:rPr>
+      </w:pPr>
+      <w:r>
+        <w:rPr>
+          <w:rFonts w:ascii="Consolas" w:hAnsi="Consolas"/>
+        </w:rPr>
+        <w:t xml:space="preserve"> where </w:t>
+      </w:r>
+      <w:proofErr w:type="spellStart"/>
+      <w:r>
+        <w:rPr>
+          <w:rFonts w:ascii="Consolas" w:hAnsi="Consolas"/>
+        </w:rPr>
+        <w:t>a.pk_district</w:t>
+      </w:r>
+      <w:proofErr w:type="spellEnd"/>
+      <w:r>
+        <w:rPr>
+          <w:rFonts w:ascii="Consolas" w:hAnsi="Consolas"/>
+        </w:rPr>
+        <w:t xml:space="preserve"> = </w:t>
+      </w:r>
+      <w:proofErr w:type="spellStart"/>
+      <w:proofErr w:type="gramStart"/>
+      <w:r>
+        <w:rPr>
+          <w:rFonts w:ascii="Consolas" w:hAnsi="Consolas"/>
+        </w:rPr>
+        <w:t>d.code</w:t>
+      </w:r>
+      <w:proofErr w:type="spellEnd"/>
+      <w:proofErr w:type="gramEnd"/>
+    </w:p>
+    <w:p>
+      <w:pPr>
+        <w:rPr>
+          <w:rFonts w:ascii="Consolas" w:hAnsi="Consolas"/>
+        </w:rPr>
+      </w:pPr>
+      <w:r>
+        <w:rPr>
+          <w:rFonts w:ascii="Consolas" w:hAnsi="Consolas"/>
+        </w:rPr>
+        <w:t xml:space="preserve"> and year(</w:t>
+      </w:r>
+      <w:proofErr w:type="spellStart"/>
+      <w:r>
+        <w:rPr>
+          <w:rFonts w:ascii="Consolas" w:hAnsi="Consolas"/>
+        </w:rPr>
+        <w:t>a.pk_date</w:t>
+      </w:r>
+      <w:proofErr w:type="spellEnd"/>
+      <w:r>
+        <w:rPr>
+          <w:rFonts w:ascii="Consolas" w:hAnsi="Consolas"/>
+        </w:rPr>
+        <w:t>) = 2024</w:t>
+      </w:r>
+    </w:p>
+    <w:p/>
+    <w:p>
+      <w:pPr>
         <w:rPr>
           <w:b/>
           <w:bCs/>
         </w:rPr>
-        <w:t>.csv</w:t>
-      </w:r>
-    </w:p>
-    <w:p>
-      <w:pPr>
-        <w:rPr>
-          <w:rFonts w:ascii="Consolas" w:hAnsi="Consolas"/>
-        </w:rPr>
-      </w:pPr>
-      <w:r>
-        <w:rPr>
-          <w:rFonts w:ascii="Consolas" w:hAnsi="Consolas"/>
-        </w:rPr>
-        <w:t>SELECT distinct a.[</w:t>
-      </w:r>
-      <w:proofErr w:type="spellStart"/>
-      <w:r>
-        <w:rPr>
-          <w:rFonts w:ascii="Consolas" w:hAnsi="Consolas"/>
-        </w:rPr>
-        <w:t>pk_district</w:t>
+      </w:pPr>
+      <w:r>
+        <w:rPr>
+          <w:b/>
+          <w:bCs/>
+        </w:rPr>
+        <w:t xml:space="preserve"> dataset: PorgAccount20212025.csv</w:t>
+      </w:r>
+    </w:p>
+    <w:p>
+      <w:pPr>
+        <w:rPr>
+          <w:rFonts w:ascii="Consolas" w:hAnsi="Consolas"/>
+        </w:rPr>
+      </w:pPr>
+      <w:r>
+        <w:rPr>
+          <w:rFonts w:ascii="Consolas" w:hAnsi="Consolas"/>
+        </w:rPr>
+        <w:t>SELECT distinct [</w:t>
+      </w:r>
+      <w:proofErr w:type="spellStart"/>
+      <w:r>
+        <w:rPr>
+          <w:rFonts w:ascii="Consolas" w:hAnsi="Consolas"/>
+        </w:rPr>
+        <w:t>pk_porg</w:t>
       </w:r>
       <w:proofErr w:type="spellEnd"/>
       <w:r>
@@ -6509,16 +6791,10 @@
         <w:rPr>
           <w:rFonts w:ascii="Consolas" w:hAnsi="Consolas"/>
         </w:rPr>
-        <w:t>,a.</w:t>
-      </w:r>
+        <w:t>,[</w:t>
+      </w:r>
+      <w:proofErr w:type="spellStart"/>
       <w:proofErr w:type="gramEnd"/>
-      <w:r>
-        <w:rPr>
-          <w:rFonts w:ascii="Consolas" w:hAnsi="Consolas"/>
-        </w:rPr>
-        <w:t>[</w:t>
-      </w:r>
-      <w:proofErr w:type="spellStart"/>
       <w:r>
         <w:rPr>
           <w:rFonts w:ascii="Consolas" w:hAnsi="Consolas"/>
@@ -6551,35 +6827,35 @@
         <w:rPr>
           <w:rFonts w:ascii="Consolas" w:hAnsi="Consolas"/>
         </w:rPr>
-        <w:t>,</w:t>
-      </w:r>
-      <w:proofErr w:type="spellStart"/>
-      <w:r>
-        <w:rPr>
-          <w:rFonts w:ascii="Consolas" w:hAnsi="Consolas"/>
-        </w:rPr>
-        <w:t>d</w:t>
-      </w:r>
+        <w:t>,[</w:t>
+      </w:r>
+      <w:proofErr w:type="spellStart"/>
       <w:proofErr w:type="gramEnd"/>
       <w:r>
         <w:rPr>
           <w:rFonts w:ascii="Consolas" w:hAnsi="Consolas"/>
         </w:rPr>
-        <w:t>.description</w:t>
-      </w:r>
-      <w:proofErr w:type="spellEnd"/>
-    </w:p>
-    <w:p>
-      <w:pPr>
-        <w:rPr>
-          <w:rFonts w:ascii="Consolas" w:hAnsi="Consolas"/>
-        </w:rPr>
-      </w:pPr>
-      <w:r>
-        <w:rPr>
-          <w:rFonts w:ascii="Consolas" w:hAnsi="Consolas"/>
-        </w:rPr>
-        <w:t xml:space="preserve"> FROM [AQTEST</w:t>
+        <w:t>fk_financial_year</w:t>
+      </w:r>
+      <w:proofErr w:type="spellEnd"/>
+      <w:r>
+        <w:rPr>
+          <w:rFonts w:ascii="Consolas" w:hAnsi="Consolas"/>
+        </w:rPr>
+        <w:t>]</w:t>
+      </w:r>
+    </w:p>
+    <w:p>
+      <w:pPr>
+        <w:rPr>
+          <w:rFonts w:ascii="Consolas" w:hAnsi="Consolas"/>
+        </w:rPr>
+      </w:pPr>
+      <w:r>
+        <w:rPr>
+          <w:rFonts w:ascii="Consolas" w:hAnsi="Consolas"/>
+        </w:rPr>
+        <w:t xml:space="preserve">  FROM [AQTEST</w:t>
       </w:r>
       <w:proofErr w:type="gramStart"/>
       <w:r>
@@ -6610,125 +6886,91 @@
         <w:rPr>
           <w:rFonts w:ascii="Consolas" w:hAnsi="Consolas"/>
         </w:rPr>
-        <w:t>tb_account</w:t>
-      </w:r>
-      <w:proofErr w:type="spellEnd"/>
-      <w:r>
-        <w:rPr>
-          <w:rFonts w:ascii="Consolas" w:hAnsi="Consolas"/>
-        </w:rPr>
-        <w:t xml:space="preserve">] as </w:t>
+        <w:t>v_sts_porg_count_full</w:t>
+      </w:r>
+      <w:proofErr w:type="spellEnd"/>
+      <w:r>
+        <w:rPr>
+          <w:rFonts w:ascii="Consolas" w:hAnsi="Consolas"/>
+        </w:rPr>
+        <w:t>]</w:t>
+      </w:r>
+    </w:p>
+    <w:p>
+      <w:pPr>
+        <w:rPr>
+          <w:rFonts w:ascii="Consolas" w:hAnsi="Consolas"/>
+        </w:rPr>
+      </w:pPr>
+      <w:r>
+        <w:rPr>
+          <w:rFonts w:ascii="Consolas" w:hAnsi="Consolas"/>
+        </w:rPr>
+        <w:t xml:space="preserve">  where [</w:t>
+      </w:r>
+      <w:proofErr w:type="spellStart"/>
+      <w:r>
+        <w:rPr>
+          <w:rFonts w:ascii="Consolas" w:hAnsi="Consolas"/>
+        </w:rPr>
+        <w:t>pk_sts_result_run</w:t>
+      </w:r>
+      <w:proofErr w:type="spellEnd"/>
+      <w:r>
+        <w:rPr>
+          <w:rFonts w:ascii="Consolas" w:hAnsi="Consolas"/>
+        </w:rPr>
+        <w:t>] = 11387</w:t>
+      </w:r>
+    </w:p>
+    <w:p>
+      <w:pPr>
+        <w:rPr>
+          <w:rFonts w:ascii="Consolas" w:hAnsi="Consolas"/>
+        </w:rPr>
+      </w:pPr>
+      <w:r>
+        <w:rPr>
+          <w:rFonts w:ascii="Consolas" w:hAnsi="Consolas"/>
+        </w:rPr>
+        <w:t xml:space="preserve">  and </w:t>
+      </w:r>
+      <w:proofErr w:type="spellStart"/>
+      <w:r>
+        <w:rPr>
+          <w:rFonts w:ascii="Consolas" w:hAnsi="Consolas"/>
+        </w:rPr>
+        <w:t>fk_financial_year</w:t>
+      </w:r>
+      <w:proofErr w:type="spellEnd"/>
+      <w:r>
+        <w:rPr>
+          <w:rFonts w:ascii="Consolas" w:hAnsi="Consolas"/>
+        </w:rPr>
+        <w:t xml:space="preserve"> in </w:t>
       </w:r>
       <w:proofErr w:type="gramStart"/>
       <w:r>
         <w:rPr>
           <w:rFonts w:ascii="Consolas" w:hAnsi="Consolas"/>
         </w:rPr>
-        <w:t>a ,</w:t>
+        <w:t>( 202021</w:t>
       </w:r>
       <w:proofErr w:type="gramEnd"/>
       <w:r>
         <w:rPr>
           <w:rFonts w:ascii="Consolas" w:hAnsi="Consolas"/>
         </w:rPr>
-        <w:t xml:space="preserve"> [AQTEST</w:t>
-      </w:r>
-      <w:proofErr w:type="gramStart"/>
-      <w:r>
-        <w:rPr>
-          <w:rFonts w:ascii="Consolas" w:hAnsi="Consolas"/>
-        </w:rPr>
-        <w:t>].[</w:t>
-      </w:r>
-      <w:proofErr w:type="spellStart"/>
-      <w:proofErr w:type="gramEnd"/>
-      <w:r>
-        <w:rPr>
-          <w:rFonts w:ascii="Consolas" w:hAnsi="Consolas"/>
-        </w:rPr>
-        <w:t>dbo</w:t>
-      </w:r>
-      <w:proofErr w:type="spellEnd"/>
-      <w:proofErr w:type="gramStart"/>
-      <w:r>
-        <w:rPr>
-          <w:rFonts w:ascii="Consolas" w:hAnsi="Consolas"/>
-        </w:rPr>
-        <w:t>].[</w:t>
-      </w:r>
-      <w:proofErr w:type="gramEnd"/>
-      <w:r>
-        <w:rPr>
-          <w:rFonts w:ascii="Consolas" w:hAnsi="Consolas"/>
-        </w:rPr>
-        <w:t>district] as d</w:t>
-      </w:r>
-    </w:p>
-    <w:p>
-      <w:pPr>
-        <w:rPr>
-          <w:rFonts w:ascii="Consolas" w:hAnsi="Consolas"/>
-        </w:rPr>
-      </w:pPr>
-      <w:r>
-        <w:rPr>
-          <w:rFonts w:ascii="Consolas" w:hAnsi="Consolas"/>
-        </w:rPr>
-        <w:t xml:space="preserve"> where </w:t>
-      </w:r>
-      <w:proofErr w:type="spellStart"/>
-      <w:r>
-        <w:rPr>
-          <w:rFonts w:ascii="Consolas" w:hAnsi="Consolas"/>
-        </w:rPr>
-        <w:t>a.pk_district</w:t>
-      </w:r>
-      <w:proofErr w:type="spellEnd"/>
-      <w:r>
-        <w:rPr>
-          <w:rFonts w:ascii="Consolas" w:hAnsi="Consolas"/>
-        </w:rPr>
-        <w:t xml:space="preserve"> = </w:t>
-      </w:r>
-      <w:proofErr w:type="spellStart"/>
-      <w:proofErr w:type="gramStart"/>
-      <w:r>
-        <w:rPr>
-          <w:rFonts w:ascii="Consolas" w:hAnsi="Consolas"/>
-        </w:rPr>
-        <w:t>d.code</w:t>
-      </w:r>
-      <w:proofErr w:type="spellEnd"/>
-      <w:proofErr w:type="gramEnd"/>
-    </w:p>
-    <w:p>
-      <w:pPr>
-        <w:rPr>
-          <w:rFonts w:ascii="Consolas" w:hAnsi="Consolas"/>
-        </w:rPr>
-      </w:pPr>
-      <w:r>
-        <w:rPr>
-          <w:rFonts w:ascii="Consolas" w:hAnsi="Consolas"/>
-        </w:rPr>
-        <w:t xml:space="preserve"> and year(</w:t>
-      </w:r>
-      <w:proofErr w:type="spellStart"/>
-      <w:r>
-        <w:rPr>
-          <w:rFonts w:ascii="Consolas" w:hAnsi="Consolas"/>
-        </w:rPr>
-        <w:t>a.pk_date</w:t>
-      </w:r>
-      <w:proofErr w:type="spellEnd"/>
-      <w:r>
-        <w:rPr>
-          <w:rFonts w:ascii="Consolas" w:hAnsi="Consolas"/>
-        </w:rPr>
-        <w:t>) = 2024</w:t>
-      </w:r>
-    </w:p>
-    <w:p/>
+        <w:t>, 202122, 202223, 202324, 202425)</w:t>
+      </w:r>
+    </w:p>
+    <w:p>
+      <w:pPr>
+        <w:rPr>
+          <w:rFonts w:ascii="Consolas" w:hAnsi="Consolas"/>
+        </w:rPr>
+      </w:pPr>
+    </w:p>
     <w:p>
       <w:pPr>
         <w:rPr>
@@ -6741,238 +6983,201 @@
           <w:b/>
           <w:bCs/>
         </w:rPr>
+        <w:t>Dataset: HistoricDebtProfile.csv</w:t>
+      </w:r>
+    </w:p>
+    <w:p>
+      <w:pPr>
+        <w:rPr>
+          <w:rFonts w:ascii="Consolas" w:hAnsi="Consolas"/>
+        </w:rPr>
+      </w:pPr>
+      <w:r>
+        <w:rPr>
+          <w:rFonts w:ascii="Consolas" w:hAnsi="Consolas"/>
+        </w:rPr>
+        <w:t xml:space="preserve">Columns: </w:t>
+      </w:r>
+      <w:proofErr w:type="spellStart"/>
+      <w:r>
+        <w:rPr>
+          <w:rFonts w:ascii="Consolas" w:hAnsi="Consolas"/>
+        </w:rPr>
+        <w:t>fk_financial_year</w:t>
+      </w:r>
+      <w:proofErr w:type="spellEnd"/>
+      <w:r>
+        <w:rPr>
+          <w:rFonts w:ascii="Consolas" w:hAnsi="Consolas"/>
+        </w:rPr>
+        <w:t xml:space="preserve">, month, </w:t>
+      </w:r>
+      <w:proofErr w:type="spellStart"/>
+      <w:r>
+        <w:rPr>
+          <w:rFonts w:ascii="Consolas" w:hAnsi="Consolas"/>
+        </w:rPr>
+        <w:t>pk_porg</w:t>
+      </w:r>
+      <w:proofErr w:type="spellEnd"/>
+      <w:r>
+        <w:rPr>
+          <w:rFonts w:ascii="Consolas" w:hAnsi="Consolas"/>
+        </w:rPr>
+        <w:t xml:space="preserve">, </w:t>
+      </w:r>
+      <w:proofErr w:type="spellStart"/>
+      <w:r>
+        <w:rPr>
+          <w:rFonts w:ascii="Consolas" w:hAnsi="Consolas"/>
+        </w:rPr>
+        <w:t>pk_account</w:t>
+      </w:r>
+      <w:proofErr w:type="spellEnd"/>
+      <w:r>
+        <w:rPr>
+          <w:rFonts w:ascii="Consolas" w:hAnsi="Consolas"/>
+        </w:rPr>
+        <w:t xml:space="preserve">, </w:t>
+      </w:r>
+      <w:proofErr w:type="spellStart"/>
+      <w:r>
+        <w:rPr>
+          <w:rFonts w:ascii="Consolas" w:hAnsi="Consolas"/>
+        </w:rPr>
+        <w:t>pension_type_desc</w:t>
+      </w:r>
+      <w:proofErr w:type="spellEnd"/>
+      <w:r>
+        <w:rPr>
+          <w:rFonts w:ascii="Consolas" w:hAnsi="Consolas"/>
+        </w:rPr>
+        <w:t xml:space="preserve">, </w:t>
+      </w:r>
+      <w:proofErr w:type="spellStart"/>
+      <w:r>
+        <w:rPr>
+          <w:rFonts w:ascii="Consolas" w:hAnsi="Consolas"/>
+        </w:rPr>
+        <w:t>amt_debit</w:t>
+      </w:r>
+      <w:proofErr w:type="spellEnd"/>
+    </w:p>
+    <w:p>
+      <w:pPr>
+        <w:rPr>
+          <w:rFonts w:ascii="Consolas" w:hAnsi="Consolas"/>
+        </w:rPr>
+      </w:pPr>
+    </w:p>
+    <w:p>
+      <w:pPr>
+        <w:rPr>
+          <w:rFonts w:ascii="Consolas" w:hAnsi="Consolas"/>
+        </w:rPr>
+      </w:pPr>
+    </w:p>
+    <w:p>
+      <w:pPr>
+        <w:rPr>
+          <w:rFonts w:ascii="Consolas" w:hAnsi="Consolas"/>
+        </w:rPr>
+      </w:pPr>
+    </w:p>
+    <w:p>
+      <w:pPr>
+        <w:rPr>
+          <w:rFonts w:ascii="Consolas" w:hAnsi="Consolas"/>
+        </w:rPr>
+      </w:pPr>
+      <w:r>
+        <w:rPr>
+          <w:rFonts w:ascii="Consolas" w:hAnsi="Consolas"/>
+        </w:rPr>
+        <w:t xml:space="preserve">  </w:t>
+      </w:r>
+    </w:p>
+    <w:p>
+      <w:r>
         <w:t xml:space="preserve"> </w:t>
       </w:r>
-      <w:r>
+    </w:p>
+    <w:p/>
+    <w:p/>
+    <w:p/>
+    <w:p/>
+    <w:p/>
+    <w:p>
+      <w:r>
+        <w:t>CD C:</w:t>
+      </w:r>
+      <w:r>
+        <w:t>\Users\andrew.dilley\development\URGS</w:t>
+      </w:r>
+    </w:p>
+    <w:p/>
+    <w:p>
+      <w:r>
+        <w:t xml:space="preserve">git </w:t>
+      </w:r>
+      <w:proofErr w:type="gramStart"/>
+      <w:r>
+        <w:t>add .</w:t>
+      </w:r>
+      <w:proofErr w:type="gramEnd"/>
+    </w:p>
+    <w:p>
+      <w:r>
+        <w:t>git commit -m "</w:t>
+      </w:r>
+      <w:r>
+        <w:t>historic average debt by district</w:t>
+      </w:r>
+      <w:r>
+        <w:t>"</w:t>
+      </w:r>
+    </w:p>
+    <w:p>
+      <w:r>
+        <w:t xml:space="preserve">git </w:t>
+      </w:r>
+      <w:proofErr w:type="gramStart"/>
+      <w:r>
+        <w:t>remote -v</w:t>
+      </w:r>
+      <w:proofErr w:type="gramEnd"/>
+    </w:p>
+    <w:p>
+      <w:r>
+        <w:t>git push</w:t>
+      </w:r>
+    </w:p>
+    <w:p/>
+    <w:p/>
+    <w:p/>
+    <w:p/>
+    <w:p>
+      <w:pPr>
+        <w:pStyle w:val="Heading1"/>
+      </w:pPr>
+      <w:r>
+        <w:t>April 28</w:t>
+      </w:r>
+    </w:p>
+    <w:p>
+      <w:pPr>
+        <w:pStyle w:val="Heading2"/>
+      </w:pPr>
+      <w:r>
+        <w:t>URGS profile over time</w:t>
+      </w:r>
+    </w:p>
+    <w:p>
+      <w:pPr>
         <w:rPr>
           <w:b/>
           <w:bCs/>
         </w:rPr>
-        <w:t>dataset: PorgAccount20212025.csv</w:t>
-      </w:r>
-    </w:p>
-    <w:p>
-      <w:pPr>
-        <w:rPr>
-          <w:rFonts w:ascii="Consolas" w:hAnsi="Consolas"/>
-        </w:rPr>
-      </w:pPr>
-      <w:r>
-        <w:rPr>
-          <w:rFonts w:ascii="Consolas" w:hAnsi="Consolas"/>
-        </w:rPr>
-        <w:t>SELECT distinct [</w:t>
-      </w:r>
-      <w:proofErr w:type="spellStart"/>
-      <w:r>
-        <w:rPr>
-          <w:rFonts w:ascii="Consolas" w:hAnsi="Consolas"/>
-        </w:rPr>
-        <w:t>pk_porg</w:t>
-      </w:r>
-      <w:proofErr w:type="spellEnd"/>
-      <w:r>
-        <w:rPr>
-          <w:rFonts w:ascii="Consolas" w:hAnsi="Consolas"/>
-        </w:rPr>
-        <w:t>]</w:t>
-      </w:r>
-    </w:p>
-    <w:p>
-      <w:pPr>
-        <w:rPr>
-          <w:rFonts w:ascii="Consolas" w:hAnsi="Consolas"/>
-        </w:rPr>
-      </w:pPr>
-      <w:r>
-        <w:rPr>
-          <w:rFonts w:ascii="Consolas" w:hAnsi="Consolas"/>
-        </w:rPr>
-        <w:t xml:space="preserve">      </w:t>
-      </w:r>
-      <w:proofErr w:type="gramStart"/>
-      <w:r>
-        <w:rPr>
-          <w:rFonts w:ascii="Consolas" w:hAnsi="Consolas"/>
-        </w:rPr>
-        <w:t>,[</w:t>
-      </w:r>
-      <w:proofErr w:type="spellStart"/>
-      <w:proofErr w:type="gramEnd"/>
-      <w:r>
-        <w:rPr>
-          <w:rFonts w:ascii="Consolas" w:hAnsi="Consolas"/>
-        </w:rPr>
-        <w:t>pk_account</w:t>
-      </w:r>
-      <w:proofErr w:type="spellEnd"/>
-      <w:r>
-        <w:rPr>
-          <w:rFonts w:ascii="Consolas" w:hAnsi="Consolas"/>
-        </w:rPr>
-        <w:t>]</w:t>
-      </w:r>
-    </w:p>
-    <w:p>
-      <w:pPr>
-        <w:rPr>
-          <w:rFonts w:ascii="Consolas" w:hAnsi="Consolas"/>
-        </w:rPr>
-      </w:pPr>
-      <w:r>
-        <w:rPr>
-          <w:rFonts w:ascii="Consolas" w:hAnsi="Consolas"/>
-        </w:rPr>
-        <w:tab/>
-        <w:t xml:space="preserve">  </w:t>
-      </w:r>
-      <w:proofErr w:type="gramStart"/>
-      <w:r>
-        <w:rPr>
-          <w:rFonts w:ascii="Consolas" w:hAnsi="Consolas"/>
-        </w:rPr>
-        <w:t>,[</w:t>
-      </w:r>
-      <w:proofErr w:type="spellStart"/>
-      <w:proofErr w:type="gramEnd"/>
-      <w:r>
-        <w:rPr>
-          <w:rFonts w:ascii="Consolas" w:hAnsi="Consolas"/>
-        </w:rPr>
-        <w:t>fk_financial_year</w:t>
-      </w:r>
-      <w:proofErr w:type="spellEnd"/>
-      <w:r>
-        <w:rPr>
-          <w:rFonts w:ascii="Consolas" w:hAnsi="Consolas"/>
-        </w:rPr>
-        <w:t>]</w:t>
-      </w:r>
-    </w:p>
-    <w:p>
-      <w:pPr>
-        <w:rPr>
-          <w:rFonts w:ascii="Consolas" w:hAnsi="Consolas"/>
-        </w:rPr>
-      </w:pPr>
-      <w:r>
-        <w:rPr>
-          <w:rFonts w:ascii="Consolas" w:hAnsi="Consolas"/>
-        </w:rPr>
-        <w:t xml:space="preserve">  FROM [AQTEST</w:t>
-      </w:r>
-      <w:proofErr w:type="gramStart"/>
-      <w:r>
-        <w:rPr>
-          <w:rFonts w:ascii="Consolas" w:hAnsi="Consolas"/>
-        </w:rPr>
-        <w:t>].[</w:t>
-      </w:r>
-      <w:proofErr w:type="spellStart"/>
-      <w:proofErr w:type="gramEnd"/>
-      <w:r>
-        <w:rPr>
-          <w:rFonts w:ascii="Consolas" w:hAnsi="Consolas"/>
-        </w:rPr>
-        <w:t>dbo</w:t>
-      </w:r>
-      <w:proofErr w:type="spellEnd"/>
-      <w:proofErr w:type="gramStart"/>
-      <w:r>
-        <w:rPr>
-          <w:rFonts w:ascii="Consolas" w:hAnsi="Consolas"/>
-        </w:rPr>
-        <w:t>].[</w:t>
-      </w:r>
-      <w:proofErr w:type="spellStart"/>
-      <w:proofErr w:type="gramEnd"/>
-      <w:r>
-        <w:rPr>
-          <w:rFonts w:ascii="Consolas" w:hAnsi="Consolas"/>
-        </w:rPr>
-        <w:t>v_sts_porg_count_full</w:t>
-      </w:r>
-      <w:proofErr w:type="spellEnd"/>
-      <w:r>
-        <w:rPr>
-          <w:rFonts w:ascii="Consolas" w:hAnsi="Consolas"/>
-        </w:rPr>
-        <w:t>]</w:t>
-      </w:r>
-    </w:p>
-    <w:p>
-      <w:pPr>
-        <w:rPr>
-          <w:rFonts w:ascii="Consolas" w:hAnsi="Consolas"/>
-        </w:rPr>
-      </w:pPr>
-      <w:r>
-        <w:rPr>
-          <w:rFonts w:ascii="Consolas" w:hAnsi="Consolas"/>
-        </w:rPr>
-        <w:t xml:space="preserve">  where [</w:t>
-      </w:r>
-      <w:proofErr w:type="spellStart"/>
-      <w:r>
-        <w:rPr>
-          <w:rFonts w:ascii="Consolas" w:hAnsi="Consolas"/>
-        </w:rPr>
-        <w:t>pk_sts_result_run</w:t>
-      </w:r>
-      <w:proofErr w:type="spellEnd"/>
-      <w:r>
-        <w:rPr>
-          <w:rFonts w:ascii="Consolas" w:hAnsi="Consolas"/>
-        </w:rPr>
-        <w:t>] = 11387</w:t>
-      </w:r>
-    </w:p>
-    <w:p>
-      <w:pPr>
-        <w:rPr>
-          <w:rFonts w:ascii="Consolas" w:hAnsi="Consolas"/>
-        </w:rPr>
-      </w:pPr>
-      <w:r>
-        <w:rPr>
-          <w:rFonts w:ascii="Consolas" w:hAnsi="Consolas"/>
-        </w:rPr>
-        <w:t xml:space="preserve">  and </w:t>
-      </w:r>
-      <w:proofErr w:type="spellStart"/>
-      <w:r>
-        <w:rPr>
-          <w:rFonts w:ascii="Consolas" w:hAnsi="Consolas"/>
-        </w:rPr>
-        <w:t>fk_financial_year</w:t>
-      </w:r>
-      <w:proofErr w:type="spellEnd"/>
-      <w:r>
-        <w:rPr>
-          <w:rFonts w:ascii="Consolas" w:hAnsi="Consolas"/>
-        </w:rPr>
-        <w:t xml:space="preserve"> in </w:t>
-      </w:r>
-      <w:proofErr w:type="gramStart"/>
-      <w:r>
-        <w:rPr>
-          <w:rFonts w:ascii="Consolas" w:hAnsi="Consolas"/>
-        </w:rPr>
-        <w:t>( 202021</w:t>
-      </w:r>
-      <w:proofErr w:type="gramEnd"/>
-      <w:r>
-        <w:rPr>
-          <w:rFonts w:ascii="Consolas" w:hAnsi="Consolas"/>
-        </w:rPr>
-        <w:t>, 202122, 202223, 202324, 202425)</w:t>
-      </w:r>
-    </w:p>
-    <w:p>
-      <w:pPr>
-        <w:rPr>
-          <w:rFonts w:ascii="Consolas" w:hAnsi="Consolas"/>
-        </w:rPr>
       </w:pPr>
     </w:p>
     <w:p>
@@ -6987,113 +7192,97 @@
           <w:b/>
           <w:bCs/>
         </w:rPr>
-        <w:t>Dataset: HistoricDebtProfile.csv</w:t>
-      </w:r>
-    </w:p>
-    <w:p>
-      <w:pPr>
-        <w:rPr>
-          <w:rFonts w:ascii="Consolas" w:hAnsi="Consolas"/>
-        </w:rPr>
-      </w:pPr>
-      <w:r>
-        <w:rPr>
-          <w:rFonts w:ascii="Consolas" w:hAnsi="Consolas"/>
-        </w:rPr>
-        <w:t xml:space="preserve">Columns: fk_financial_year, month, </w:t>
-      </w:r>
-      <w:proofErr w:type="spellStart"/>
-      <w:r>
-        <w:rPr>
-          <w:rFonts w:ascii="Consolas" w:hAnsi="Consolas"/>
-        </w:rPr>
-        <w:t>pk_porg</w:t>
-      </w:r>
-      <w:proofErr w:type="spellEnd"/>
-      <w:r>
-        <w:rPr>
-          <w:rFonts w:ascii="Consolas" w:hAnsi="Consolas"/>
-        </w:rPr>
-        <w:t xml:space="preserve">, </w:t>
-      </w:r>
-      <w:proofErr w:type="spellStart"/>
-      <w:r>
-        <w:rPr>
-          <w:rFonts w:ascii="Consolas" w:hAnsi="Consolas"/>
-        </w:rPr>
-        <w:t>pk_account</w:t>
-      </w:r>
-      <w:proofErr w:type="spellEnd"/>
-      <w:r>
-        <w:rPr>
-          <w:rFonts w:ascii="Consolas" w:hAnsi="Consolas"/>
-        </w:rPr>
-        <w:t xml:space="preserve">, </w:t>
-      </w:r>
-      <w:proofErr w:type="spellStart"/>
-      <w:r>
-        <w:rPr>
-          <w:rFonts w:ascii="Consolas" w:hAnsi="Consolas"/>
-        </w:rPr>
-        <w:t>pension_type_desc</w:t>
-      </w:r>
-      <w:proofErr w:type="spellEnd"/>
-      <w:r>
-        <w:rPr>
-          <w:rFonts w:ascii="Consolas" w:hAnsi="Consolas"/>
-        </w:rPr>
-        <w:t xml:space="preserve">, </w:t>
-      </w:r>
-      <w:proofErr w:type="spellStart"/>
-      <w:r>
-        <w:rPr>
-          <w:rFonts w:ascii="Consolas" w:hAnsi="Consolas"/>
-        </w:rPr>
-        <w:t>amt_debit</w:t>
-      </w:r>
-      <w:proofErr w:type="spellEnd"/>
-    </w:p>
-    <w:p>
-      <w:pPr>
-        <w:rPr>
-          <w:rFonts w:ascii="Consolas" w:hAnsi="Consolas"/>
-        </w:rPr>
-      </w:pPr>
-    </w:p>
-    <w:p>
-      <w:pPr>
-        <w:rPr>
-          <w:rFonts w:ascii="Consolas" w:hAnsi="Consolas"/>
-        </w:rPr>
-      </w:pPr>
-    </w:p>
-    <w:p>
-      <w:pPr>
-        <w:rPr>
-          <w:rFonts w:ascii="Consolas" w:hAnsi="Consolas"/>
-        </w:rPr>
-      </w:pPr>
-    </w:p>
-    <w:p>
-      <w:pPr>
-        <w:rPr>
-          <w:rFonts w:ascii="Consolas" w:hAnsi="Consolas"/>
-        </w:rPr>
-      </w:pPr>
-      <w:r>
-        <w:rPr>
-          <w:rFonts w:ascii="Consolas" w:hAnsi="Consolas"/>
-        </w:rPr>
-        <w:t xml:space="preserve">  </w:t>
-      </w:r>
-    </w:p>
-    <w:p>
-      <w:r>
+        <w:t>dataset: AccountDistrict2024.csv</w:t>
+      </w:r>
+    </w:p>
+    <w:p>
+      <w:pPr>
+        <w:rPr>
+          <w:b/>
+          <w:bCs/>
+        </w:rPr>
+      </w:pPr>
+      <w:r>
+        <w:rPr>
+          <w:b/>
+          <w:bCs/>
+        </w:rPr>
+        <w:t>Dataset: URGS_account.csv</w:t>
+      </w:r>
+    </w:p>
+    <w:p/>
+    <w:p>
+      <w:r>
+        <w:t>CD C:</w:t>
+      </w:r>
+      <w:r>
+        <w:t>\Users\andrew.dilley\development\URGS</w:t>
+      </w:r>
+    </w:p>
+    <w:p/>
+    <w:p>
+      <w:r>
+        <w:t xml:space="preserve">git </w:t>
+      </w:r>
+      <w:proofErr w:type="gramStart"/>
+      <w:r>
+        <w:t>add .</w:t>
+      </w:r>
+      <w:proofErr w:type="gramEnd"/>
+    </w:p>
+    <w:p>
+      <w:pPr>
+        <w:pStyle w:val="Heading2"/>
+        <w:rPr>
+          <w:rFonts w:ascii="Consolas" w:hAnsi="Consolas"/>
+          <w:color w:val="auto"/>
+          <w:sz w:val="24"/>
+          <w:szCs w:val="24"/>
+        </w:rPr>
+      </w:pPr>
+      <w:r>
+        <w:rPr>
+          <w:rFonts w:ascii="Consolas" w:hAnsi="Consolas"/>
+          <w:color w:val="auto"/>
+          <w:sz w:val="24"/>
+          <w:szCs w:val="24"/>
+        </w:rPr>
+        <w:t>git commit -m "</w:t>
+      </w:r>
+      <w:r>
+        <w:rPr>
+          <w:rFonts w:ascii="Consolas" w:hAnsi="Consolas"/>
+          <w:color w:val="auto"/>
+          <w:sz w:val="24"/>
+          <w:szCs w:val="24"/>
+        </w:rPr>
         <w:t xml:space="preserve"> </w:t>
       </w:r>
-    </w:p>
-    <w:p/>
-    <w:p/>
+      <w:r>
+        <w:rPr>
+          <w:rFonts w:ascii="Consolas" w:hAnsi="Consolas"/>
+          <w:color w:val="auto"/>
+          <w:sz w:val="24"/>
+          <w:szCs w:val="24"/>
+        </w:rPr>
+        <w:t>URGS profile over time"</w:t>
+      </w:r>
+    </w:p>
+    <w:p>
+      <w:r>
+        <w:t xml:space="preserve">git </w:t>
+      </w:r>
+      <w:proofErr w:type="gramStart"/>
+      <w:r>
+        <w:t>remote -v</w:t>
+      </w:r>
+      <w:proofErr w:type="gramEnd"/>
+    </w:p>
+    <w:p>
+      <w:r>
+        <w:t>git push</w:t>
+      </w:r>
+    </w:p>
     <w:p/>
     <w:p/>
     <w:p/>
@@ -8331,6 +8520,7 @@
   <w:style w:type="character" w:default="1" w:styleId="DefaultParagraphFont">
     <w:name w:val="Default Paragraph Font"/>
     <w:uiPriority w:val="1"/>
+    <w:semiHidden/>
     <w:unhideWhenUsed/>
   </w:style>
   <w:style w:type="table" w:default="1" w:styleId="TableNormal">
@@ -9025,7 +9215,7 @@
 </file>
 
 <file path=customXml/itemProps1.xml><?xml version="1.0" encoding="utf-8"?>
-<ds:datastoreItem xmlns:ds="http://schemas.openxmlformats.org/officeDocument/2006/customXml" ds:itemID="{3083CC6C-A530-40E1-92E3-71E5A53FE86B}">
+<ds:datastoreItem xmlns:ds="http://schemas.openxmlformats.org/officeDocument/2006/customXml" ds:itemID="{78669B59-778B-4AF0-963C-76A53EFB5150}">
   <ds:schemaRefs>
     <ds:schemaRef ds:uri="http://www.w3.org/2001/XMLSchema"/>
   </ds:schemaRefs>

</xml_diff>